<commit_message>
Naive Bayes was totally wrong. Made copy- OVERHAUL of project 1
</commit_message>
<xml_diff>
--- a/Project 1/Mendoza_Project1Report.docx
+++ b/Project 1/Mendoza_Project1Report.docx
@@ -276,6 +276,101 @@
         </w:rPr>
         <w:t xml:space="preserve"> in the image.</w:t>
       </w:r>
+      <w:r>
+        <w:rPr>
+          <w:rFonts w:ascii="Times New Roman" w:hAnsi="Times New Roman" w:cs="Times New Roman"/>
+          <w:sz w:val="24"/>
+          <w:szCs w:val="24"/>
+        </w:rPr>
+        <w:t xml:space="preserve"> The entire file was first developed on the </w:t>
+      </w:r>
+      <w:proofErr w:type="spellStart"/>
+      <w:r>
+        <w:rPr>
+          <w:rFonts w:ascii="Times New Roman" w:hAnsi="Times New Roman" w:cs="Times New Roman"/>
+          <w:sz w:val="24"/>
+          <w:szCs w:val="24"/>
+        </w:rPr>
+        <w:t>Jupyter</w:t>
+      </w:r>
+      <w:proofErr w:type="spellEnd"/>
+      <w:r>
+        <w:rPr>
+          <w:rFonts w:ascii="Times New Roman" w:hAnsi="Times New Roman" w:cs="Times New Roman"/>
+          <w:sz w:val="24"/>
+          <w:szCs w:val="24"/>
+        </w:rPr>
+        <w:t xml:space="preserve"> Notebook environment and then converted into a .</w:t>
+      </w:r>
+      <w:proofErr w:type="spellStart"/>
+      <w:r>
+        <w:rPr>
+          <w:rFonts w:ascii="Times New Roman" w:hAnsi="Times New Roman" w:cs="Times New Roman"/>
+          <w:sz w:val="24"/>
+          <w:szCs w:val="24"/>
+        </w:rPr>
+        <w:t>py</w:t>
+      </w:r>
+      <w:proofErr w:type="spellEnd"/>
+      <w:r>
+        <w:rPr>
+          <w:rFonts w:ascii="Times New Roman" w:hAnsi="Times New Roman" w:cs="Times New Roman"/>
+          <w:sz w:val="24"/>
+          <w:szCs w:val="24"/>
+        </w:rPr>
+        <w:t xml:space="preserve"> file using the following command</w:t>
+      </w:r>
+    </w:p>
+    <w:p>
+      <w:pPr>
+        <w:pStyle w:val="ListParagraph"/>
+        <w:numPr>
+          <w:ilvl w:val="2"/>
+          <w:numId w:val="1"/>
+        </w:numPr>
+        <w:spacing w:line="360" w:lineRule="auto"/>
+        <w:rPr>
+          <w:rFonts w:ascii="Times New Roman" w:hAnsi="Times New Roman" w:cs="Times New Roman"/>
+          <w:sz w:val="24"/>
+          <w:szCs w:val="24"/>
+        </w:rPr>
+      </w:pPr>
+      <w:proofErr w:type="spellStart"/>
+      <w:r>
+        <w:rPr>
+          <w:rFonts w:ascii="Lucida Console" w:hAnsi="Lucida Console" w:cs="Lucida Console"/>
+          <w:sz w:val="18"/>
+          <w:szCs w:val="18"/>
+        </w:rPr>
+        <w:t>jupyter</w:t>
+      </w:r>
+      <w:proofErr w:type="spellEnd"/>
+      <w:r>
+        <w:rPr>
+          <w:rFonts w:ascii="Lucida Console" w:hAnsi="Lucida Console" w:cs="Lucida Console"/>
+          <w:sz w:val="18"/>
+          <w:szCs w:val="18"/>
+        </w:rPr>
+        <w:t xml:space="preserve"> </w:t>
+      </w:r>
+      <w:proofErr w:type="spellStart"/>
+      <w:r>
+        <w:rPr>
+          <w:rFonts w:ascii="Lucida Console" w:hAnsi="Lucida Console" w:cs="Lucida Console"/>
+          <w:sz w:val="18"/>
+          <w:szCs w:val="18"/>
+        </w:rPr>
+        <w:t>nbconvert</w:t>
+      </w:r>
+      <w:proofErr w:type="spellEnd"/>
+      <w:r>
+        <w:rPr>
+          <w:rFonts w:ascii="Lucida Console" w:hAnsi="Lucida Console" w:cs="Lucida Console"/>
+          <w:sz w:val="18"/>
+          <w:szCs w:val="18"/>
+        </w:rPr>
+        <w:t xml:space="preserve"> --to script Mendoza-DRAFTFORPY_Project1.ipynb</w:t>
+      </w:r>
     </w:p>
     <w:p>
       <w:pPr>
@@ -539,78 +634,10 @@
       <w:pPr>
         <w:pStyle w:val="ListParagraph"/>
         <w:numPr>
-          <w:ilvl w:val="1"/>
-          <w:numId w:val="1"/>
-        </w:numPr>
-        <w:spacing w:line="360" w:lineRule="auto"/>
-        <w:rPr>
-          <w:rFonts w:ascii="Times New Roman" w:hAnsi="Times New Roman" w:cs="Times New Roman"/>
-          <w:sz w:val="24"/>
-          <w:szCs w:val="24"/>
-        </w:rPr>
-      </w:pPr>
-      <w:r>
-        <w:rPr>
-          <w:rFonts w:ascii="Times New Roman" w:hAnsi="Times New Roman" w:cs="Times New Roman"/>
-          <w:sz w:val="24"/>
-          <w:szCs w:val="24"/>
-        </w:rPr>
-        <w:t xml:space="preserve">The results from the initial feature extraction </w:t>
-      </w:r>
-      <w:r>
-        <w:rPr>
-          <w:rFonts w:ascii="Times New Roman" w:hAnsi="Times New Roman" w:cs="Times New Roman"/>
-          <w:sz w:val="24"/>
-          <w:szCs w:val="24"/>
-        </w:rPr>
-        <w:t>(calculating the mean</w:t>
-      </w:r>
-      <w:r>
-        <w:rPr>
-          <w:rFonts w:ascii="Times New Roman" w:hAnsi="Times New Roman" w:cs="Times New Roman"/>
-          <w:sz w:val="24"/>
-          <w:szCs w:val="24"/>
-        </w:rPr>
-        <w:t>s of both the means</w:t>
-      </w:r>
-      <w:r>
-        <w:rPr>
-          <w:rFonts w:ascii="Times New Roman" w:hAnsi="Times New Roman" w:cs="Times New Roman"/>
-          <w:sz w:val="24"/>
-          <w:szCs w:val="24"/>
-        </w:rPr>
-        <w:t xml:space="preserve"> and the standard deviation</w:t>
-      </w:r>
-      <w:r>
-        <w:rPr>
-          <w:rFonts w:ascii="Times New Roman" w:hAnsi="Times New Roman" w:cs="Times New Roman"/>
-          <w:sz w:val="24"/>
-          <w:szCs w:val="24"/>
-        </w:rPr>
-        <w:t>s</w:t>
-      </w:r>
-      <w:r>
-        <w:rPr>
-          <w:rFonts w:ascii="Times New Roman" w:hAnsi="Times New Roman" w:cs="Times New Roman"/>
-          <w:sz w:val="24"/>
-          <w:szCs w:val="24"/>
-        </w:rPr>
-        <w:t xml:space="preserve">) </w:t>
-      </w:r>
-      <w:r>
-        <w:rPr>
-          <w:rFonts w:ascii="Times New Roman" w:hAnsi="Times New Roman" w:cs="Times New Roman"/>
-          <w:sz w:val="24"/>
-          <w:szCs w:val="24"/>
-        </w:rPr>
-        <w:t>follows as such:</w:t>
-      </w:r>
-    </w:p>
-    <w:p>
-      <w:pPr>
-        <w:pStyle w:val="ListParagraph"/>
-        <w:spacing w:line="360" w:lineRule="auto"/>
-        <w:ind w:left="1440"/>
+          <w:ilvl w:val="0"/>
+          <w:numId w:val="1"/>
+        </w:numPr>
+        <w:spacing w:line="360" w:lineRule="auto"/>
         <w:rPr>
           <w:rFonts w:ascii="Times New Roman" w:hAnsi="Times New Roman" w:cs="Times New Roman"/>
           <w:b/>
@@ -627,6 +654,85 @@
           <w:sz w:val="24"/>
           <w:szCs w:val="24"/>
         </w:rPr>
+        <w:t>NAÏVE BAYES CLASSIFICATION</w:t>
+      </w:r>
+    </w:p>
+    <w:p>
+      <w:pPr>
+        <w:pStyle w:val="ListParagraph"/>
+        <w:numPr>
+          <w:ilvl w:val="1"/>
+          <w:numId w:val="1"/>
+        </w:numPr>
+        <w:spacing w:line="360" w:lineRule="auto"/>
+        <w:rPr>
+          <w:rFonts w:ascii="Times New Roman" w:hAnsi="Times New Roman" w:cs="Times New Roman"/>
+          <w:sz w:val="24"/>
+          <w:szCs w:val="24"/>
+        </w:rPr>
+      </w:pPr>
+      <w:r>
+        <w:rPr>
+          <w:rFonts w:ascii="Times New Roman" w:hAnsi="Times New Roman" w:cs="Times New Roman"/>
+          <w:sz w:val="24"/>
+          <w:szCs w:val="24"/>
+        </w:rPr>
+        <w:t>The results from the initial feature extraction (calculating the mean</w:t>
+      </w:r>
+      <w:r>
+        <w:rPr>
+          <w:rFonts w:ascii="Times New Roman" w:hAnsi="Times New Roman" w:cs="Times New Roman"/>
+          <w:sz w:val="24"/>
+          <w:szCs w:val="24"/>
+        </w:rPr>
+        <w:t>s of both the means</w:t>
+      </w:r>
+      <w:r>
+        <w:rPr>
+          <w:rFonts w:ascii="Times New Roman" w:hAnsi="Times New Roman" w:cs="Times New Roman"/>
+          <w:sz w:val="24"/>
+          <w:szCs w:val="24"/>
+        </w:rPr>
+        <w:t xml:space="preserve"> and the standard deviation</w:t>
+      </w:r>
+      <w:r>
+        <w:rPr>
+          <w:rFonts w:ascii="Times New Roman" w:hAnsi="Times New Roman" w:cs="Times New Roman"/>
+          <w:sz w:val="24"/>
+          <w:szCs w:val="24"/>
+        </w:rPr>
+        <w:t>s</w:t>
+      </w:r>
+      <w:r>
+        <w:rPr>
+          <w:rFonts w:ascii="Times New Roman" w:hAnsi="Times New Roman" w:cs="Times New Roman"/>
+          <w:sz w:val="24"/>
+          <w:szCs w:val="24"/>
+        </w:rPr>
+        <w:t>) follows as such:</w:t>
+      </w:r>
+    </w:p>
+    <w:p>
+      <w:pPr>
+        <w:pStyle w:val="ListParagraph"/>
+        <w:spacing w:line="360" w:lineRule="auto"/>
+        <w:ind w:left="1440"/>
+        <w:rPr>
+          <w:rFonts w:ascii="Times New Roman" w:hAnsi="Times New Roman" w:cs="Times New Roman"/>
+          <w:b/>
+          <w:bCs/>
+          <w:sz w:val="24"/>
+          <w:szCs w:val="24"/>
+        </w:rPr>
+      </w:pPr>
+      <w:r>
+        <w:rPr>
+          <w:rFonts w:ascii="Times New Roman" w:hAnsi="Times New Roman" w:cs="Times New Roman"/>
+          <w:b/>
+          <w:bCs/>
+          <w:sz w:val="24"/>
+          <w:szCs w:val="24"/>
+        </w:rPr>
         <w:t>TRAINING SET</w:t>
       </w:r>
     </w:p>
@@ -639,14 +745,69 @@
         </w:numPr>
         <w:spacing w:line="360" w:lineRule="auto"/>
         <w:rPr>
+          <w:rFonts w:ascii="Cambria Math" w:hAnsi="Cambria Math" w:cs="Times New Roman"/>
+          <w:sz w:val="24"/>
+          <w:szCs w:val="24"/>
+          <w:oMath/>
+        </w:rPr>
+      </w:pPr>
+      <m:oMath>
+        <m:r>
+          <w:rPr>
+            <w:rFonts w:ascii="Cambria Math" w:hAnsi="Cambria Math" w:cs="Times New Roman"/>
+            <w:sz w:val="24"/>
+            <w:szCs w:val="24"/>
+          </w:rPr>
+          <w:lastRenderedPageBreak/>
+          <m:t>trX MEAN OF MEANS 8: 0.1501559818936975</m:t>
+        </m:r>
+      </m:oMath>
+    </w:p>
+    <w:p>
+      <w:pPr>
+        <w:pStyle w:val="ListParagraph"/>
+        <w:numPr>
+          <w:ilvl w:val="2"/>
+          <w:numId w:val="1"/>
+        </w:numPr>
+        <w:spacing w:line="360" w:lineRule="auto"/>
+        <w:rPr>
+          <w:rFonts w:ascii="Cambria Math" w:hAnsi="Cambria Math" w:cs="Times New Roman"/>
+          <w:sz w:val="24"/>
+          <w:szCs w:val="24"/>
+          <w:oMath/>
+        </w:rPr>
+      </w:pPr>
+      <m:oMath>
+        <m:r>
+          <w:rPr>
+            <w:rFonts w:ascii="Cambria Math" w:hAnsi="Cambria Math" w:cs="Times New Roman"/>
+            <w:sz w:val="24"/>
+            <w:szCs w:val="24"/>
+          </w:rPr>
+          <m:t>trX MEAN OF STDev 8: 0.3206804173181901</m:t>
+        </m:r>
+      </m:oMath>
+    </w:p>
+    <w:p>
+      <w:pPr>
+        <w:pStyle w:val="ListParagraph"/>
+        <w:numPr>
+          <w:ilvl w:val="2"/>
+          <w:numId w:val="1"/>
+        </w:numPr>
+        <w:spacing w:line="360" w:lineRule="auto"/>
+        <w:rPr>
           <w:rFonts w:ascii="Times New Roman" w:eastAsiaTheme="minorEastAsia" w:hAnsi="Times New Roman" w:cs="Times New Roman"/>
           <w:sz w:val="24"/>
           <w:szCs w:val="24"/>
         </w:rPr>
       </w:pPr>
       <m:oMath>
-        <m:sSub>
-          <m:sSubPr>
+        <m:d>
+          <m:dPr>
+            <m:begChr m:val="["/>
+            <m:endChr m:val="]"/>
             <m:ctrlPr>
               <w:rPr>
                 <w:rFonts w:ascii="Cambria Math" w:hAnsi="Cambria Math" w:cs="Times New Roman"/>
@@ -655,7 +816,7 @@
                 <w:szCs w:val="24"/>
               </w:rPr>
             </m:ctrlPr>
-          </m:sSubPr>
+          </m:dPr>
           <m:e>
             <m:r>
               <w:rPr>
@@ -663,220 +824,11 @@
                 <w:sz w:val="24"/>
                 <w:szCs w:val="24"/>
               </w:rPr>
-              <m:t>μ</m:t>
+              <m:t>0.1501559818936975, 0.3206804173181901</m:t>
             </m:r>
           </m:e>
-          <m:sub>
-            <m:r>
-              <w:rPr>
-                <w:rFonts w:ascii="Cambria Math" w:hAnsi="Cambria Math" w:cs="Times New Roman"/>
-                <w:sz w:val="24"/>
-                <w:szCs w:val="24"/>
-              </w:rPr>
-              <m:t>μ of trX, 7</m:t>
-            </m:r>
-          </m:sub>
-        </m:sSub>
-        <m:r>
-          <w:rPr>
-            <w:rFonts w:ascii="Cambria Math" w:hAnsi="Cambria Math" w:cs="Times New Roman"/>
-            <w:sz w:val="24"/>
-            <w:szCs w:val="24"/>
-          </w:rPr>
-          <m:t>=0.11452769775108766</m:t>
-        </m:r>
+        </m:d>
       </m:oMath>
-    </w:p>
-    <w:p>
-      <w:pPr>
-        <w:pStyle w:val="ListParagraph"/>
-        <w:numPr>
-          <w:ilvl w:val="2"/>
-          <w:numId w:val="1"/>
-        </w:numPr>
-        <w:spacing w:line="360" w:lineRule="auto"/>
-        <w:rPr>
-          <w:rFonts w:ascii="Times New Roman" w:eastAsiaTheme="minorEastAsia" w:hAnsi="Times New Roman" w:cs="Times New Roman"/>
-          <w:sz w:val="24"/>
-          <w:szCs w:val="24"/>
-        </w:rPr>
-      </w:pPr>
-      <m:oMath>
-        <m:sSubSup>
-          <m:sSubSupPr>
-            <m:ctrlPr>
-              <w:rPr>
-                <w:rFonts w:ascii="Cambria Math" w:hAnsi="Cambria Math" w:cs="Times New Roman"/>
-                <w:i/>
-                <w:sz w:val="24"/>
-                <w:szCs w:val="24"/>
-              </w:rPr>
-            </m:ctrlPr>
-          </m:sSubSupPr>
-          <m:e>
-            <m:r>
-              <w:rPr>
-                <w:rFonts w:ascii="Cambria Math" w:hAnsi="Cambria Math" w:cs="Times New Roman"/>
-                <w:sz w:val="24"/>
-                <w:szCs w:val="24"/>
-              </w:rPr>
-              <m:t>μ</m:t>
-            </m:r>
-          </m:e>
-          <m:sub>
-            <m:r>
-              <w:rPr>
-                <w:rFonts w:ascii="Cambria Math" w:hAnsi="Cambria Math" w:cs="Times New Roman"/>
-                <w:sz w:val="24"/>
-                <w:szCs w:val="24"/>
-              </w:rPr>
-              <m:t>σ of trX, 7</m:t>
-            </m:r>
-          </m:sub>
-          <m:sup/>
-        </m:sSubSup>
-        <m:r>
-          <w:rPr>
-            <w:rFonts w:ascii="Cambria Math" w:hAnsi="Cambria Math" w:cs="Times New Roman"/>
-            <w:sz w:val="24"/>
-            <w:szCs w:val="24"/>
-          </w:rPr>
-          <m:t>=0.28774013146823724</m:t>
-        </m:r>
-      </m:oMath>
-    </w:p>
-    <w:p>
-      <w:pPr>
-        <w:pStyle w:val="ListParagraph"/>
-        <w:numPr>
-          <w:ilvl w:val="2"/>
-          <w:numId w:val="1"/>
-        </w:numPr>
-        <w:spacing w:line="360" w:lineRule="auto"/>
-        <w:rPr>
-          <w:rFonts w:ascii="Times New Roman" w:eastAsiaTheme="minorEastAsia" w:hAnsi="Times New Roman" w:cs="Times New Roman"/>
-          <w:sz w:val="24"/>
-          <w:szCs w:val="24"/>
-        </w:rPr>
-      </w:pPr>
-      <m:oMath>
-        <m:sSub>
-          <m:sSubPr>
-            <m:ctrlPr>
-              <w:rPr>
-                <w:rFonts w:ascii="Cambria Math" w:hAnsi="Cambria Math" w:cs="Times New Roman"/>
-                <w:i/>
-                <w:sz w:val="24"/>
-                <w:szCs w:val="24"/>
-              </w:rPr>
-            </m:ctrlPr>
-          </m:sSubPr>
-          <m:e>
-            <m:r>
-              <w:rPr>
-                <w:rFonts w:ascii="Cambria Math" w:hAnsi="Cambria Math" w:cs="Times New Roman"/>
-                <w:sz w:val="24"/>
-                <w:szCs w:val="24"/>
-              </w:rPr>
-              <m:t>μ</m:t>
-            </m:r>
-          </m:e>
-          <m:sub>
-            <m:r>
-              <w:rPr>
-                <w:rFonts w:ascii="Cambria Math" w:hAnsi="Cambria Math" w:cs="Times New Roman"/>
-                <w:sz w:val="24"/>
-                <w:szCs w:val="24"/>
-              </w:rPr>
-              <m:t>μ of trX, 8</m:t>
-            </m:r>
-          </m:sub>
-        </m:sSub>
-        <m:r>
-          <w:rPr>
-            <w:rFonts w:ascii="Cambria Math" w:hAnsi="Cambria Math" w:cs="Times New Roman"/>
-            <w:sz w:val="24"/>
-            <w:szCs w:val="24"/>
-          </w:rPr>
-          <m:t>=0.1501559818936975</m:t>
-        </m:r>
-      </m:oMath>
-    </w:p>
-    <w:p>
-      <w:pPr>
-        <w:pStyle w:val="ListParagraph"/>
-        <w:numPr>
-          <w:ilvl w:val="2"/>
-          <w:numId w:val="1"/>
-        </w:numPr>
-        <w:spacing w:line="360" w:lineRule="auto"/>
-        <w:rPr>
-          <w:rFonts w:ascii="Times New Roman" w:eastAsiaTheme="minorEastAsia" w:hAnsi="Times New Roman" w:cs="Times New Roman"/>
-          <w:sz w:val="24"/>
-          <w:szCs w:val="24"/>
-        </w:rPr>
-      </w:pPr>
-      <m:oMath>
-        <m:sSubSup>
-          <m:sSubSupPr>
-            <m:ctrlPr>
-              <w:rPr>
-                <w:rFonts w:ascii="Cambria Math" w:hAnsi="Cambria Math" w:cs="Times New Roman"/>
-                <w:i/>
-                <w:sz w:val="24"/>
-                <w:szCs w:val="24"/>
-              </w:rPr>
-            </m:ctrlPr>
-          </m:sSubSupPr>
-          <m:e>
-            <m:r>
-              <w:rPr>
-                <w:rFonts w:ascii="Cambria Math" w:hAnsi="Cambria Math" w:cs="Times New Roman"/>
-                <w:sz w:val="24"/>
-                <w:szCs w:val="24"/>
-              </w:rPr>
-              <m:t>μ</m:t>
-            </m:r>
-          </m:e>
-          <m:sub>
-            <m:r>
-              <w:rPr>
-                <w:rFonts w:ascii="Cambria Math" w:hAnsi="Cambria Math" w:cs="Times New Roman"/>
-                <w:sz w:val="24"/>
-                <w:szCs w:val="24"/>
-              </w:rPr>
-              <m:t>σ of trX, 8</m:t>
-            </m:r>
-          </m:sub>
-          <m:sup/>
-        </m:sSubSup>
-        <m:r>
-          <w:rPr>
-            <w:rFonts w:ascii="Cambria Math" w:hAnsi="Cambria Math" w:cs="Times New Roman"/>
-            <w:sz w:val="24"/>
-            <w:szCs w:val="24"/>
-          </w:rPr>
-          <m:t xml:space="preserve">= </m:t>
-        </m:r>
-      </m:oMath>
-      <w:r>
-        <w:rPr>
-          <w:rFonts w:ascii="Times New Roman" w:eastAsiaTheme="minorEastAsia" w:hAnsi="Times New Roman" w:cs="Times New Roman"/>
-          <w:sz w:val="24"/>
-          <w:szCs w:val="24"/>
-        </w:rPr>
-        <w:t>0.32068041</w:t>
-      </w:r>
-      <w:bookmarkStart w:id="0" w:name="_GoBack"/>
-      <w:bookmarkEnd w:id="0"/>
-      <w:r>
-        <w:rPr>
-          <w:rFonts w:ascii="Times New Roman" w:eastAsiaTheme="minorEastAsia" w:hAnsi="Times New Roman" w:cs="Times New Roman"/>
-          <w:sz w:val="24"/>
-          <w:szCs w:val="24"/>
-        </w:rPr>
-        <w:t>73181901</w:t>
-      </w:r>
     </w:p>
     <w:p>
       <w:pPr>
@@ -899,8 +851,32 @@
             <w:sz w:val="24"/>
             <w:szCs w:val="24"/>
           </w:rPr>
-          <w:lastRenderedPageBreak/>
-          <m:t>Covariance trX</m:t>
+          <m:t>Covariance trX, 7= 0.0011547856877473894</m:t>
+        </m:r>
+      </m:oMath>
+    </w:p>
+    <w:p>
+      <w:pPr>
+        <w:pStyle w:val="ListParagraph"/>
+        <w:numPr>
+          <w:ilvl w:val="2"/>
+          <w:numId w:val="1"/>
+        </w:numPr>
+        <w:spacing w:line="360" w:lineRule="auto"/>
+        <w:rPr>
+          <w:rFonts w:ascii="Times New Roman" w:eastAsiaTheme="minorEastAsia" w:hAnsi="Times New Roman" w:cs="Times New Roman"/>
+          <w:sz w:val="24"/>
+          <w:szCs w:val="24"/>
+        </w:rPr>
+      </w:pPr>
+      <m:oMath>
+        <m:r>
+          <w:rPr>
+            <w:rFonts w:ascii="Cambria Math" w:hAnsi="Cambria Math" w:cs="Times New Roman"/>
+            <w:sz w:val="24"/>
+            <w:szCs w:val="24"/>
+          </w:rPr>
+          <m:t>Covarian</m:t>
         </m:r>
         <m:r>
           <w:rPr>
@@ -908,7 +884,7 @@
             <w:sz w:val="24"/>
             <w:szCs w:val="24"/>
           </w:rPr>
-          <m:t xml:space="preserve">, 7= </m:t>
+          <m:t>c</m:t>
         </m:r>
         <m:r>
           <w:rPr>
@@ -916,7 +892,7 @@
             <w:sz w:val="24"/>
             <w:szCs w:val="24"/>
           </w:rPr>
-          <m:t>0.0011547856877473894</m:t>
+          <m:t>e trX, 8= 0.0015146160624154846</m:t>
         </m:r>
       </m:oMath>
     </w:p>
@@ -924,14 +900,61 @@
       <w:pPr>
         <w:pStyle w:val="ListParagraph"/>
         <w:numPr>
-          <w:ilvl w:val="2"/>
-          <w:numId w:val="1"/>
+          <w:ilvl w:val="0"/>
+          <w:numId w:val="3"/>
         </w:numPr>
         <w:spacing w:line="360" w:lineRule="auto"/>
         <w:rPr>
           <w:rFonts w:ascii="Times New Roman" w:eastAsiaTheme="minorEastAsia" w:hAnsi="Times New Roman" w:cs="Times New Roman"/>
           <w:sz w:val="24"/>
           <w:szCs w:val="24"/>
+        </w:rPr>
+      </w:pPr>
+      <w:r>
+        <w:rPr>
+          <w:rFonts w:ascii="Times New Roman" w:eastAsiaTheme="minorEastAsia" w:hAnsi="Times New Roman" w:cs="Times New Roman"/>
+          <w:sz w:val="24"/>
+          <w:szCs w:val="24"/>
+        </w:rPr>
+        <w:t>Since the covariance is small, this implies that there is no strong correlation between mean and standard deviation (and thus, are strongly independent variables)</w:t>
+      </w:r>
+    </w:p>
+    <w:p>
+      <w:pPr>
+        <w:spacing w:line="360" w:lineRule="auto"/>
+        <w:ind w:left="1440"/>
+        <w:rPr>
+          <w:rFonts w:ascii="Times New Roman" w:eastAsiaTheme="minorEastAsia" w:hAnsi="Times New Roman" w:cs="Times New Roman"/>
+          <w:b/>
+          <w:bCs/>
+          <w:sz w:val="24"/>
+          <w:szCs w:val="24"/>
+        </w:rPr>
+      </w:pPr>
+      <w:r>
+        <w:rPr>
+          <w:rFonts w:ascii="Times New Roman" w:eastAsiaTheme="minorEastAsia" w:hAnsi="Times New Roman" w:cs="Times New Roman"/>
+          <w:b/>
+          <w:bCs/>
+          <w:sz w:val="24"/>
+          <w:szCs w:val="24"/>
+        </w:rPr>
+        <w:t>TESTING SET</w:t>
+      </w:r>
+    </w:p>
+    <w:p>
+      <w:pPr>
+        <w:pStyle w:val="ListParagraph"/>
+        <w:numPr>
+          <w:ilvl w:val="0"/>
+          <w:numId w:val="2"/>
+        </w:numPr>
+        <w:spacing w:line="360" w:lineRule="auto"/>
+        <w:rPr>
+          <w:rFonts w:ascii="Cambria Math" w:hAnsi="Cambria Math" w:cs="Times New Roman"/>
+          <w:sz w:val="24"/>
+          <w:szCs w:val="24"/>
+          <w:oMath/>
         </w:rPr>
       </w:pPr>
       <m:oMath>
@@ -941,23 +964,34 @@
             <w:sz w:val="24"/>
             <w:szCs w:val="24"/>
           </w:rPr>
-          <m:t>Covariacne trX, 8</m:t>
+          <m:t>tsX MEAN OF MEANS 7: 0.11452769775108766</m:t>
         </m:r>
+      </m:oMath>
+    </w:p>
+    <w:p>
+      <w:pPr>
+        <w:pStyle w:val="ListParagraph"/>
+        <w:numPr>
+          <w:ilvl w:val="0"/>
+          <w:numId w:val="2"/>
+        </w:numPr>
+        <w:spacing w:line="360" w:lineRule="auto"/>
+        <w:rPr>
+          <w:rFonts w:ascii="Times New Roman" w:eastAsiaTheme="minorEastAsia" w:hAnsi="Times New Roman" w:cs="Times New Roman"/>
+          <w:b/>
+          <w:bCs/>
+          <w:sz w:val="24"/>
+          <w:szCs w:val="24"/>
+        </w:rPr>
+      </w:pPr>
+      <m:oMath>
         <m:r>
           <w:rPr>
             <w:rFonts w:ascii="Cambria Math" w:hAnsi="Cambria Math" w:cs="Times New Roman"/>
             <w:sz w:val="24"/>
             <w:szCs w:val="24"/>
           </w:rPr>
-          <m:t xml:space="preserve">= </m:t>
-        </m:r>
-        <m:r>
-          <w:rPr>
-            <w:rFonts w:ascii="Cambria Math" w:hAnsi="Cambria Math" w:cs="Times New Roman"/>
-            <w:sz w:val="24"/>
-            <w:szCs w:val="24"/>
-          </w:rPr>
-          <m:t>0.0015146160624154846</m:t>
+          <m:t>tsX MEAN OF STDev 7: 0.28774013146823724</m:t>
         </m:r>
       </m:oMath>
     </w:p>
@@ -965,29 +999,10 @@
       <w:pPr>
         <w:pStyle w:val="ListParagraph"/>
         <w:numPr>
-          <w:ilvl w:val="0"/>
-          <w:numId w:val="3"/>
-        </w:numPr>
-        <w:spacing w:line="360" w:lineRule="auto"/>
-        <w:rPr>
-          <w:rFonts w:ascii="Times New Roman" w:eastAsiaTheme="minorEastAsia" w:hAnsi="Times New Roman" w:cs="Times New Roman"/>
-          <w:sz w:val="24"/>
-          <w:szCs w:val="24"/>
-        </w:rPr>
-      </w:pPr>
-      <w:r>
-        <w:rPr>
-          <w:rFonts w:ascii="Times New Roman" w:eastAsiaTheme="minorEastAsia" w:hAnsi="Times New Roman" w:cs="Times New Roman"/>
-          <w:sz w:val="24"/>
-          <w:szCs w:val="24"/>
-        </w:rPr>
-        <w:t>Since the covariance is small, this implies that there is no strong correlation between mean and standard deviation (and thus, are strongly independent variables)</w:t>
-      </w:r>
-    </w:p>
-    <w:p>
-      <w:pPr>
-        <w:spacing w:line="360" w:lineRule="auto"/>
-        <w:ind w:left="1440"/>
+          <w:ilvl w:val="1"/>
+          <w:numId w:val="1"/>
+        </w:numPr>
+        <w:spacing w:line="360" w:lineRule="auto"/>
         <w:rPr>
           <w:rFonts w:ascii="Times New Roman" w:eastAsiaTheme="minorEastAsia" w:hAnsi="Times New Roman" w:cs="Times New Roman"/>
           <w:b/>
@@ -999,262 +1014,130 @@
       <w:r>
         <w:rPr>
           <w:rFonts w:ascii="Times New Roman" w:eastAsiaTheme="minorEastAsia" w:hAnsi="Times New Roman" w:cs="Times New Roman"/>
+          <w:sz w:val="24"/>
+          <w:szCs w:val="24"/>
+        </w:rPr>
+        <w:t>Due to the results of the Naïve Bayes algorithm, I was able to find that the training set consistently displayed more values learning towards “7” then “8”</w:t>
+      </w:r>
+      <w:r>
+        <w:rPr>
+          <w:rFonts w:ascii="Times New Roman" w:eastAsiaTheme="minorEastAsia" w:hAnsi="Times New Roman" w:cs="Times New Roman"/>
+          <w:sz w:val="24"/>
+          <w:szCs w:val="24"/>
+        </w:rPr>
+        <w:t xml:space="preserve">, as it had a higher probability value </w:t>
+      </w:r>
+      <w:r>
+        <w:rPr>
+          <w:rFonts w:ascii="Times New Roman" w:eastAsiaTheme="minorEastAsia" w:hAnsi="Times New Roman" w:cs="Times New Roman"/>
+          <w:sz w:val="24"/>
+          <w:szCs w:val="24"/>
+        </w:rPr>
+        <w:t xml:space="preserve">for the former </w:t>
+      </w:r>
+      <w:r>
+        <w:rPr>
+          <w:rFonts w:ascii="Times New Roman" w:eastAsiaTheme="minorEastAsia" w:hAnsi="Times New Roman" w:cs="Times New Roman"/>
+          <w:sz w:val="24"/>
+          <w:szCs w:val="24"/>
+        </w:rPr>
+        <w:t>(</w:t>
+      </w:r>
+      <w:r>
+        <w:rPr>
+          <w:rFonts w:ascii="Times New Roman" w:eastAsiaTheme="minorEastAsia" w:hAnsi="Times New Roman" w:cs="Times New Roman"/>
+          <w:sz w:val="24"/>
+          <w:szCs w:val="24"/>
+        </w:rPr>
+        <w:t>0.055463849455265765</w:t>
+      </w:r>
+      <w:r>
+        <w:rPr>
+          <w:rFonts w:ascii="Times New Roman" w:eastAsiaTheme="minorEastAsia" w:hAnsi="Times New Roman" w:cs="Times New Roman"/>
+          <w:sz w:val="24"/>
+          <w:szCs w:val="24"/>
+        </w:rPr>
+        <w:t xml:space="preserve">) </w:t>
+      </w:r>
+      <w:r>
+        <w:rPr>
+          <w:rFonts w:ascii="Times New Roman" w:eastAsiaTheme="minorEastAsia" w:hAnsi="Times New Roman" w:cs="Times New Roman"/>
+          <w:sz w:val="24"/>
+          <w:szCs w:val="24"/>
+        </w:rPr>
+        <w:t>than for the latter</w:t>
+      </w:r>
+      <w:r>
+        <w:rPr>
+          <w:rFonts w:ascii="Times New Roman" w:eastAsiaTheme="minorEastAsia" w:hAnsi="Times New Roman" w:cs="Times New Roman"/>
+          <w:sz w:val="24"/>
+          <w:szCs w:val="24"/>
+        </w:rPr>
+        <w:t xml:space="preserve"> (</w:t>
+      </w:r>
+      <w:r>
+        <w:rPr>
+          <w:rFonts w:ascii="Times New Roman" w:eastAsiaTheme="minorEastAsia" w:hAnsi="Times New Roman" w:cs="Times New Roman"/>
+          <w:sz w:val="24"/>
+          <w:szCs w:val="24"/>
+        </w:rPr>
+        <w:t>0.00924397490921096</w:t>
+      </w:r>
+      <w:r>
+        <w:rPr>
+          <w:rFonts w:ascii="Times New Roman" w:eastAsiaTheme="minorEastAsia" w:hAnsi="Times New Roman" w:cs="Times New Roman"/>
+          <w:sz w:val="24"/>
+          <w:szCs w:val="24"/>
+        </w:rPr>
+        <w:t>)</w:t>
+      </w:r>
+    </w:p>
+    <w:p>
+      <w:pPr>
+        <w:pStyle w:val="ListParagraph"/>
+        <w:numPr>
+          <w:ilvl w:val="1"/>
+          <w:numId w:val="1"/>
+        </w:numPr>
+        <w:spacing w:line="360" w:lineRule="auto"/>
+        <w:rPr>
+          <w:rFonts w:ascii="Times New Roman" w:eastAsiaTheme="minorEastAsia" w:hAnsi="Times New Roman" w:cs="Times New Roman"/>
           <w:b/>
           <w:bCs/>
           <w:sz w:val="24"/>
           <w:szCs w:val="24"/>
         </w:rPr>
-        <w:t>TESTING SET</w:t>
-      </w:r>
-    </w:p>
-    <w:p>
-      <w:pPr>
-        <w:pStyle w:val="ListParagraph"/>
-        <w:numPr>
-          <w:ilvl w:val="0"/>
-          <w:numId w:val="2"/>
-        </w:numPr>
-        <w:spacing w:line="360" w:lineRule="auto"/>
+      </w:pPr>
+      <w:r>
         <w:rPr>
           <w:rFonts w:ascii="Times New Roman" w:eastAsiaTheme="minorEastAsia" w:hAnsi="Times New Roman" w:cs="Times New Roman"/>
           <w:sz w:val="24"/>
           <w:szCs w:val="24"/>
         </w:rPr>
-      </w:pPr>
-      <m:oMath>
-        <m:sSub>
-          <m:sSubPr>
-            <m:ctrlPr>
-              <w:rPr>
-                <w:rFonts w:ascii="Cambria Math" w:hAnsi="Cambria Math" w:cs="Times New Roman"/>
-                <w:i/>
-                <w:sz w:val="24"/>
-                <w:szCs w:val="24"/>
-              </w:rPr>
-            </m:ctrlPr>
-          </m:sSubPr>
-          <m:e>
-            <m:r>
-              <w:rPr>
-                <w:rFonts w:ascii="Cambria Math" w:hAnsi="Cambria Math" w:cs="Times New Roman"/>
-                <w:sz w:val="24"/>
-                <w:szCs w:val="24"/>
-              </w:rPr>
-              <m:t>μ</m:t>
-            </m:r>
-          </m:e>
-          <m:sub>
-            <m:r>
-              <w:rPr>
-                <w:rFonts w:ascii="Cambria Math" w:hAnsi="Cambria Math" w:cs="Times New Roman"/>
-                <w:sz w:val="24"/>
-                <w:szCs w:val="24"/>
-              </w:rPr>
-              <m:t>μ of tsX, 7</m:t>
-            </m:r>
-          </m:sub>
-        </m:sSub>
-        <m:r>
-          <w:rPr>
-            <w:rFonts w:ascii="Cambria Math" w:hAnsi="Cambria Math" w:cs="Times New Roman"/>
-            <w:sz w:val="24"/>
-            <w:szCs w:val="24"/>
-          </w:rPr>
-          <m:t>=0.11452769775108766</m:t>
-        </m:r>
-      </m:oMath>
-    </w:p>
-    <w:p>
-      <w:pPr>
-        <w:pStyle w:val="ListParagraph"/>
-        <w:numPr>
-          <w:ilvl w:val="0"/>
-          <w:numId w:val="2"/>
-        </w:numPr>
-        <w:spacing w:line="360" w:lineRule="auto"/>
+        <w:t>Unfortunately, I was unable to acquire the respective accuracy of the training data compared to the test dataset</w:t>
+      </w:r>
+      <w:r>
         <w:rPr>
           <w:rFonts w:ascii="Times New Roman" w:eastAsiaTheme="minorEastAsia" w:hAnsi="Times New Roman" w:cs="Times New Roman"/>
           <w:sz w:val="24"/>
           <w:szCs w:val="24"/>
         </w:rPr>
-      </w:pPr>
-      <m:oMath>
-        <m:sSubSup>
-          <m:sSubSupPr>
-            <m:ctrlPr>
-              <w:rPr>
-                <w:rFonts w:ascii="Cambria Math" w:hAnsi="Cambria Math" w:cs="Times New Roman"/>
-                <w:i/>
-                <w:sz w:val="24"/>
-                <w:szCs w:val="24"/>
-              </w:rPr>
-            </m:ctrlPr>
-          </m:sSubSupPr>
-          <m:e>
-            <m:r>
-              <w:rPr>
-                <w:rFonts w:ascii="Cambria Math" w:hAnsi="Cambria Math" w:cs="Times New Roman"/>
-                <w:sz w:val="24"/>
-                <w:szCs w:val="24"/>
-              </w:rPr>
-              <m:t>μ</m:t>
-            </m:r>
-          </m:e>
-          <m:sub>
-            <m:r>
-              <w:rPr>
-                <w:rFonts w:ascii="Cambria Math" w:hAnsi="Cambria Math" w:cs="Times New Roman"/>
-                <w:sz w:val="24"/>
-                <w:szCs w:val="24"/>
-              </w:rPr>
-              <m:t>σ of tsX, 7</m:t>
-            </m:r>
-          </m:sub>
-          <m:sup/>
-        </m:sSubSup>
-        <m:r>
-          <w:rPr>
-            <w:rFonts w:ascii="Cambria Math" w:hAnsi="Cambria Math" w:cs="Times New Roman"/>
-            <w:sz w:val="24"/>
-            <w:szCs w:val="24"/>
-          </w:rPr>
-          <m:t>=0.28774013146823724</m:t>
-        </m:r>
-      </m:oMath>
-    </w:p>
-    <w:p>
-      <w:pPr>
-        <w:pStyle w:val="ListParagraph"/>
-        <w:numPr>
-          <w:ilvl w:val="0"/>
-          <w:numId w:val="2"/>
-        </w:numPr>
-        <w:spacing w:line="360" w:lineRule="auto"/>
+        <w:t>. It appears I need addit</w:t>
+      </w:r>
+      <w:r>
         <w:rPr>
           <w:rFonts w:ascii="Times New Roman" w:eastAsiaTheme="minorEastAsia" w:hAnsi="Times New Roman" w:cs="Times New Roman"/>
           <w:sz w:val="24"/>
           <w:szCs w:val="24"/>
         </w:rPr>
-      </w:pPr>
-      <m:oMath>
-        <m:sSub>
-          <m:sSubPr>
-            <m:ctrlPr>
-              <w:rPr>
-                <w:rFonts w:ascii="Cambria Math" w:hAnsi="Cambria Math" w:cs="Times New Roman"/>
-                <w:i/>
-                <w:sz w:val="24"/>
-                <w:szCs w:val="24"/>
-              </w:rPr>
-            </m:ctrlPr>
-          </m:sSubPr>
-          <m:e>
-            <m:r>
-              <w:rPr>
-                <w:rFonts w:ascii="Cambria Math" w:hAnsi="Cambria Math" w:cs="Times New Roman"/>
-                <w:sz w:val="24"/>
-                <w:szCs w:val="24"/>
-              </w:rPr>
-              <m:t>μ</m:t>
-            </m:r>
-          </m:e>
-          <m:sub>
-            <m:r>
-              <w:rPr>
-                <w:rFonts w:ascii="Cambria Math" w:hAnsi="Cambria Math" w:cs="Times New Roman"/>
-                <w:sz w:val="24"/>
-                <w:szCs w:val="24"/>
-              </w:rPr>
-              <m:t>μ of tsX, 8</m:t>
-            </m:r>
-          </m:sub>
-        </m:sSub>
-        <m:r>
-          <w:rPr>
-            <w:rFonts w:ascii="Cambria Math" w:hAnsi="Cambria Math" w:cs="Times New Roman"/>
-            <w:sz w:val="24"/>
-            <w:szCs w:val="24"/>
-          </w:rPr>
-          <m:t>=0.1531271903011718</m:t>
-        </m:r>
-      </m:oMath>
-    </w:p>
-    <w:p>
-      <w:pPr>
-        <w:pStyle w:val="ListParagraph"/>
-        <w:numPr>
-          <w:ilvl w:val="0"/>
-          <w:numId w:val="2"/>
-        </w:numPr>
+        <w:t xml:space="preserve">ional practice with Python for future assignments and will be visiting office hours regularly. </w:t>
+      </w:r>
+    </w:p>
+    <w:p>
+      <w:pPr>
         <w:spacing w:line="360" w:lineRule="auto"/>
         <w:rPr>
           <w:rFonts w:ascii="Times New Roman" w:eastAsiaTheme="minorEastAsia" w:hAnsi="Times New Roman" w:cs="Times New Roman"/>
-          <w:sz w:val="24"/>
-          <w:szCs w:val="24"/>
-        </w:rPr>
-      </w:pPr>
-      <m:oMath>
-        <m:sSubSup>
-          <m:sSubSupPr>
-            <m:ctrlPr>
-              <w:rPr>
-                <w:rFonts w:ascii="Cambria Math" w:hAnsi="Cambria Math" w:cs="Times New Roman"/>
-                <w:i/>
-                <w:sz w:val="24"/>
-                <w:szCs w:val="24"/>
-              </w:rPr>
-            </m:ctrlPr>
-          </m:sSubSupPr>
-          <m:e>
-            <m:r>
-              <w:rPr>
-                <w:rFonts w:ascii="Cambria Math" w:hAnsi="Cambria Math" w:cs="Times New Roman"/>
-                <w:sz w:val="24"/>
-                <w:szCs w:val="24"/>
-              </w:rPr>
-              <m:t>μ</m:t>
-            </m:r>
-          </m:e>
-          <m:sub>
-            <m:r>
-              <w:rPr>
-                <w:rFonts w:ascii="Cambria Math" w:hAnsi="Cambria Math" w:cs="Times New Roman"/>
-                <w:sz w:val="24"/>
-                <w:szCs w:val="24"/>
-              </w:rPr>
-              <m:t>σ of tsX, 8</m:t>
-            </m:r>
-          </m:sub>
-          <m:sup/>
-        </m:sSubSup>
-        <m:r>
-          <w:rPr>
-            <w:rFonts w:ascii="Cambria Math" w:hAnsi="Cambria Math" w:cs="Times New Roman"/>
-            <w:sz w:val="24"/>
-            <w:szCs w:val="24"/>
-          </w:rPr>
-          <m:t xml:space="preserve">= </m:t>
-        </m:r>
-      </m:oMath>
-      <w:r>
-        <w:rPr>
-          <w:rFonts w:ascii="Times New Roman" w:eastAsiaTheme="minorEastAsia" w:hAnsi="Times New Roman" w:cs="Times New Roman"/>
-          <w:sz w:val="24"/>
-          <w:szCs w:val="24"/>
-        </w:rPr>
-        <w:t>0.3238037438846891</w:t>
-      </w:r>
-    </w:p>
-    <w:p>
-      <w:pPr>
-        <w:pStyle w:val="ListParagraph"/>
-        <w:numPr>
-          <w:ilvl w:val="0"/>
-          <w:numId w:val="1"/>
-        </w:numPr>
-        <w:spacing w:line="360" w:lineRule="auto"/>
-        <w:rPr>
-          <w:rFonts w:ascii="Times New Roman" w:hAnsi="Times New Roman" w:cs="Times New Roman"/>
           <w:b/>
           <w:bCs/>
           <w:sz w:val="24"/>
@@ -1263,46 +1146,63 @@
       </w:pPr>
       <w:r>
         <w:rPr>
-          <w:rFonts w:ascii="Times New Roman" w:hAnsi="Times New Roman" w:cs="Times New Roman"/>
+          <w:noProof/>
+        </w:rPr>
+        <w:lastRenderedPageBreak/>
+        <w:drawing>
+          <wp:inline distT="0" distB="0" distL="0" distR="0" wp14:anchorId="38EEFE3A" wp14:editId="74C8F6F8">
+            <wp:extent cx="5943600" cy="3300730"/>
+            <wp:effectExtent l="0" t="0" r="0" b="0"/>
+            <wp:docPr id="1" name="Picture 1"/>
+            <wp:cNvGraphicFramePr>
+              <a:graphicFrameLocks xmlns:a="http://schemas.openxmlformats.org/drawingml/2006/main" noChangeAspect="1"/>
+            </wp:cNvGraphicFramePr>
+            <a:graphic xmlns:a="http://schemas.openxmlformats.org/drawingml/2006/main">
+              <a:graphicData uri="http://schemas.openxmlformats.org/drawingml/2006/picture">
+                <pic:pic xmlns:pic="http://schemas.openxmlformats.org/drawingml/2006/picture">
+                  <pic:nvPicPr>
+                    <pic:cNvPr id="1" name=""/>
+                    <pic:cNvPicPr/>
+                  </pic:nvPicPr>
+                  <pic:blipFill>
+                    <a:blip r:embed="rId5"/>
+                    <a:stretch>
+                      <a:fillRect/>
+                    </a:stretch>
+                  </pic:blipFill>
+                  <pic:spPr>
+                    <a:xfrm>
+                      <a:off x="0" y="0"/>
+                      <a:ext cx="5943600" cy="3300730"/>
+                    </a:xfrm>
+                    <a:prstGeom prst="rect">
+                      <a:avLst/>
+                    </a:prstGeom>
+                  </pic:spPr>
+                </pic:pic>
+              </a:graphicData>
+            </a:graphic>
+          </wp:inline>
+        </w:drawing>
+      </w:r>
+    </w:p>
+    <w:p>
+      <w:pPr>
+        <w:pStyle w:val="ListParagraph"/>
+        <w:numPr>
+          <w:ilvl w:val="0"/>
+          <w:numId w:val="1"/>
+        </w:numPr>
+        <w:spacing w:line="360" w:lineRule="auto"/>
+        <w:rPr>
+          <w:rFonts w:ascii="Times New Roman" w:eastAsiaTheme="minorEastAsia" w:hAnsi="Times New Roman" w:cs="Times New Roman"/>
           <w:b/>
           <w:bCs/>
           <w:sz w:val="24"/>
           <w:szCs w:val="24"/>
         </w:rPr>
-        <w:t>NAÏVE BAYES CLASSIFICATION</w:t>
-      </w:r>
-    </w:p>
-    <w:p>
-      <w:pPr>
-        <w:pStyle w:val="ListParagraph"/>
-        <w:numPr>
-          <w:ilvl w:val="1"/>
-          <w:numId w:val="1"/>
-        </w:numPr>
-        <w:spacing w:line="360" w:lineRule="auto"/>
-        <w:rPr>
-          <w:rFonts w:ascii="Times New Roman" w:hAnsi="Times New Roman" w:cs="Times New Roman"/>
-          <w:sz w:val="24"/>
-          <w:szCs w:val="24"/>
-        </w:rPr>
-      </w:pPr>
-      <w:r>
-        <w:rPr>
-          <w:rFonts w:ascii="Times New Roman" w:hAnsi="Times New Roman" w:cs="Times New Roman"/>
-          <w:sz w:val="24"/>
-          <w:szCs w:val="24"/>
-        </w:rPr>
-        <w:t>_</w:t>
-      </w:r>
-    </w:p>
-    <w:p>
-      <w:pPr>
-        <w:pStyle w:val="ListParagraph"/>
-        <w:numPr>
-          <w:ilvl w:val="0"/>
-          <w:numId w:val="1"/>
-        </w:numPr>
-        <w:spacing w:line="360" w:lineRule="auto"/>
+      </w:pPr>
+      <w:r>
         <w:rPr>
           <w:rFonts w:ascii="Times New Roman" w:hAnsi="Times New Roman" w:cs="Times New Roman"/>
           <w:b/>
@@ -1310,8 +1210,74 @@
           <w:sz w:val="24"/>
           <w:szCs w:val="24"/>
         </w:rPr>
-      </w:pPr>
-      <w:r>
+        <w:t>LOGISTIC REGRESSION</w:t>
+      </w:r>
+    </w:p>
+    <w:p>
+      <w:pPr>
+        <w:pStyle w:val="ListParagraph"/>
+        <w:numPr>
+          <w:ilvl w:val="1"/>
+          <w:numId w:val="1"/>
+        </w:numPr>
+        <w:spacing w:line="360" w:lineRule="auto"/>
+        <w:rPr>
+          <w:rFonts w:ascii="Times New Roman" w:hAnsi="Times New Roman" w:cs="Times New Roman"/>
+          <w:sz w:val="24"/>
+          <w:szCs w:val="24"/>
+        </w:rPr>
+      </w:pPr>
+      <w:r>
+        <w:rPr>
+          <w:rFonts w:ascii="Times New Roman" w:hAnsi="Times New Roman" w:cs="Times New Roman"/>
+          <w:sz w:val="24"/>
+          <w:szCs w:val="24"/>
+        </w:rPr>
+        <w:t>Although the logistic regression code was implemented, due to the complexity</w:t>
+      </w:r>
+      <w:r>
+        <w:rPr>
+          <w:rFonts w:ascii="Times New Roman" w:hAnsi="Times New Roman" w:cs="Times New Roman"/>
+          <w:sz w:val="24"/>
+          <w:szCs w:val="24"/>
+        </w:rPr>
+        <w:t xml:space="preserve"> and my current lack of understanding on advanced data manipulation into </w:t>
+      </w:r>
+      <w:proofErr w:type="spellStart"/>
+      <w:r>
+        <w:rPr>
+          <w:rFonts w:ascii="Times New Roman" w:hAnsi="Times New Roman" w:cs="Times New Roman"/>
+          <w:sz w:val="24"/>
+          <w:szCs w:val="24"/>
+        </w:rPr>
+        <w:t>numpy</w:t>
+      </w:r>
+      <w:proofErr w:type="spellEnd"/>
+      <w:r>
+        <w:rPr>
+          <w:rFonts w:ascii="Times New Roman" w:hAnsi="Times New Roman" w:cs="Times New Roman"/>
+          <w:sz w:val="24"/>
+          <w:szCs w:val="24"/>
+        </w:rPr>
+        <w:t xml:space="preserve">, I was unable to find the decision boundary using gradient descent. </w:t>
+      </w:r>
+      <w:r>
+        <w:rPr>
+          <w:rFonts w:ascii="Times New Roman" w:hAnsi="Times New Roman" w:cs="Times New Roman"/>
+          <w:sz w:val="24"/>
+          <w:szCs w:val="24"/>
+        </w:rPr>
+        <w:t>Because of this, this code block was commented out to get the rest of the file to compile properly.</w:t>
+      </w:r>
+    </w:p>
+    <w:p>
+      <w:pPr>
+        <w:pStyle w:val="ListParagraph"/>
+        <w:numPr>
+          <w:ilvl w:val="0"/>
+          <w:numId w:val="1"/>
+        </w:numPr>
+        <w:spacing w:line="360" w:lineRule="auto"/>
         <w:rPr>
           <w:rFonts w:ascii="Times New Roman" w:hAnsi="Times New Roman" w:cs="Times New Roman"/>
           <w:b/>
@@ -1319,7 +1285,16 @@
           <w:sz w:val="24"/>
           <w:szCs w:val="24"/>
         </w:rPr>
-        <w:t>LOGISTIC REGRESSION</w:t>
+      </w:pPr>
+      <w:r>
+        <w:rPr>
+          <w:rFonts w:ascii="Times New Roman" w:hAnsi="Times New Roman" w:cs="Times New Roman"/>
+          <w:b/>
+          <w:bCs/>
+          <w:sz w:val="24"/>
+          <w:szCs w:val="24"/>
+        </w:rPr>
+        <w:t>RESULTS</w:t>
       </w:r>
     </w:p>
     <w:p>
@@ -1332,17 +1307,29 @@
         <w:spacing w:line="360" w:lineRule="auto"/>
         <w:rPr>
           <w:rFonts w:ascii="Times New Roman" w:hAnsi="Times New Roman" w:cs="Times New Roman"/>
-          <w:sz w:val="24"/>
-          <w:szCs w:val="24"/>
-        </w:rPr>
-      </w:pPr>
-      <w:r>
-        <w:rPr>
-          <w:rFonts w:ascii="Times New Roman" w:hAnsi="Times New Roman" w:cs="Times New Roman"/>
-          <w:sz w:val="24"/>
-          <w:szCs w:val="24"/>
-        </w:rPr>
-        <w:t>_</w:t>
+          <w:b/>
+          <w:bCs/>
+          <w:sz w:val="24"/>
+          <w:szCs w:val="24"/>
+        </w:rPr>
+      </w:pPr>
+      <w:r>
+        <w:rPr>
+          <w:rFonts w:ascii="Times New Roman" w:hAnsi="Times New Roman" w:cs="Times New Roman"/>
+          <w:sz w:val="24"/>
+          <w:szCs w:val="24"/>
+        </w:rPr>
+        <w:t xml:space="preserve">Due to the incomplete gathering of data, the lack of proper accuracy values gathered and the lack of a functioning logistic regression, the results could not be conclusively determined. I would like to come in during office hours so I </w:t>
+      </w:r>
+      <w:bookmarkStart w:id="0" w:name="_GoBack"/>
+      <w:bookmarkEnd w:id="0"/>
+      <w:r>
+        <w:rPr>
+          <w:rFonts w:ascii="Times New Roman" w:hAnsi="Times New Roman" w:cs="Times New Roman"/>
+          <w:sz w:val="24"/>
+          <w:szCs w:val="24"/>
+        </w:rPr>
+        <w:t>will do better in the future.</w:t>
       </w:r>
     </w:p>
     <w:sectPr>

</xml_diff>

<commit_message>
Trying the blog for logistic regression
</commit_message>
<xml_diff>
--- a/Project 1/Mendoza_Project1Report.docx
+++ b/Project 1/Mendoza_Project1Report.docx
@@ -282,43 +282,7 @@
           <w:sz w:val="24"/>
           <w:szCs w:val="24"/>
         </w:rPr>
-        <w:t xml:space="preserve"> The entire file was first developed on the </w:t>
-      </w:r>
-      <w:proofErr w:type="spellStart"/>
-      <w:r>
-        <w:rPr>
-          <w:rFonts w:ascii="Times New Roman" w:hAnsi="Times New Roman" w:cs="Times New Roman"/>
-          <w:sz w:val="24"/>
-          <w:szCs w:val="24"/>
-        </w:rPr>
-        <w:t>Jupyter</w:t>
-      </w:r>
-      <w:proofErr w:type="spellEnd"/>
-      <w:r>
-        <w:rPr>
-          <w:rFonts w:ascii="Times New Roman" w:hAnsi="Times New Roman" w:cs="Times New Roman"/>
-          <w:sz w:val="24"/>
-          <w:szCs w:val="24"/>
-        </w:rPr>
-        <w:t xml:space="preserve"> Notebook environment and then converted into a .</w:t>
-      </w:r>
-      <w:proofErr w:type="spellStart"/>
-      <w:r>
-        <w:rPr>
-          <w:rFonts w:ascii="Times New Roman" w:hAnsi="Times New Roman" w:cs="Times New Roman"/>
-          <w:sz w:val="24"/>
-          <w:szCs w:val="24"/>
-        </w:rPr>
-        <w:t>py</w:t>
-      </w:r>
-      <w:proofErr w:type="spellEnd"/>
-      <w:r>
-        <w:rPr>
-          <w:rFonts w:ascii="Times New Roman" w:hAnsi="Times New Roman" w:cs="Times New Roman"/>
-          <w:sz w:val="24"/>
-          <w:szCs w:val="24"/>
-        </w:rPr>
-        <w:t xml:space="preserve"> file using the following command</w:t>
+        <w:t xml:space="preserve"> The entire file was first developed on the Jupyter Notebook environment and then converted into a .py file using the following command</w:t>
       </w:r>
     </w:p>
     <w:p>
@@ -335,41 +299,13 @@
           <w:szCs w:val="24"/>
         </w:rPr>
       </w:pPr>
-      <w:proofErr w:type="spellStart"/>
       <w:r>
         <w:rPr>
           <w:rFonts w:ascii="Lucida Console" w:hAnsi="Lucida Console" w:cs="Lucida Console"/>
           <w:sz w:val="18"/>
           <w:szCs w:val="18"/>
         </w:rPr>
-        <w:t>jupyter</w:t>
-      </w:r>
-      <w:proofErr w:type="spellEnd"/>
-      <w:r>
-        <w:rPr>
-          <w:rFonts w:ascii="Lucida Console" w:hAnsi="Lucida Console" w:cs="Lucida Console"/>
-          <w:sz w:val="18"/>
-          <w:szCs w:val="18"/>
-        </w:rPr>
-        <w:t xml:space="preserve"> </w:t>
-      </w:r>
-      <w:proofErr w:type="spellStart"/>
-      <w:r>
-        <w:rPr>
-          <w:rFonts w:ascii="Lucida Console" w:hAnsi="Lucida Console" w:cs="Lucida Console"/>
-          <w:sz w:val="18"/>
-          <w:szCs w:val="18"/>
-        </w:rPr>
-        <w:t>nbconvert</w:t>
-      </w:r>
-      <w:proofErr w:type="spellEnd"/>
-      <w:r>
-        <w:rPr>
-          <w:rFonts w:ascii="Lucida Console" w:hAnsi="Lucida Console" w:cs="Lucida Console"/>
-          <w:sz w:val="18"/>
-          <w:szCs w:val="18"/>
-        </w:rPr>
-        <w:t xml:space="preserve"> --to script Mendoza-DRAFTFORPY_Project1.ipynb</w:t>
+        <w:t>jupyter nbconvert --to script Mendoza-DRAFTFORPY_Project1.ipynb</w:t>
       </w:r>
     </w:p>
     <w:p>
@@ -677,63 +613,40 @@
           <w:sz w:val="24"/>
           <w:szCs w:val="24"/>
         </w:rPr>
-        <w:t>The results from the initial feature extraction (calculating the mean</w:t>
-      </w:r>
-      <w:r>
-        <w:rPr>
-          <w:rFonts w:ascii="Times New Roman" w:hAnsi="Times New Roman" w:cs="Times New Roman"/>
-          <w:sz w:val="24"/>
-          <w:szCs w:val="24"/>
-        </w:rPr>
-        <w:t>s of both the means</w:t>
-      </w:r>
-      <w:r>
-        <w:rPr>
-          <w:rFonts w:ascii="Times New Roman" w:hAnsi="Times New Roman" w:cs="Times New Roman"/>
-          <w:sz w:val="24"/>
-          <w:szCs w:val="24"/>
-        </w:rPr>
-        <w:t xml:space="preserve"> and the standard deviation</w:t>
-      </w:r>
-      <w:r>
-        <w:rPr>
-          <w:rFonts w:ascii="Times New Roman" w:hAnsi="Times New Roman" w:cs="Times New Roman"/>
-          <w:sz w:val="24"/>
-          <w:szCs w:val="24"/>
-        </w:rPr>
-        <w:t>s</w:t>
-      </w:r>
-      <w:r>
-        <w:rPr>
-          <w:rFonts w:ascii="Times New Roman" w:hAnsi="Times New Roman" w:cs="Times New Roman"/>
-          <w:sz w:val="24"/>
-          <w:szCs w:val="24"/>
-        </w:rPr>
-        <w:t>) follows as such:</w:t>
-      </w:r>
-    </w:p>
-    <w:p>
-      <w:pPr>
-        <w:pStyle w:val="ListParagraph"/>
-        <w:spacing w:line="360" w:lineRule="auto"/>
-        <w:ind w:left="1440"/>
-        <w:rPr>
-          <w:rFonts w:ascii="Times New Roman" w:hAnsi="Times New Roman" w:cs="Times New Roman"/>
-          <w:b/>
-          <w:bCs/>
-          <w:sz w:val="24"/>
-          <w:szCs w:val="24"/>
-        </w:rPr>
-      </w:pPr>
-      <w:r>
-        <w:rPr>
-          <w:rFonts w:ascii="Times New Roman" w:hAnsi="Times New Roman" w:cs="Times New Roman"/>
-          <w:b/>
-          <w:bCs/>
-          <w:sz w:val="24"/>
-          <w:szCs w:val="24"/>
-        </w:rPr>
-        <w:t>TRAINING SET</w:t>
+        <w:t xml:space="preserve">Although professor, in the announcements, mentioned an implementation using multivariate Gaussian distribution utilizing a mean vector and covariance, I utilized the still viable approach of disjointed 1D Gaussians </w:t>
+      </w:r>
+      <w:r>
+        <w:rPr>
+          <w:rFonts w:ascii="Times New Roman" w:hAnsi="Times New Roman" w:cs="Times New Roman"/>
+          <w:sz w:val="24"/>
+          <w:szCs w:val="24"/>
+        </w:rPr>
+        <w:t xml:space="preserve">that have the mean of </w:t>
+      </w:r>
+      <w:r>
+        <w:rPr>
+          <w:rFonts w:ascii="Times New Roman" w:hAnsi="Times New Roman" w:cs="Times New Roman"/>
+          <w:sz w:val="24"/>
+          <w:szCs w:val="24"/>
+        </w:rPr>
+        <w:lastRenderedPageBreak/>
+        <w:t xml:space="preserve">means, mean of standard deviation, standard deviation </w:t>
+      </w:r>
+      <w:r>
+        <w:rPr>
+          <w:rFonts w:ascii="Times New Roman" w:hAnsi="Times New Roman" w:cs="Times New Roman"/>
+          <w:sz w:val="24"/>
+          <w:szCs w:val="24"/>
+        </w:rPr>
+        <w:t xml:space="preserve">of means and standard deviation of standard deviation. </w:t>
+      </w:r>
+      <w:r>
+        <w:rPr>
+          <w:rFonts w:ascii="Times New Roman" w:hAnsi="Times New Roman" w:cs="Times New Roman"/>
+          <w:sz w:val="24"/>
+          <w:szCs w:val="24"/>
+        </w:rPr>
+        <w:t xml:space="preserve">I have verified that this is a valid approach by going to Mr. Kevin Ding’s office hours on Tuesday and Wednesday (2/18-2/19) at 10:00-11:00 hrs MST. </w:t>
       </w:r>
     </w:p>
     <w:p>
@@ -745,10 +658,32 @@
         </w:numPr>
         <w:spacing w:line="360" w:lineRule="auto"/>
         <w:rPr>
-          <w:rFonts w:ascii="Cambria Math" w:hAnsi="Cambria Math" w:cs="Times New Roman"/>
-          <w:sz w:val="24"/>
-          <w:szCs w:val="24"/>
-          <w:oMath/>
+          <w:rFonts w:ascii="Times New Roman" w:hAnsi="Times New Roman" w:cs="Times New Roman"/>
+          <w:sz w:val="24"/>
+          <w:szCs w:val="24"/>
+        </w:rPr>
+      </w:pPr>
+      <w:r>
+        <w:rPr>
+          <w:rFonts w:ascii="Times New Roman" w:hAnsi="Times New Roman" w:cs="Times New Roman"/>
+          <w:sz w:val="24"/>
+          <w:szCs w:val="24"/>
+        </w:rPr>
+        <w:t>The formula I used for the Seven Naïve Bayes was as follows</w:t>
+      </w:r>
+    </w:p>
+    <w:p>
+      <w:pPr>
+        <w:pStyle w:val="ListParagraph"/>
+        <w:numPr>
+          <w:ilvl w:val="3"/>
+          <w:numId w:val="1"/>
+        </w:numPr>
+        <w:spacing w:line="360" w:lineRule="auto"/>
+        <w:rPr>
+          <w:rFonts w:ascii="Times New Roman" w:hAnsi="Times New Roman" w:cs="Times New Roman"/>
+          <w:sz w:val="24"/>
+          <w:szCs w:val="24"/>
         </w:rPr>
       </w:pPr>
       <m:oMath>
@@ -758,56 +693,128 @@
             <w:sz w:val="24"/>
             <w:szCs w:val="24"/>
           </w:rPr>
-          <w:lastRenderedPageBreak/>
-          <m:t>trX MEAN OF MEANS 8: 0.1501559818936975</m:t>
+          <m:t>P</m:t>
         </m:r>
-      </m:oMath>
-    </w:p>
-    <w:p>
-      <w:pPr>
-        <w:pStyle w:val="ListParagraph"/>
-        <w:numPr>
-          <w:ilvl w:val="2"/>
-          <w:numId w:val="1"/>
-        </w:numPr>
-        <w:spacing w:line="360" w:lineRule="auto"/>
-        <w:rPr>
-          <w:rFonts w:ascii="Cambria Math" w:hAnsi="Cambria Math" w:cs="Times New Roman"/>
-          <w:sz w:val="24"/>
-          <w:szCs w:val="24"/>
-          <w:oMath/>
-        </w:rPr>
-      </w:pPr>
-      <m:oMath>
+        <m:d>
+          <m:dPr>
+            <m:ctrlPr>
+              <w:rPr>
+                <w:rFonts w:ascii="Cambria Math" w:hAnsi="Cambria Math" w:cs="Times New Roman"/>
+                <w:i/>
+                <w:sz w:val="24"/>
+                <w:szCs w:val="24"/>
+              </w:rPr>
+            </m:ctrlPr>
+          </m:dPr>
+          <m:e>
+            <m:sSub>
+              <m:sSubPr>
+                <m:ctrlPr>
+                  <w:rPr>
+                    <w:rFonts w:ascii="Cambria Math" w:hAnsi="Cambria Math" w:cs="Times New Roman"/>
+                    <w:i/>
+                    <w:sz w:val="24"/>
+                    <w:szCs w:val="24"/>
+                  </w:rPr>
+                </m:ctrlPr>
+              </m:sSubPr>
+              <m:e>
+                <m:r>
+                  <w:rPr>
+                    <w:rFonts w:ascii="Cambria Math" w:hAnsi="Cambria Math" w:cs="Times New Roman"/>
+                    <w:sz w:val="24"/>
+                    <w:szCs w:val="24"/>
+                  </w:rPr>
+                  <m:t>Y</m:t>
+                </m:r>
+              </m:e>
+              <m:sub>
+                <m:r>
+                  <w:rPr>
+                    <w:rFonts w:ascii="Cambria Math" w:hAnsi="Cambria Math" w:cs="Times New Roman"/>
+                    <w:sz w:val="24"/>
+                    <w:szCs w:val="24"/>
+                  </w:rPr>
+                  <m:t>7</m:t>
+                </m:r>
+              </m:sub>
+            </m:sSub>
+          </m:e>
+          <m:e>
+            <m:r>
+              <w:rPr>
+                <w:rFonts w:ascii="Cambria Math" w:hAnsi="Cambria Math" w:cs="Times New Roman"/>
+                <w:sz w:val="24"/>
+                <w:szCs w:val="24"/>
+              </w:rPr>
+              <m:t>μ,σ</m:t>
+            </m:r>
+          </m:e>
+        </m:d>
         <m:r>
           <w:rPr>
             <w:rFonts w:ascii="Cambria Math" w:hAnsi="Cambria Math" w:cs="Times New Roman"/>
             <w:sz w:val="24"/>
             <w:szCs w:val="24"/>
           </w:rPr>
-          <m:t>trX MEAN OF STDev 8: 0.3206804173181901</m:t>
+          <m:t>=P</m:t>
         </m:r>
-      </m:oMath>
-    </w:p>
-    <w:p>
-      <w:pPr>
-        <w:pStyle w:val="ListParagraph"/>
-        <w:numPr>
-          <w:ilvl w:val="2"/>
-          <w:numId w:val="1"/>
-        </w:numPr>
-        <w:spacing w:line="360" w:lineRule="auto"/>
-        <w:rPr>
-          <w:rFonts w:ascii="Times New Roman" w:eastAsiaTheme="minorEastAsia" w:hAnsi="Times New Roman" w:cs="Times New Roman"/>
-          <w:sz w:val="24"/>
-          <w:szCs w:val="24"/>
-        </w:rPr>
-      </w:pPr>
-      <m:oMath>
         <m:d>
           <m:dPr>
-            <m:begChr m:val="["/>
-            <m:endChr m:val="]"/>
+            <m:ctrlPr>
+              <w:rPr>
+                <w:rFonts w:ascii="Cambria Math" w:hAnsi="Cambria Math" w:cs="Times New Roman"/>
+                <w:i/>
+                <w:sz w:val="24"/>
+                <w:szCs w:val="24"/>
+              </w:rPr>
+            </m:ctrlPr>
+          </m:dPr>
+          <m:e>
+            <m:sSub>
+              <m:sSubPr>
+                <m:ctrlPr>
+                  <w:rPr>
+                    <w:rFonts w:ascii="Cambria Math" w:hAnsi="Cambria Math" w:cs="Times New Roman"/>
+                    <w:i/>
+                    <w:sz w:val="24"/>
+                    <w:szCs w:val="24"/>
+                  </w:rPr>
+                </m:ctrlPr>
+              </m:sSubPr>
+              <m:e>
+                <m:r>
+                  <w:rPr>
+                    <w:rFonts w:ascii="Cambria Math" w:hAnsi="Cambria Math" w:cs="Times New Roman"/>
+                    <w:sz w:val="24"/>
+                    <w:szCs w:val="24"/>
+                  </w:rPr>
+                  <m:t>y</m:t>
+                </m:r>
+              </m:e>
+              <m:sub>
+                <m:r>
+                  <w:rPr>
+                    <w:rFonts w:ascii="Cambria Math" w:hAnsi="Cambria Math" w:cs="Times New Roman"/>
+                    <w:sz w:val="24"/>
+                    <w:szCs w:val="24"/>
+                  </w:rPr>
+                  <m:t>7</m:t>
+                </m:r>
+              </m:sub>
+            </m:sSub>
+          </m:e>
+        </m:d>
+        <m:r>
+          <w:rPr>
+            <w:rFonts w:ascii="Cambria Math" w:hAnsi="Cambria Math" w:cs="Times New Roman"/>
+            <w:sz w:val="24"/>
+            <w:szCs w:val="24"/>
+          </w:rPr>
+          <m:t>P</m:t>
+        </m:r>
+        <m:d>
+          <m:dPr>
             <m:ctrlPr>
               <w:rPr>
                 <w:rFonts w:ascii="Cambria Math" w:hAnsi="Cambria Math" w:cs="Times New Roman"/>
@@ -824,11 +831,871 @@
                 <w:sz w:val="24"/>
                 <w:szCs w:val="24"/>
               </w:rPr>
-              <m:t>0.1501559818936975, 0.3206804173181901</m:t>
+              <m:t>μ</m:t>
             </m:r>
           </m:e>
+          <m:e>
+            <m:sSub>
+              <m:sSubPr>
+                <m:ctrlPr>
+                  <w:rPr>
+                    <w:rFonts w:ascii="Cambria Math" w:hAnsi="Cambria Math" w:cs="Times New Roman"/>
+                    <w:i/>
+                    <w:sz w:val="24"/>
+                    <w:szCs w:val="24"/>
+                  </w:rPr>
+                </m:ctrlPr>
+              </m:sSubPr>
+              <m:e>
+                <m:r>
+                  <w:rPr>
+                    <w:rFonts w:ascii="Cambria Math" w:hAnsi="Cambria Math" w:cs="Times New Roman"/>
+                    <w:sz w:val="24"/>
+                    <w:szCs w:val="24"/>
+                  </w:rPr>
+                  <m:t>y</m:t>
+                </m:r>
+              </m:e>
+              <m:sub>
+                <m:r>
+                  <w:rPr>
+                    <w:rFonts w:ascii="Cambria Math" w:hAnsi="Cambria Math" w:cs="Times New Roman"/>
+                    <w:sz w:val="24"/>
+                    <w:szCs w:val="24"/>
+                  </w:rPr>
+                  <m:t>7</m:t>
+                </m:r>
+              </m:sub>
+            </m:sSub>
+          </m:e>
         </m:d>
+        <m:r>
+          <w:rPr>
+            <w:rFonts w:ascii="Cambria Math" w:hAnsi="Cambria Math" w:cs="Times New Roman"/>
+            <w:sz w:val="24"/>
+            <w:szCs w:val="24"/>
+          </w:rPr>
+          <m:t>P(σ|</m:t>
+        </m:r>
+        <m:sSub>
+          <m:sSubPr>
+            <m:ctrlPr>
+              <w:rPr>
+                <w:rFonts w:ascii="Cambria Math" w:hAnsi="Cambria Math" w:cs="Times New Roman"/>
+                <w:i/>
+                <w:sz w:val="24"/>
+                <w:szCs w:val="24"/>
+              </w:rPr>
+            </m:ctrlPr>
+          </m:sSubPr>
+          <m:e>
+            <m:r>
+              <w:rPr>
+                <w:rFonts w:ascii="Cambria Math" w:hAnsi="Cambria Math" w:cs="Times New Roman"/>
+                <w:sz w:val="24"/>
+                <w:szCs w:val="24"/>
+              </w:rPr>
+              <m:t>y</m:t>
+            </m:r>
+          </m:e>
+          <m:sub>
+            <m:r>
+              <w:rPr>
+                <w:rFonts w:ascii="Cambria Math" w:hAnsi="Cambria Math" w:cs="Times New Roman"/>
+                <w:sz w:val="24"/>
+                <w:szCs w:val="24"/>
+              </w:rPr>
+              <m:t>7</m:t>
+            </m:r>
+          </m:sub>
+        </m:sSub>
+        <m:r>
+          <w:rPr>
+            <w:rFonts w:ascii="Cambria Math" w:hAnsi="Cambria Math" w:cs="Times New Roman"/>
+            <w:sz w:val="24"/>
+            <w:szCs w:val="24"/>
+          </w:rPr>
+          <m:t>)</m:t>
+        </m:r>
       </m:oMath>
+    </w:p>
+    <w:p>
+      <w:pPr>
+        <w:spacing w:line="360" w:lineRule="auto"/>
+        <w:rPr>
+          <w:rFonts w:ascii="Times New Roman" w:eastAsiaTheme="minorEastAsia" w:hAnsi="Times New Roman" w:cs="Times New Roman"/>
+          <w:sz w:val="24"/>
+          <w:szCs w:val="24"/>
+        </w:rPr>
+      </w:pPr>
+      <m:oMathPara>
+        <m:oMath>
+          <m:r>
+            <w:rPr>
+              <w:rFonts w:ascii="Cambria Math" w:hAnsi="Cambria Math" w:cs="Times New Roman"/>
+              <w:sz w:val="24"/>
+              <w:szCs w:val="24"/>
+            </w:rPr>
+            <m:t>=</m:t>
+          </m:r>
+          <m:f>
+            <m:fPr>
+              <m:ctrlPr>
+                <w:rPr>
+                  <w:rFonts w:ascii="Cambria Math" w:hAnsi="Cambria Math" w:cs="Times New Roman"/>
+                  <w:i/>
+                  <w:sz w:val="24"/>
+                  <w:szCs w:val="24"/>
+                </w:rPr>
+              </m:ctrlPr>
+            </m:fPr>
+            <m:num>
+              <m:r>
+                <w:rPr>
+                  <w:rFonts w:ascii="Cambria Math" w:hAnsi="Cambria Math" w:cs="Times New Roman"/>
+                  <w:sz w:val="24"/>
+                  <w:szCs w:val="24"/>
+                </w:rPr>
+                <m:t>samples for 7</m:t>
+              </m:r>
+            </m:num>
+            <m:den>
+              <m:r>
+                <w:rPr>
+                  <w:rFonts w:ascii="Cambria Math" w:hAnsi="Cambria Math" w:cs="Times New Roman"/>
+                  <w:sz w:val="24"/>
+                  <w:szCs w:val="24"/>
+                </w:rPr>
+                <m:t>total</m:t>
+              </m:r>
+            </m:den>
+          </m:f>
+          <m:r>
+            <w:rPr>
+              <w:rFonts w:ascii="Cambria Math" w:hAnsi="Cambria Math" w:cs="Times New Roman"/>
+              <w:sz w:val="24"/>
+              <w:szCs w:val="24"/>
+            </w:rPr>
+            <m:t>*</m:t>
+          </m:r>
+          <m:d>
+            <m:dPr>
+              <m:ctrlPr>
+                <w:rPr>
+                  <w:rFonts w:ascii="Cambria Math" w:hAnsi="Cambria Math" w:cs="Times New Roman"/>
+                  <w:i/>
+                  <w:sz w:val="24"/>
+                  <w:szCs w:val="24"/>
+                </w:rPr>
+              </m:ctrlPr>
+            </m:dPr>
+            <m:e>
+              <m:f>
+                <m:fPr>
+                  <m:ctrlPr>
+                    <w:rPr>
+                      <w:rFonts w:ascii="Cambria Math" w:hAnsi="Cambria Math" w:cs="Times New Roman"/>
+                      <w:i/>
+                      <w:sz w:val="24"/>
+                      <w:szCs w:val="24"/>
+                    </w:rPr>
+                  </m:ctrlPr>
+                </m:fPr>
+                <m:num>
+                  <m:r>
+                    <w:rPr>
+                      <w:rFonts w:ascii="Cambria Math" w:hAnsi="Cambria Math" w:cs="Times New Roman"/>
+                      <w:sz w:val="24"/>
+                      <w:szCs w:val="24"/>
+                    </w:rPr>
+                    <m:t>1</m:t>
+                  </m:r>
+                </m:num>
+                <m:den>
+                  <m:sSub>
+                    <m:sSubPr>
+                      <m:ctrlPr>
+                        <w:rPr>
+                          <w:rFonts w:ascii="Cambria Math" w:hAnsi="Cambria Math" w:cs="Times New Roman"/>
+                          <w:i/>
+                          <w:sz w:val="24"/>
+                          <w:szCs w:val="24"/>
+                        </w:rPr>
+                      </m:ctrlPr>
+                    </m:sSubPr>
+                    <m:e>
+                      <m:r>
+                        <w:rPr>
+                          <w:rFonts w:ascii="Cambria Math" w:hAnsi="Cambria Math" w:cs="Times New Roman"/>
+                          <w:sz w:val="24"/>
+                          <w:szCs w:val="24"/>
+                        </w:rPr>
+                        <m:t>σ</m:t>
+                      </m:r>
+                    </m:e>
+                    <m:sub>
+                      <m:r>
+                        <w:rPr>
+                          <w:rFonts w:ascii="Cambria Math" w:hAnsi="Cambria Math" w:cs="Times New Roman"/>
+                          <w:sz w:val="24"/>
+                          <w:szCs w:val="24"/>
+                        </w:rPr>
+                        <m:t>μ</m:t>
+                      </m:r>
+                      <m:r>
+                        <w:rPr>
+                          <w:rFonts w:ascii="Cambria Math" w:hAnsi="Cambria Math" w:cs="Times New Roman"/>
+                          <w:sz w:val="24"/>
+                          <w:szCs w:val="24"/>
+                        </w:rPr>
+                        <m:t>,7</m:t>
+                      </m:r>
+                    </m:sub>
+                  </m:sSub>
+                  <m:rad>
+                    <m:radPr>
+                      <m:degHide m:val="1"/>
+                      <m:ctrlPr>
+                        <w:rPr>
+                          <w:rFonts w:ascii="Cambria Math" w:hAnsi="Cambria Math" w:cs="Times New Roman"/>
+                          <w:i/>
+                          <w:sz w:val="24"/>
+                          <w:szCs w:val="24"/>
+                        </w:rPr>
+                      </m:ctrlPr>
+                    </m:radPr>
+                    <m:deg/>
+                    <m:e>
+                      <m:r>
+                        <w:rPr>
+                          <w:rFonts w:ascii="Cambria Math" w:hAnsi="Cambria Math" w:cs="Times New Roman"/>
+                          <w:sz w:val="24"/>
+                          <w:szCs w:val="24"/>
+                        </w:rPr>
+                        <m:t>2π</m:t>
+                      </m:r>
+                    </m:e>
+                  </m:rad>
+                </m:den>
+              </m:f>
+              <m:sSup>
+                <m:sSupPr>
+                  <m:ctrlPr>
+                    <w:rPr>
+                      <w:rFonts w:ascii="Cambria Math" w:hAnsi="Cambria Math" w:cs="Times New Roman"/>
+                      <w:i/>
+                      <w:sz w:val="24"/>
+                      <w:szCs w:val="24"/>
+                    </w:rPr>
+                  </m:ctrlPr>
+                </m:sSupPr>
+                <m:e>
+                  <m:r>
+                    <w:rPr>
+                      <w:rFonts w:ascii="Cambria Math" w:hAnsi="Cambria Math" w:cs="Times New Roman"/>
+                      <w:sz w:val="24"/>
+                      <w:szCs w:val="24"/>
+                    </w:rPr>
+                    <m:t>e</m:t>
+                  </m:r>
+                </m:e>
+                <m:sup>
+                  <m:r>
+                    <w:rPr>
+                      <w:rFonts w:ascii="Cambria Math" w:hAnsi="Cambria Math" w:cs="Times New Roman"/>
+                      <w:sz w:val="24"/>
+                      <w:szCs w:val="24"/>
+                    </w:rPr>
+                    <m:t>-</m:t>
+                  </m:r>
+                  <m:f>
+                    <m:fPr>
+                      <m:ctrlPr>
+                        <w:rPr>
+                          <w:rFonts w:ascii="Cambria Math" w:hAnsi="Cambria Math" w:cs="Times New Roman"/>
+                          <w:i/>
+                          <w:sz w:val="24"/>
+                          <w:szCs w:val="24"/>
+                        </w:rPr>
+                      </m:ctrlPr>
+                    </m:fPr>
+                    <m:num>
+                      <m:r>
+                        <w:rPr>
+                          <w:rFonts w:ascii="Cambria Math" w:hAnsi="Cambria Math" w:cs="Times New Roman"/>
+                          <w:sz w:val="24"/>
+                          <w:szCs w:val="24"/>
+                        </w:rPr>
+                        <m:t>1</m:t>
+                      </m:r>
+                    </m:num>
+                    <m:den>
+                      <m:r>
+                        <w:rPr>
+                          <w:rFonts w:ascii="Cambria Math" w:hAnsi="Cambria Math" w:cs="Times New Roman"/>
+                          <w:sz w:val="24"/>
+                          <w:szCs w:val="24"/>
+                        </w:rPr>
+                        <m:t>2</m:t>
+                      </m:r>
+                    </m:den>
+                  </m:f>
+                  <m:sSup>
+                    <m:sSupPr>
+                      <m:ctrlPr>
+                        <w:rPr>
+                          <w:rFonts w:ascii="Cambria Math" w:hAnsi="Cambria Math" w:cs="Times New Roman"/>
+                          <w:i/>
+                          <w:sz w:val="24"/>
+                          <w:szCs w:val="24"/>
+                        </w:rPr>
+                      </m:ctrlPr>
+                    </m:sSupPr>
+                    <m:e>
+                      <m:d>
+                        <m:dPr>
+                          <m:ctrlPr>
+                            <w:rPr>
+                              <w:rFonts w:ascii="Cambria Math" w:hAnsi="Cambria Math" w:cs="Times New Roman"/>
+                              <w:i/>
+                              <w:sz w:val="24"/>
+                              <w:szCs w:val="24"/>
+                            </w:rPr>
+                          </m:ctrlPr>
+                        </m:dPr>
+                        <m:e>
+                          <m:f>
+                            <m:fPr>
+                              <m:ctrlPr>
+                                <w:rPr>
+                                  <w:rFonts w:ascii="Cambria Math" w:hAnsi="Cambria Math" w:cs="Times New Roman"/>
+                                  <w:i/>
+                                  <w:sz w:val="24"/>
+                                  <w:szCs w:val="24"/>
+                                </w:rPr>
+                              </m:ctrlPr>
+                            </m:fPr>
+                            <m:num>
+                              <m:sSub>
+                                <m:sSubPr>
+                                  <m:ctrlPr>
+                                    <w:rPr>
+                                      <w:rFonts w:ascii="Cambria Math" w:hAnsi="Cambria Math" w:cs="Times New Roman"/>
+                                      <w:i/>
+                                      <w:sz w:val="24"/>
+                                      <w:szCs w:val="24"/>
+                                    </w:rPr>
+                                  </m:ctrlPr>
+                                </m:sSubPr>
+                                <m:e>
+                                  <m:r>
+                                    <w:rPr>
+                                      <w:rFonts w:ascii="Cambria Math" w:hAnsi="Cambria Math" w:cs="Times New Roman"/>
+                                      <w:sz w:val="24"/>
+                                      <w:szCs w:val="24"/>
+                                    </w:rPr>
+                                    <m:t>x</m:t>
+                                  </m:r>
+                                </m:e>
+                                <m:sub>
+                                  <m:r>
+                                    <w:rPr>
+                                      <w:rFonts w:ascii="Cambria Math" w:hAnsi="Cambria Math" w:cs="Times New Roman"/>
+                                      <w:sz w:val="24"/>
+                                      <w:szCs w:val="24"/>
+                                    </w:rPr>
+                                    <m:t>μ</m:t>
+                                  </m:r>
+                                  <m:r>
+                                    <w:rPr>
+                                      <w:rFonts w:ascii="Cambria Math" w:hAnsi="Cambria Math" w:cs="Times New Roman"/>
+                                      <w:sz w:val="24"/>
+                                      <w:szCs w:val="24"/>
+                                    </w:rPr>
+                                    <m:t>,7</m:t>
+                                  </m:r>
+                                </m:sub>
+                              </m:sSub>
+                              <m:r>
+                                <w:rPr>
+                                  <w:rFonts w:ascii="Cambria Math" w:hAnsi="Cambria Math" w:cs="Times New Roman"/>
+                                  <w:sz w:val="24"/>
+                                  <w:szCs w:val="24"/>
+                                </w:rPr>
+                                <m:t>-</m:t>
+                              </m:r>
+                              <m:sSub>
+                                <m:sSubPr>
+                                  <m:ctrlPr>
+                                    <w:rPr>
+                                      <w:rFonts w:ascii="Cambria Math" w:hAnsi="Cambria Math" w:cs="Times New Roman"/>
+                                      <w:i/>
+                                      <w:sz w:val="24"/>
+                                      <w:szCs w:val="24"/>
+                                    </w:rPr>
+                                  </m:ctrlPr>
+                                </m:sSubPr>
+                                <m:e>
+                                  <m:r>
+                                    <w:rPr>
+                                      <w:rFonts w:ascii="Cambria Math" w:hAnsi="Cambria Math" w:cs="Times New Roman"/>
+                                      <w:sz w:val="24"/>
+                                      <w:szCs w:val="24"/>
+                                    </w:rPr>
+                                    <m:t>μ</m:t>
+                                  </m:r>
+                                </m:e>
+                                <m:sub>
+                                  <m:r>
+                                    <w:rPr>
+                                      <w:rFonts w:ascii="Cambria Math" w:hAnsi="Cambria Math" w:cs="Times New Roman"/>
+                                      <w:sz w:val="24"/>
+                                      <w:szCs w:val="24"/>
+                                    </w:rPr>
+                                    <m:t>μ</m:t>
+                                  </m:r>
+                                  <m:r>
+                                    <w:rPr>
+                                      <w:rFonts w:ascii="Cambria Math" w:hAnsi="Cambria Math" w:cs="Times New Roman"/>
+                                      <w:sz w:val="24"/>
+                                      <w:szCs w:val="24"/>
+                                    </w:rPr>
+                                    <m:t>,7</m:t>
+                                  </m:r>
+                                </m:sub>
+                              </m:sSub>
+                            </m:num>
+                            <m:den>
+                              <m:sSub>
+                                <m:sSubPr>
+                                  <m:ctrlPr>
+                                    <w:rPr>
+                                      <w:rFonts w:ascii="Cambria Math" w:hAnsi="Cambria Math" w:cs="Times New Roman"/>
+                                      <w:i/>
+                                      <w:sz w:val="24"/>
+                                      <w:szCs w:val="24"/>
+                                    </w:rPr>
+                                  </m:ctrlPr>
+                                </m:sSubPr>
+                                <m:e>
+                                  <m:r>
+                                    <w:rPr>
+                                      <w:rFonts w:ascii="Cambria Math" w:hAnsi="Cambria Math" w:cs="Times New Roman"/>
+                                      <w:sz w:val="24"/>
+                                      <w:szCs w:val="24"/>
+                                    </w:rPr>
+                                    <m:t>σ</m:t>
+                                  </m:r>
+                                </m:e>
+                                <m:sub>
+                                  <m:r>
+                                    <w:rPr>
+                                      <w:rFonts w:ascii="Cambria Math" w:hAnsi="Cambria Math" w:cs="Times New Roman"/>
+                                      <w:sz w:val="24"/>
+                                      <w:szCs w:val="24"/>
+                                    </w:rPr>
+                                    <m:t>μ</m:t>
+                                  </m:r>
+                                  <m:r>
+                                    <w:rPr>
+                                      <w:rFonts w:ascii="Cambria Math" w:hAnsi="Cambria Math" w:cs="Times New Roman"/>
+                                      <w:sz w:val="24"/>
+                                      <w:szCs w:val="24"/>
+                                    </w:rPr>
+                                    <m:t>,7</m:t>
+                                  </m:r>
+                                </m:sub>
+                              </m:sSub>
+                            </m:den>
+                          </m:f>
+                        </m:e>
+                      </m:d>
+                    </m:e>
+                    <m:sup>
+                      <m:r>
+                        <w:rPr>
+                          <w:rFonts w:ascii="Cambria Math" w:hAnsi="Cambria Math" w:cs="Times New Roman"/>
+                          <w:sz w:val="24"/>
+                          <w:szCs w:val="24"/>
+                        </w:rPr>
+                        <m:t>2</m:t>
+                      </m:r>
+                    </m:sup>
+                  </m:sSup>
+                </m:sup>
+              </m:sSup>
+            </m:e>
+          </m:d>
+          <m:r>
+            <w:rPr>
+              <w:rFonts w:ascii="Cambria Math" w:eastAsiaTheme="minorEastAsia" w:hAnsi="Cambria Math" w:cs="Times New Roman"/>
+              <w:sz w:val="24"/>
+              <w:szCs w:val="24"/>
+            </w:rPr>
+            <m:t>*</m:t>
+          </m:r>
+          <m:d>
+            <m:dPr>
+              <m:ctrlPr>
+                <w:rPr>
+                  <w:rFonts w:ascii="Cambria Math" w:hAnsi="Cambria Math" w:cs="Times New Roman"/>
+                  <w:i/>
+                  <w:sz w:val="24"/>
+                  <w:szCs w:val="24"/>
+                </w:rPr>
+              </m:ctrlPr>
+            </m:dPr>
+            <m:e>
+              <m:f>
+                <m:fPr>
+                  <m:ctrlPr>
+                    <w:rPr>
+                      <w:rFonts w:ascii="Cambria Math" w:hAnsi="Cambria Math" w:cs="Times New Roman"/>
+                      <w:i/>
+                      <w:sz w:val="24"/>
+                      <w:szCs w:val="24"/>
+                    </w:rPr>
+                  </m:ctrlPr>
+                </m:fPr>
+                <m:num>
+                  <m:r>
+                    <w:rPr>
+                      <w:rFonts w:ascii="Cambria Math" w:hAnsi="Cambria Math" w:cs="Times New Roman"/>
+                      <w:sz w:val="24"/>
+                      <w:szCs w:val="24"/>
+                    </w:rPr>
+                    <m:t>1</m:t>
+                  </m:r>
+                </m:num>
+                <m:den>
+                  <m:sSub>
+                    <m:sSubPr>
+                      <m:ctrlPr>
+                        <w:rPr>
+                          <w:rFonts w:ascii="Cambria Math" w:hAnsi="Cambria Math" w:cs="Times New Roman"/>
+                          <w:i/>
+                          <w:sz w:val="24"/>
+                          <w:szCs w:val="24"/>
+                        </w:rPr>
+                      </m:ctrlPr>
+                    </m:sSubPr>
+                    <m:e>
+                      <m:r>
+                        <w:rPr>
+                          <w:rFonts w:ascii="Cambria Math" w:hAnsi="Cambria Math" w:cs="Times New Roman"/>
+                          <w:sz w:val="24"/>
+                          <w:szCs w:val="24"/>
+                        </w:rPr>
+                        <m:t>σ</m:t>
+                      </m:r>
+                    </m:e>
+                    <m:sub>
+                      <m:r>
+                        <w:rPr>
+                          <w:rFonts w:ascii="Cambria Math" w:hAnsi="Cambria Math" w:cs="Times New Roman"/>
+                          <w:sz w:val="24"/>
+                          <w:szCs w:val="24"/>
+                        </w:rPr>
+                        <m:t>σ</m:t>
+                      </m:r>
+                      <m:r>
+                        <w:rPr>
+                          <w:rFonts w:ascii="Cambria Math" w:hAnsi="Cambria Math" w:cs="Times New Roman"/>
+                          <w:sz w:val="24"/>
+                          <w:szCs w:val="24"/>
+                        </w:rPr>
+                        <m:t>,7</m:t>
+                      </m:r>
+                    </m:sub>
+                  </m:sSub>
+                  <m:rad>
+                    <m:radPr>
+                      <m:degHide m:val="1"/>
+                      <m:ctrlPr>
+                        <w:rPr>
+                          <w:rFonts w:ascii="Cambria Math" w:hAnsi="Cambria Math" w:cs="Times New Roman"/>
+                          <w:i/>
+                          <w:sz w:val="24"/>
+                          <w:szCs w:val="24"/>
+                        </w:rPr>
+                      </m:ctrlPr>
+                    </m:radPr>
+                    <m:deg/>
+                    <m:e>
+                      <m:r>
+                        <w:rPr>
+                          <w:rFonts w:ascii="Cambria Math" w:hAnsi="Cambria Math" w:cs="Times New Roman"/>
+                          <w:sz w:val="24"/>
+                          <w:szCs w:val="24"/>
+                        </w:rPr>
+                        <m:t>2π</m:t>
+                      </m:r>
+                    </m:e>
+                  </m:rad>
+                </m:den>
+              </m:f>
+              <m:sSup>
+                <m:sSupPr>
+                  <m:ctrlPr>
+                    <w:rPr>
+                      <w:rFonts w:ascii="Cambria Math" w:hAnsi="Cambria Math" w:cs="Times New Roman"/>
+                      <w:i/>
+                      <w:sz w:val="24"/>
+                      <w:szCs w:val="24"/>
+                    </w:rPr>
+                  </m:ctrlPr>
+                </m:sSupPr>
+                <m:e>
+                  <m:r>
+                    <w:rPr>
+                      <w:rFonts w:ascii="Cambria Math" w:hAnsi="Cambria Math" w:cs="Times New Roman"/>
+                      <w:sz w:val="24"/>
+                      <w:szCs w:val="24"/>
+                    </w:rPr>
+                    <m:t>e</m:t>
+                  </m:r>
+                </m:e>
+                <m:sup>
+                  <m:r>
+                    <w:rPr>
+                      <w:rFonts w:ascii="Cambria Math" w:hAnsi="Cambria Math" w:cs="Times New Roman"/>
+                      <w:sz w:val="24"/>
+                      <w:szCs w:val="24"/>
+                    </w:rPr>
+                    <m:t>-</m:t>
+                  </m:r>
+                  <m:f>
+                    <m:fPr>
+                      <m:ctrlPr>
+                        <w:rPr>
+                          <w:rFonts w:ascii="Cambria Math" w:hAnsi="Cambria Math" w:cs="Times New Roman"/>
+                          <w:i/>
+                          <w:sz w:val="24"/>
+                          <w:szCs w:val="24"/>
+                        </w:rPr>
+                      </m:ctrlPr>
+                    </m:fPr>
+                    <m:num>
+                      <m:r>
+                        <w:rPr>
+                          <w:rFonts w:ascii="Cambria Math" w:hAnsi="Cambria Math" w:cs="Times New Roman"/>
+                          <w:sz w:val="24"/>
+                          <w:szCs w:val="24"/>
+                        </w:rPr>
+                        <m:t>1</m:t>
+                      </m:r>
+                    </m:num>
+                    <m:den>
+                      <m:r>
+                        <w:rPr>
+                          <w:rFonts w:ascii="Cambria Math" w:hAnsi="Cambria Math" w:cs="Times New Roman"/>
+                          <w:sz w:val="24"/>
+                          <w:szCs w:val="24"/>
+                        </w:rPr>
+                        <m:t>2</m:t>
+                      </m:r>
+                    </m:den>
+                  </m:f>
+                  <m:sSup>
+                    <m:sSupPr>
+                      <m:ctrlPr>
+                        <w:rPr>
+                          <w:rFonts w:ascii="Cambria Math" w:hAnsi="Cambria Math" w:cs="Times New Roman"/>
+                          <w:i/>
+                          <w:sz w:val="24"/>
+                          <w:szCs w:val="24"/>
+                        </w:rPr>
+                      </m:ctrlPr>
+                    </m:sSupPr>
+                    <m:e>
+                      <m:d>
+                        <m:dPr>
+                          <m:ctrlPr>
+                            <w:rPr>
+                              <w:rFonts w:ascii="Cambria Math" w:hAnsi="Cambria Math" w:cs="Times New Roman"/>
+                              <w:i/>
+                              <w:sz w:val="24"/>
+                              <w:szCs w:val="24"/>
+                            </w:rPr>
+                          </m:ctrlPr>
+                        </m:dPr>
+                        <m:e>
+                          <m:f>
+                            <m:fPr>
+                              <m:ctrlPr>
+                                <w:rPr>
+                                  <w:rFonts w:ascii="Cambria Math" w:hAnsi="Cambria Math" w:cs="Times New Roman"/>
+                                  <w:i/>
+                                  <w:sz w:val="24"/>
+                                  <w:szCs w:val="24"/>
+                                </w:rPr>
+                              </m:ctrlPr>
+                            </m:fPr>
+                            <m:num>
+                              <m:sSub>
+                                <m:sSubPr>
+                                  <m:ctrlPr>
+                                    <w:rPr>
+                                      <w:rFonts w:ascii="Cambria Math" w:hAnsi="Cambria Math" w:cs="Times New Roman"/>
+                                      <w:i/>
+                                      <w:sz w:val="24"/>
+                                      <w:szCs w:val="24"/>
+                                    </w:rPr>
+                                  </m:ctrlPr>
+                                </m:sSubPr>
+                                <m:e>
+                                  <m:r>
+                                    <w:rPr>
+                                      <w:rFonts w:ascii="Cambria Math" w:hAnsi="Cambria Math" w:cs="Times New Roman"/>
+                                      <w:sz w:val="24"/>
+                                      <w:szCs w:val="24"/>
+                                    </w:rPr>
+                                    <m:t>x</m:t>
+                                  </m:r>
+                                </m:e>
+                                <m:sub>
+                                  <m:r>
+                                    <w:rPr>
+                                      <w:rFonts w:ascii="Cambria Math" w:hAnsi="Cambria Math" w:cs="Times New Roman"/>
+                                      <w:sz w:val="24"/>
+                                      <w:szCs w:val="24"/>
+                                    </w:rPr>
+                                    <m:t>σ</m:t>
+                                  </m:r>
+                                  <m:r>
+                                    <w:rPr>
+                                      <w:rFonts w:ascii="Cambria Math" w:hAnsi="Cambria Math" w:cs="Times New Roman"/>
+                                      <w:sz w:val="24"/>
+                                      <w:szCs w:val="24"/>
+                                    </w:rPr>
+                                    <m:t>,7</m:t>
+                                  </m:r>
+                                </m:sub>
+                              </m:sSub>
+                              <m:r>
+                                <w:rPr>
+                                  <w:rFonts w:ascii="Cambria Math" w:hAnsi="Cambria Math" w:cs="Times New Roman"/>
+                                  <w:sz w:val="24"/>
+                                  <w:szCs w:val="24"/>
+                                </w:rPr>
+                                <m:t>-</m:t>
+                              </m:r>
+                              <m:sSub>
+                                <m:sSubPr>
+                                  <m:ctrlPr>
+                                    <w:rPr>
+                                      <w:rFonts w:ascii="Cambria Math" w:hAnsi="Cambria Math" w:cs="Times New Roman"/>
+                                      <w:i/>
+                                      <w:sz w:val="24"/>
+                                      <w:szCs w:val="24"/>
+                                    </w:rPr>
+                                  </m:ctrlPr>
+                                </m:sSubPr>
+                                <m:e>
+                                  <m:r>
+                                    <w:rPr>
+                                      <w:rFonts w:ascii="Cambria Math" w:hAnsi="Cambria Math" w:cs="Times New Roman"/>
+                                      <w:sz w:val="24"/>
+                                      <w:szCs w:val="24"/>
+                                    </w:rPr>
+                                    <m:t>μ</m:t>
+                                  </m:r>
+                                </m:e>
+                                <m:sub>
+                                  <m:r>
+                                    <w:rPr>
+                                      <w:rFonts w:ascii="Cambria Math" w:hAnsi="Cambria Math" w:cs="Times New Roman"/>
+                                      <w:sz w:val="24"/>
+                                      <w:szCs w:val="24"/>
+                                    </w:rPr>
+                                    <m:t>σ</m:t>
+                                  </m:r>
+                                  <m:r>
+                                    <w:rPr>
+                                      <w:rFonts w:ascii="Cambria Math" w:hAnsi="Cambria Math" w:cs="Times New Roman"/>
+                                      <w:sz w:val="24"/>
+                                      <w:szCs w:val="24"/>
+                                    </w:rPr>
+                                    <m:t>,7</m:t>
+                                  </m:r>
+                                </m:sub>
+                              </m:sSub>
+                            </m:num>
+                            <m:den>
+                              <m:sSub>
+                                <m:sSubPr>
+                                  <m:ctrlPr>
+                                    <w:rPr>
+                                      <w:rFonts w:ascii="Cambria Math" w:hAnsi="Cambria Math" w:cs="Times New Roman"/>
+                                      <w:i/>
+                                      <w:sz w:val="24"/>
+                                      <w:szCs w:val="24"/>
+                                    </w:rPr>
+                                  </m:ctrlPr>
+                                </m:sSubPr>
+                                <m:e>
+                                  <m:r>
+                                    <w:rPr>
+                                      <w:rFonts w:ascii="Cambria Math" w:hAnsi="Cambria Math" w:cs="Times New Roman"/>
+                                      <w:sz w:val="24"/>
+                                      <w:szCs w:val="24"/>
+                                    </w:rPr>
+                                    <m:t>σ</m:t>
+                                  </m:r>
+                                </m:e>
+                                <m:sub>
+                                  <m:r>
+                                    <w:rPr>
+                                      <w:rFonts w:ascii="Cambria Math" w:hAnsi="Cambria Math" w:cs="Times New Roman"/>
+                                      <w:sz w:val="24"/>
+                                      <w:szCs w:val="24"/>
+                                    </w:rPr>
+                                    <m:t>σ</m:t>
+                                  </m:r>
+                                  <m:r>
+                                    <w:rPr>
+                                      <w:rFonts w:ascii="Cambria Math" w:hAnsi="Cambria Math" w:cs="Times New Roman"/>
+                                      <w:sz w:val="24"/>
+                                      <w:szCs w:val="24"/>
+                                    </w:rPr>
+                                    <m:t>,7</m:t>
+                                  </m:r>
+                                </m:sub>
+                              </m:sSub>
+                            </m:den>
+                          </m:f>
+                        </m:e>
+                      </m:d>
+                    </m:e>
+                    <m:sup>
+                      <m:r>
+                        <w:rPr>
+                          <w:rFonts w:ascii="Cambria Math" w:hAnsi="Cambria Math" w:cs="Times New Roman"/>
+                          <w:sz w:val="24"/>
+                          <w:szCs w:val="24"/>
+                        </w:rPr>
+                        <m:t>2</m:t>
+                      </m:r>
+                    </m:sup>
+                  </m:sSup>
+                </m:sup>
+              </m:sSup>
+            </m:e>
+          </m:d>
+        </m:oMath>
+      </m:oMathPara>
+    </w:p>
+    <w:p>
+      <w:pPr>
+        <w:pStyle w:val="ListParagraph"/>
+        <w:spacing w:line="360" w:lineRule="auto"/>
+        <w:ind w:left="2880"/>
+        <w:rPr>
+          <w:rFonts w:ascii="Times New Roman" w:eastAsiaTheme="minorEastAsia" w:hAnsi="Times New Roman" w:cs="Times New Roman"/>
+          <w:sz w:val="24"/>
+          <w:szCs w:val="24"/>
+        </w:rPr>
+      </w:pPr>
     </w:p>
     <w:p>
       <w:pPr>
@@ -839,7 +1706,30 @@
         </w:numPr>
         <w:spacing w:line="360" w:lineRule="auto"/>
         <w:rPr>
-          <w:rFonts w:ascii="Times New Roman" w:eastAsiaTheme="minorEastAsia" w:hAnsi="Times New Roman" w:cs="Times New Roman"/>
+          <w:rFonts w:ascii="Times New Roman" w:hAnsi="Times New Roman" w:cs="Times New Roman"/>
+          <w:sz w:val="24"/>
+          <w:szCs w:val="24"/>
+        </w:rPr>
+      </w:pPr>
+      <w:r>
+        <w:rPr>
+          <w:rFonts w:ascii="Times New Roman" w:hAnsi="Times New Roman" w:cs="Times New Roman"/>
+          <w:sz w:val="24"/>
+          <w:szCs w:val="24"/>
+        </w:rPr>
+        <w:t>The formula I used for the Eight Naïve Bayes was as follows</w:t>
+      </w:r>
+    </w:p>
+    <w:p>
+      <w:pPr>
+        <w:pStyle w:val="ListParagraph"/>
+        <w:numPr>
+          <w:ilvl w:val="3"/>
+          <w:numId w:val="1"/>
+        </w:numPr>
+        <w:spacing w:line="360" w:lineRule="auto"/>
+        <w:rPr>
+          <w:rFonts w:ascii="Times New Roman" w:hAnsi="Times New Roman" w:cs="Times New Roman"/>
           <w:sz w:val="24"/>
           <w:szCs w:val="24"/>
         </w:rPr>
@@ -851,9 +1741,1018 @@
             <w:sz w:val="24"/>
             <w:szCs w:val="24"/>
           </w:rPr>
-          <m:t>Covariance trX, 7= 0.0011547856877473894</m:t>
+          <m:t>P</m:t>
+        </m:r>
+        <m:d>
+          <m:dPr>
+            <m:ctrlPr>
+              <w:rPr>
+                <w:rFonts w:ascii="Cambria Math" w:hAnsi="Cambria Math" w:cs="Times New Roman"/>
+                <w:i/>
+                <w:sz w:val="24"/>
+                <w:szCs w:val="24"/>
+              </w:rPr>
+            </m:ctrlPr>
+          </m:dPr>
+          <m:e>
+            <m:sSub>
+              <m:sSubPr>
+                <m:ctrlPr>
+                  <w:rPr>
+                    <w:rFonts w:ascii="Cambria Math" w:hAnsi="Cambria Math" w:cs="Times New Roman"/>
+                    <w:i/>
+                    <w:sz w:val="24"/>
+                    <w:szCs w:val="24"/>
+                  </w:rPr>
+                </m:ctrlPr>
+              </m:sSubPr>
+              <m:e>
+                <m:r>
+                  <w:rPr>
+                    <w:rFonts w:ascii="Cambria Math" w:hAnsi="Cambria Math" w:cs="Times New Roman"/>
+                    <w:sz w:val="24"/>
+                    <w:szCs w:val="24"/>
+                  </w:rPr>
+                  <m:t>Y</m:t>
+                </m:r>
+              </m:e>
+              <m:sub>
+                <m:r>
+                  <w:rPr>
+                    <w:rFonts w:ascii="Cambria Math" w:hAnsi="Cambria Math" w:cs="Times New Roman"/>
+                    <w:sz w:val="24"/>
+                    <w:szCs w:val="24"/>
+                  </w:rPr>
+                  <m:t>8</m:t>
+                </m:r>
+              </m:sub>
+            </m:sSub>
+          </m:e>
+          <m:e>
+            <m:r>
+              <w:rPr>
+                <w:rFonts w:ascii="Cambria Math" w:hAnsi="Cambria Math" w:cs="Times New Roman"/>
+                <w:sz w:val="24"/>
+                <w:szCs w:val="24"/>
+              </w:rPr>
+              <m:t>μ,σ</m:t>
+            </m:r>
+          </m:e>
+        </m:d>
+        <m:r>
+          <w:rPr>
+            <w:rFonts w:ascii="Cambria Math" w:hAnsi="Cambria Math" w:cs="Times New Roman"/>
+            <w:sz w:val="24"/>
+            <w:szCs w:val="24"/>
+          </w:rPr>
+          <m:t>=P</m:t>
+        </m:r>
+        <m:d>
+          <m:dPr>
+            <m:ctrlPr>
+              <w:rPr>
+                <w:rFonts w:ascii="Cambria Math" w:hAnsi="Cambria Math" w:cs="Times New Roman"/>
+                <w:i/>
+                <w:sz w:val="24"/>
+                <w:szCs w:val="24"/>
+              </w:rPr>
+            </m:ctrlPr>
+          </m:dPr>
+          <m:e>
+            <m:sSub>
+              <m:sSubPr>
+                <m:ctrlPr>
+                  <w:rPr>
+                    <w:rFonts w:ascii="Cambria Math" w:hAnsi="Cambria Math" w:cs="Times New Roman"/>
+                    <w:i/>
+                    <w:sz w:val="24"/>
+                    <w:szCs w:val="24"/>
+                  </w:rPr>
+                </m:ctrlPr>
+              </m:sSubPr>
+              <m:e>
+                <m:r>
+                  <w:rPr>
+                    <w:rFonts w:ascii="Cambria Math" w:hAnsi="Cambria Math" w:cs="Times New Roman"/>
+                    <w:sz w:val="24"/>
+                    <w:szCs w:val="24"/>
+                  </w:rPr>
+                  <m:t>y</m:t>
+                </m:r>
+              </m:e>
+              <m:sub>
+                <m:r>
+                  <w:rPr>
+                    <w:rFonts w:ascii="Cambria Math" w:hAnsi="Cambria Math" w:cs="Times New Roman"/>
+                    <w:sz w:val="24"/>
+                    <w:szCs w:val="24"/>
+                  </w:rPr>
+                  <m:t>8</m:t>
+                </m:r>
+              </m:sub>
+            </m:sSub>
+          </m:e>
+        </m:d>
+        <m:r>
+          <w:rPr>
+            <w:rFonts w:ascii="Cambria Math" w:hAnsi="Cambria Math" w:cs="Times New Roman"/>
+            <w:sz w:val="24"/>
+            <w:szCs w:val="24"/>
+          </w:rPr>
+          <m:t>P</m:t>
+        </m:r>
+        <m:d>
+          <m:dPr>
+            <m:ctrlPr>
+              <w:rPr>
+                <w:rFonts w:ascii="Cambria Math" w:hAnsi="Cambria Math" w:cs="Times New Roman"/>
+                <w:i/>
+                <w:sz w:val="24"/>
+                <w:szCs w:val="24"/>
+              </w:rPr>
+            </m:ctrlPr>
+          </m:dPr>
+          <m:e>
+            <m:r>
+              <w:rPr>
+                <w:rFonts w:ascii="Cambria Math" w:hAnsi="Cambria Math" w:cs="Times New Roman"/>
+                <w:sz w:val="24"/>
+                <w:szCs w:val="24"/>
+              </w:rPr>
+              <m:t>μ</m:t>
+            </m:r>
+          </m:e>
+          <m:e>
+            <m:sSub>
+              <m:sSubPr>
+                <m:ctrlPr>
+                  <w:rPr>
+                    <w:rFonts w:ascii="Cambria Math" w:hAnsi="Cambria Math" w:cs="Times New Roman"/>
+                    <w:i/>
+                    <w:sz w:val="24"/>
+                    <w:szCs w:val="24"/>
+                  </w:rPr>
+                </m:ctrlPr>
+              </m:sSubPr>
+              <m:e>
+                <m:r>
+                  <w:rPr>
+                    <w:rFonts w:ascii="Cambria Math" w:hAnsi="Cambria Math" w:cs="Times New Roman"/>
+                    <w:sz w:val="24"/>
+                    <w:szCs w:val="24"/>
+                  </w:rPr>
+                  <m:t>y</m:t>
+                </m:r>
+              </m:e>
+              <m:sub>
+                <m:r>
+                  <w:rPr>
+                    <w:rFonts w:ascii="Cambria Math" w:hAnsi="Cambria Math" w:cs="Times New Roman"/>
+                    <w:sz w:val="24"/>
+                    <w:szCs w:val="24"/>
+                  </w:rPr>
+                  <m:t>8</m:t>
+                </m:r>
+              </m:sub>
+            </m:sSub>
+          </m:e>
+        </m:d>
+        <m:r>
+          <w:rPr>
+            <w:rFonts w:ascii="Cambria Math" w:hAnsi="Cambria Math" w:cs="Times New Roman"/>
+            <w:sz w:val="24"/>
+            <w:szCs w:val="24"/>
+          </w:rPr>
+          <m:t>P(σ|</m:t>
+        </m:r>
+        <m:sSub>
+          <m:sSubPr>
+            <m:ctrlPr>
+              <w:rPr>
+                <w:rFonts w:ascii="Cambria Math" w:hAnsi="Cambria Math" w:cs="Times New Roman"/>
+                <w:i/>
+                <w:sz w:val="24"/>
+                <w:szCs w:val="24"/>
+              </w:rPr>
+            </m:ctrlPr>
+          </m:sSubPr>
+          <m:e>
+            <m:r>
+              <w:rPr>
+                <w:rFonts w:ascii="Cambria Math" w:hAnsi="Cambria Math" w:cs="Times New Roman"/>
+                <w:sz w:val="24"/>
+                <w:szCs w:val="24"/>
+              </w:rPr>
+              <m:t>y</m:t>
+            </m:r>
+          </m:e>
+          <m:sub>
+            <m:r>
+              <w:rPr>
+                <w:rFonts w:ascii="Cambria Math" w:hAnsi="Cambria Math" w:cs="Times New Roman"/>
+                <w:sz w:val="24"/>
+                <w:szCs w:val="24"/>
+              </w:rPr>
+              <m:t>8</m:t>
+            </m:r>
+          </m:sub>
+        </m:sSub>
+        <m:r>
+          <w:rPr>
+            <w:rFonts w:ascii="Cambria Math" w:hAnsi="Cambria Math" w:cs="Times New Roman"/>
+            <w:sz w:val="24"/>
+            <w:szCs w:val="24"/>
+          </w:rPr>
+          <m:t>)</m:t>
         </m:r>
       </m:oMath>
+    </w:p>
+    <w:p>
+      <w:pPr>
+        <w:spacing w:line="360" w:lineRule="auto"/>
+        <w:ind w:left="360"/>
+        <w:rPr>
+          <w:rFonts w:ascii="Times New Roman" w:eastAsiaTheme="minorEastAsia" w:hAnsi="Times New Roman" w:cs="Times New Roman"/>
+          <w:sz w:val="24"/>
+          <w:szCs w:val="24"/>
+        </w:rPr>
+      </w:pPr>
+      <m:oMathPara>
+        <m:oMath>
+          <m:r>
+            <w:rPr>
+              <w:rFonts w:ascii="Cambria Math" w:hAnsi="Cambria Math" w:cs="Times New Roman"/>
+              <w:sz w:val="24"/>
+              <w:szCs w:val="24"/>
+            </w:rPr>
+            <m:t>=</m:t>
+          </m:r>
+          <m:f>
+            <m:fPr>
+              <m:ctrlPr>
+                <w:rPr>
+                  <w:rFonts w:ascii="Cambria Math" w:hAnsi="Cambria Math" w:cs="Times New Roman"/>
+                  <w:i/>
+                  <w:sz w:val="24"/>
+                  <w:szCs w:val="24"/>
+                </w:rPr>
+              </m:ctrlPr>
+            </m:fPr>
+            <m:num>
+              <m:r>
+                <w:rPr>
+                  <w:rFonts w:ascii="Cambria Math" w:hAnsi="Cambria Math" w:cs="Times New Roman"/>
+                  <w:sz w:val="24"/>
+                  <w:szCs w:val="24"/>
+                </w:rPr>
+                <m:t xml:space="preserve">samples for </m:t>
+              </m:r>
+              <m:r>
+                <w:rPr>
+                  <w:rFonts w:ascii="Cambria Math" w:hAnsi="Cambria Math" w:cs="Times New Roman"/>
+                  <w:sz w:val="24"/>
+                  <w:szCs w:val="24"/>
+                </w:rPr>
+                <m:t>8</m:t>
+              </m:r>
+            </m:num>
+            <m:den>
+              <m:r>
+                <w:rPr>
+                  <w:rFonts w:ascii="Cambria Math" w:hAnsi="Cambria Math" w:cs="Times New Roman"/>
+                  <w:sz w:val="24"/>
+                  <w:szCs w:val="24"/>
+                </w:rPr>
+                <m:t>total</m:t>
+              </m:r>
+            </m:den>
+          </m:f>
+          <m:r>
+            <w:rPr>
+              <w:rFonts w:ascii="Cambria Math" w:hAnsi="Cambria Math" w:cs="Times New Roman"/>
+              <w:sz w:val="24"/>
+              <w:szCs w:val="24"/>
+            </w:rPr>
+            <m:t>*</m:t>
+          </m:r>
+          <m:d>
+            <m:dPr>
+              <m:ctrlPr>
+                <w:rPr>
+                  <w:rFonts w:ascii="Cambria Math" w:hAnsi="Cambria Math" w:cs="Times New Roman"/>
+                  <w:i/>
+                  <w:sz w:val="24"/>
+                  <w:szCs w:val="24"/>
+                </w:rPr>
+              </m:ctrlPr>
+            </m:dPr>
+            <m:e>
+              <m:f>
+                <m:fPr>
+                  <m:ctrlPr>
+                    <w:rPr>
+                      <w:rFonts w:ascii="Cambria Math" w:hAnsi="Cambria Math" w:cs="Times New Roman"/>
+                      <w:i/>
+                      <w:sz w:val="24"/>
+                      <w:szCs w:val="24"/>
+                    </w:rPr>
+                  </m:ctrlPr>
+                </m:fPr>
+                <m:num>
+                  <m:r>
+                    <w:rPr>
+                      <w:rFonts w:ascii="Cambria Math" w:hAnsi="Cambria Math" w:cs="Times New Roman"/>
+                      <w:sz w:val="24"/>
+                      <w:szCs w:val="24"/>
+                    </w:rPr>
+                    <m:t>1</m:t>
+                  </m:r>
+                </m:num>
+                <m:den>
+                  <m:sSub>
+                    <m:sSubPr>
+                      <m:ctrlPr>
+                        <w:rPr>
+                          <w:rFonts w:ascii="Cambria Math" w:hAnsi="Cambria Math" w:cs="Times New Roman"/>
+                          <w:i/>
+                          <w:sz w:val="24"/>
+                          <w:szCs w:val="24"/>
+                        </w:rPr>
+                      </m:ctrlPr>
+                    </m:sSubPr>
+                    <m:e>
+                      <m:r>
+                        <w:rPr>
+                          <w:rFonts w:ascii="Cambria Math" w:hAnsi="Cambria Math" w:cs="Times New Roman"/>
+                          <w:sz w:val="24"/>
+                          <w:szCs w:val="24"/>
+                        </w:rPr>
+                        <m:t>σ</m:t>
+                      </m:r>
+                    </m:e>
+                    <m:sub>
+                      <m:r>
+                        <w:rPr>
+                          <w:rFonts w:ascii="Cambria Math" w:hAnsi="Cambria Math" w:cs="Times New Roman"/>
+                          <w:sz w:val="24"/>
+                          <w:szCs w:val="24"/>
+                        </w:rPr>
+                        <m:t>μ,</m:t>
+                      </m:r>
+                      <m:r>
+                        <w:rPr>
+                          <w:rFonts w:ascii="Cambria Math" w:hAnsi="Cambria Math" w:cs="Times New Roman"/>
+                          <w:sz w:val="24"/>
+                          <w:szCs w:val="24"/>
+                        </w:rPr>
+                        <m:t>8</m:t>
+                      </m:r>
+                    </m:sub>
+                  </m:sSub>
+                  <m:rad>
+                    <m:radPr>
+                      <m:degHide m:val="1"/>
+                      <m:ctrlPr>
+                        <w:rPr>
+                          <w:rFonts w:ascii="Cambria Math" w:hAnsi="Cambria Math" w:cs="Times New Roman"/>
+                          <w:i/>
+                          <w:sz w:val="24"/>
+                          <w:szCs w:val="24"/>
+                        </w:rPr>
+                      </m:ctrlPr>
+                    </m:radPr>
+                    <m:deg/>
+                    <m:e>
+                      <m:r>
+                        <w:rPr>
+                          <w:rFonts w:ascii="Cambria Math" w:hAnsi="Cambria Math" w:cs="Times New Roman"/>
+                          <w:sz w:val="24"/>
+                          <w:szCs w:val="24"/>
+                        </w:rPr>
+                        <m:t>2π</m:t>
+                      </m:r>
+                    </m:e>
+                  </m:rad>
+                </m:den>
+              </m:f>
+              <m:sSup>
+                <m:sSupPr>
+                  <m:ctrlPr>
+                    <w:rPr>
+                      <w:rFonts w:ascii="Cambria Math" w:hAnsi="Cambria Math" w:cs="Times New Roman"/>
+                      <w:i/>
+                      <w:sz w:val="24"/>
+                      <w:szCs w:val="24"/>
+                    </w:rPr>
+                  </m:ctrlPr>
+                </m:sSupPr>
+                <m:e>
+                  <m:r>
+                    <w:rPr>
+                      <w:rFonts w:ascii="Cambria Math" w:hAnsi="Cambria Math" w:cs="Times New Roman"/>
+                      <w:sz w:val="24"/>
+                      <w:szCs w:val="24"/>
+                    </w:rPr>
+                    <m:t>e</m:t>
+                  </m:r>
+                </m:e>
+                <m:sup>
+                  <m:r>
+                    <w:rPr>
+                      <w:rFonts w:ascii="Cambria Math" w:hAnsi="Cambria Math" w:cs="Times New Roman"/>
+                      <w:sz w:val="24"/>
+                      <w:szCs w:val="24"/>
+                    </w:rPr>
+                    <m:t>-</m:t>
+                  </m:r>
+                  <m:f>
+                    <m:fPr>
+                      <m:ctrlPr>
+                        <w:rPr>
+                          <w:rFonts w:ascii="Cambria Math" w:hAnsi="Cambria Math" w:cs="Times New Roman"/>
+                          <w:i/>
+                          <w:sz w:val="24"/>
+                          <w:szCs w:val="24"/>
+                        </w:rPr>
+                      </m:ctrlPr>
+                    </m:fPr>
+                    <m:num>
+                      <m:r>
+                        <w:rPr>
+                          <w:rFonts w:ascii="Cambria Math" w:hAnsi="Cambria Math" w:cs="Times New Roman"/>
+                          <w:sz w:val="24"/>
+                          <w:szCs w:val="24"/>
+                        </w:rPr>
+                        <m:t>1</m:t>
+                      </m:r>
+                    </m:num>
+                    <m:den>
+                      <m:r>
+                        <w:rPr>
+                          <w:rFonts w:ascii="Cambria Math" w:hAnsi="Cambria Math" w:cs="Times New Roman"/>
+                          <w:sz w:val="24"/>
+                          <w:szCs w:val="24"/>
+                        </w:rPr>
+                        <m:t>2</m:t>
+                      </m:r>
+                    </m:den>
+                  </m:f>
+                  <m:sSup>
+                    <m:sSupPr>
+                      <m:ctrlPr>
+                        <w:rPr>
+                          <w:rFonts w:ascii="Cambria Math" w:hAnsi="Cambria Math" w:cs="Times New Roman"/>
+                          <w:i/>
+                          <w:sz w:val="24"/>
+                          <w:szCs w:val="24"/>
+                        </w:rPr>
+                      </m:ctrlPr>
+                    </m:sSupPr>
+                    <m:e>
+                      <m:d>
+                        <m:dPr>
+                          <m:ctrlPr>
+                            <w:rPr>
+                              <w:rFonts w:ascii="Cambria Math" w:hAnsi="Cambria Math" w:cs="Times New Roman"/>
+                              <w:i/>
+                              <w:sz w:val="24"/>
+                              <w:szCs w:val="24"/>
+                            </w:rPr>
+                          </m:ctrlPr>
+                        </m:dPr>
+                        <m:e>
+                          <m:f>
+                            <m:fPr>
+                              <m:ctrlPr>
+                                <w:rPr>
+                                  <w:rFonts w:ascii="Cambria Math" w:hAnsi="Cambria Math" w:cs="Times New Roman"/>
+                                  <w:i/>
+                                  <w:sz w:val="24"/>
+                                  <w:szCs w:val="24"/>
+                                </w:rPr>
+                              </m:ctrlPr>
+                            </m:fPr>
+                            <m:num>
+                              <m:sSub>
+                                <m:sSubPr>
+                                  <m:ctrlPr>
+                                    <w:rPr>
+                                      <w:rFonts w:ascii="Cambria Math" w:hAnsi="Cambria Math" w:cs="Times New Roman"/>
+                                      <w:i/>
+                                      <w:sz w:val="24"/>
+                                      <w:szCs w:val="24"/>
+                                    </w:rPr>
+                                  </m:ctrlPr>
+                                </m:sSubPr>
+                                <m:e>
+                                  <m:r>
+                                    <w:rPr>
+                                      <w:rFonts w:ascii="Cambria Math" w:hAnsi="Cambria Math" w:cs="Times New Roman"/>
+                                      <w:sz w:val="24"/>
+                                      <w:szCs w:val="24"/>
+                                    </w:rPr>
+                                    <m:t>x</m:t>
+                                  </m:r>
+                                </m:e>
+                                <m:sub>
+                                  <m:r>
+                                    <w:rPr>
+                                      <w:rFonts w:ascii="Cambria Math" w:hAnsi="Cambria Math" w:cs="Times New Roman"/>
+                                      <w:sz w:val="24"/>
+                                      <w:szCs w:val="24"/>
+                                    </w:rPr>
+                                    <m:t>μ,</m:t>
+                                  </m:r>
+                                  <m:r>
+                                    <w:rPr>
+                                      <w:rFonts w:ascii="Cambria Math" w:hAnsi="Cambria Math" w:cs="Times New Roman"/>
+                                      <w:sz w:val="24"/>
+                                      <w:szCs w:val="24"/>
+                                    </w:rPr>
+                                    <m:t>8</m:t>
+                                  </m:r>
+                                </m:sub>
+                              </m:sSub>
+                              <m:r>
+                                <w:rPr>
+                                  <w:rFonts w:ascii="Cambria Math" w:hAnsi="Cambria Math" w:cs="Times New Roman"/>
+                                  <w:sz w:val="24"/>
+                                  <w:szCs w:val="24"/>
+                                </w:rPr>
+                                <m:t>-</m:t>
+                              </m:r>
+                              <m:sSub>
+                                <m:sSubPr>
+                                  <m:ctrlPr>
+                                    <w:rPr>
+                                      <w:rFonts w:ascii="Cambria Math" w:hAnsi="Cambria Math" w:cs="Times New Roman"/>
+                                      <w:i/>
+                                      <w:sz w:val="24"/>
+                                      <w:szCs w:val="24"/>
+                                    </w:rPr>
+                                  </m:ctrlPr>
+                                </m:sSubPr>
+                                <m:e>
+                                  <m:r>
+                                    <w:rPr>
+                                      <w:rFonts w:ascii="Cambria Math" w:hAnsi="Cambria Math" w:cs="Times New Roman"/>
+                                      <w:sz w:val="24"/>
+                                      <w:szCs w:val="24"/>
+                                    </w:rPr>
+                                    <m:t>μ</m:t>
+                                  </m:r>
+                                </m:e>
+                                <m:sub>
+                                  <m:r>
+                                    <w:rPr>
+                                      <w:rFonts w:ascii="Cambria Math" w:hAnsi="Cambria Math" w:cs="Times New Roman"/>
+                                      <w:sz w:val="24"/>
+                                      <w:szCs w:val="24"/>
+                                    </w:rPr>
+                                    <m:t>μ,</m:t>
+                                  </m:r>
+                                  <m:r>
+                                    <w:rPr>
+                                      <w:rFonts w:ascii="Cambria Math" w:hAnsi="Cambria Math" w:cs="Times New Roman"/>
+                                      <w:sz w:val="24"/>
+                                      <w:szCs w:val="24"/>
+                                    </w:rPr>
+                                    <m:t>8</m:t>
+                                  </m:r>
+                                </m:sub>
+                              </m:sSub>
+                            </m:num>
+                            <m:den>
+                              <m:sSub>
+                                <m:sSubPr>
+                                  <m:ctrlPr>
+                                    <w:rPr>
+                                      <w:rFonts w:ascii="Cambria Math" w:hAnsi="Cambria Math" w:cs="Times New Roman"/>
+                                      <w:i/>
+                                      <w:sz w:val="24"/>
+                                      <w:szCs w:val="24"/>
+                                    </w:rPr>
+                                  </m:ctrlPr>
+                                </m:sSubPr>
+                                <m:e>
+                                  <m:r>
+                                    <w:rPr>
+                                      <w:rFonts w:ascii="Cambria Math" w:hAnsi="Cambria Math" w:cs="Times New Roman"/>
+                                      <w:sz w:val="24"/>
+                                      <w:szCs w:val="24"/>
+                                    </w:rPr>
+                                    <m:t>σ</m:t>
+                                  </m:r>
+                                </m:e>
+                                <m:sub>
+                                  <m:r>
+                                    <w:rPr>
+                                      <w:rFonts w:ascii="Cambria Math" w:hAnsi="Cambria Math" w:cs="Times New Roman"/>
+                                      <w:sz w:val="24"/>
+                                      <w:szCs w:val="24"/>
+                                    </w:rPr>
+                                    <m:t>μ,</m:t>
+                                  </m:r>
+                                  <m:r>
+                                    <w:rPr>
+                                      <w:rFonts w:ascii="Cambria Math" w:hAnsi="Cambria Math" w:cs="Times New Roman"/>
+                                      <w:sz w:val="24"/>
+                                      <w:szCs w:val="24"/>
+                                    </w:rPr>
+                                    <m:t>8</m:t>
+                                  </m:r>
+                                </m:sub>
+                              </m:sSub>
+                            </m:den>
+                          </m:f>
+                        </m:e>
+                      </m:d>
+                    </m:e>
+                    <m:sup>
+                      <m:r>
+                        <w:rPr>
+                          <w:rFonts w:ascii="Cambria Math" w:hAnsi="Cambria Math" w:cs="Times New Roman"/>
+                          <w:sz w:val="24"/>
+                          <w:szCs w:val="24"/>
+                        </w:rPr>
+                        <m:t>2</m:t>
+                      </m:r>
+                    </m:sup>
+                  </m:sSup>
+                </m:sup>
+              </m:sSup>
+            </m:e>
+          </m:d>
+          <m:r>
+            <w:rPr>
+              <w:rFonts w:ascii="Cambria Math" w:eastAsiaTheme="minorEastAsia" w:hAnsi="Cambria Math" w:cs="Times New Roman"/>
+              <w:sz w:val="24"/>
+              <w:szCs w:val="24"/>
+            </w:rPr>
+            <m:t>*</m:t>
+          </m:r>
+          <m:d>
+            <m:dPr>
+              <m:ctrlPr>
+                <w:rPr>
+                  <w:rFonts w:ascii="Cambria Math" w:hAnsi="Cambria Math" w:cs="Times New Roman"/>
+                  <w:i/>
+                  <w:sz w:val="24"/>
+                  <w:szCs w:val="24"/>
+                </w:rPr>
+              </m:ctrlPr>
+            </m:dPr>
+            <m:e>
+              <m:f>
+                <m:fPr>
+                  <m:ctrlPr>
+                    <w:rPr>
+                      <w:rFonts w:ascii="Cambria Math" w:hAnsi="Cambria Math" w:cs="Times New Roman"/>
+                      <w:i/>
+                      <w:sz w:val="24"/>
+                      <w:szCs w:val="24"/>
+                    </w:rPr>
+                  </m:ctrlPr>
+                </m:fPr>
+                <m:num>
+                  <m:r>
+                    <w:rPr>
+                      <w:rFonts w:ascii="Cambria Math" w:hAnsi="Cambria Math" w:cs="Times New Roman"/>
+                      <w:sz w:val="24"/>
+                      <w:szCs w:val="24"/>
+                    </w:rPr>
+                    <m:t>1</m:t>
+                  </m:r>
+                </m:num>
+                <m:den>
+                  <m:sSub>
+                    <m:sSubPr>
+                      <m:ctrlPr>
+                        <w:rPr>
+                          <w:rFonts w:ascii="Cambria Math" w:hAnsi="Cambria Math" w:cs="Times New Roman"/>
+                          <w:i/>
+                          <w:sz w:val="24"/>
+                          <w:szCs w:val="24"/>
+                        </w:rPr>
+                      </m:ctrlPr>
+                    </m:sSubPr>
+                    <m:e>
+                      <m:r>
+                        <w:rPr>
+                          <w:rFonts w:ascii="Cambria Math" w:hAnsi="Cambria Math" w:cs="Times New Roman"/>
+                          <w:sz w:val="24"/>
+                          <w:szCs w:val="24"/>
+                        </w:rPr>
+                        <m:t>σ</m:t>
+                      </m:r>
+                    </m:e>
+                    <m:sub>
+                      <m:r>
+                        <w:rPr>
+                          <w:rFonts w:ascii="Cambria Math" w:hAnsi="Cambria Math" w:cs="Times New Roman"/>
+                          <w:sz w:val="24"/>
+                          <w:szCs w:val="24"/>
+                        </w:rPr>
+                        <m:t>σ</m:t>
+                      </m:r>
+                      <m:r>
+                        <w:rPr>
+                          <w:rFonts w:ascii="Cambria Math" w:hAnsi="Cambria Math" w:cs="Times New Roman"/>
+                          <w:sz w:val="24"/>
+                          <w:szCs w:val="24"/>
+                        </w:rPr>
+                        <m:t>,8</m:t>
+                      </m:r>
+                    </m:sub>
+                  </m:sSub>
+                  <m:rad>
+                    <m:radPr>
+                      <m:degHide m:val="1"/>
+                      <m:ctrlPr>
+                        <w:rPr>
+                          <w:rFonts w:ascii="Cambria Math" w:hAnsi="Cambria Math" w:cs="Times New Roman"/>
+                          <w:i/>
+                          <w:sz w:val="24"/>
+                          <w:szCs w:val="24"/>
+                        </w:rPr>
+                      </m:ctrlPr>
+                    </m:radPr>
+                    <m:deg/>
+                    <m:e>
+                      <m:r>
+                        <w:rPr>
+                          <w:rFonts w:ascii="Cambria Math" w:hAnsi="Cambria Math" w:cs="Times New Roman"/>
+                          <w:sz w:val="24"/>
+                          <w:szCs w:val="24"/>
+                        </w:rPr>
+                        <m:t>2π</m:t>
+                      </m:r>
+                    </m:e>
+                  </m:rad>
+                </m:den>
+              </m:f>
+              <m:sSup>
+                <m:sSupPr>
+                  <m:ctrlPr>
+                    <w:rPr>
+                      <w:rFonts w:ascii="Cambria Math" w:hAnsi="Cambria Math" w:cs="Times New Roman"/>
+                      <w:i/>
+                      <w:sz w:val="24"/>
+                      <w:szCs w:val="24"/>
+                    </w:rPr>
+                  </m:ctrlPr>
+                </m:sSupPr>
+                <m:e>
+                  <m:r>
+                    <w:rPr>
+                      <w:rFonts w:ascii="Cambria Math" w:hAnsi="Cambria Math" w:cs="Times New Roman"/>
+                      <w:sz w:val="24"/>
+                      <w:szCs w:val="24"/>
+                    </w:rPr>
+                    <m:t>e</m:t>
+                  </m:r>
+                </m:e>
+                <m:sup>
+                  <m:r>
+                    <w:rPr>
+                      <w:rFonts w:ascii="Cambria Math" w:hAnsi="Cambria Math" w:cs="Times New Roman"/>
+                      <w:sz w:val="24"/>
+                      <w:szCs w:val="24"/>
+                    </w:rPr>
+                    <m:t>-</m:t>
+                  </m:r>
+                  <m:f>
+                    <m:fPr>
+                      <m:ctrlPr>
+                        <w:rPr>
+                          <w:rFonts w:ascii="Cambria Math" w:hAnsi="Cambria Math" w:cs="Times New Roman"/>
+                          <w:i/>
+                          <w:sz w:val="24"/>
+                          <w:szCs w:val="24"/>
+                        </w:rPr>
+                      </m:ctrlPr>
+                    </m:fPr>
+                    <m:num>
+                      <m:r>
+                        <w:rPr>
+                          <w:rFonts w:ascii="Cambria Math" w:hAnsi="Cambria Math" w:cs="Times New Roman"/>
+                          <w:sz w:val="24"/>
+                          <w:szCs w:val="24"/>
+                        </w:rPr>
+                        <m:t>1</m:t>
+                      </m:r>
+                    </m:num>
+                    <m:den>
+                      <m:r>
+                        <w:rPr>
+                          <w:rFonts w:ascii="Cambria Math" w:hAnsi="Cambria Math" w:cs="Times New Roman"/>
+                          <w:sz w:val="24"/>
+                          <w:szCs w:val="24"/>
+                        </w:rPr>
+                        <m:t>2</m:t>
+                      </m:r>
+                    </m:den>
+                  </m:f>
+                  <m:sSup>
+                    <m:sSupPr>
+                      <m:ctrlPr>
+                        <w:rPr>
+                          <w:rFonts w:ascii="Cambria Math" w:hAnsi="Cambria Math" w:cs="Times New Roman"/>
+                          <w:i/>
+                          <w:sz w:val="24"/>
+                          <w:szCs w:val="24"/>
+                        </w:rPr>
+                      </m:ctrlPr>
+                    </m:sSupPr>
+                    <m:e>
+                      <m:d>
+                        <m:dPr>
+                          <m:ctrlPr>
+                            <w:rPr>
+                              <w:rFonts w:ascii="Cambria Math" w:hAnsi="Cambria Math" w:cs="Times New Roman"/>
+                              <w:i/>
+                              <w:sz w:val="24"/>
+                              <w:szCs w:val="24"/>
+                            </w:rPr>
+                          </m:ctrlPr>
+                        </m:dPr>
+                        <m:e>
+                          <m:f>
+                            <m:fPr>
+                              <m:ctrlPr>
+                                <w:rPr>
+                                  <w:rFonts w:ascii="Cambria Math" w:hAnsi="Cambria Math" w:cs="Times New Roman"/>
+                                  <w:i/>
+                                  <w:sz w:val="24"/>
+                                  <w:szCs w:val="24"/>
+                                </w:rPr>
+                              </m:ctrlPr>
+                            </m:fPr>
+                            <m:num>
+                              <m:sSub>
+                                <m:sSubPr>
+                                  <m:ctrlPr>
+                                    <w:rPr>
+                                      <w:rFonts w:ascii="Cambria Math" w:hAnsi="Cambria Math" w:cs="Times New Roman"/>
+                                      <w:i/>
+                                      <w:sz w:val="24"/>
+                                      <w:szCs w:val="24"/>
+                                    </w:rPr>
+                                  </m:ctrlPr>
+                                </m:sSubPr>
+                                <m:e>
+                                  <m:r>
+                                    <w:rPr>
+                                      <w:rFonts w:ascii="Cambria Math" w:hAnsi="Cambria Math" w:cs="Times New Roman"/>
+                                      <w:sz w:val="24"/>
+                                      <w:szCs w:val="24"/>
+                                    </w:rPr>
+                                    <m:t>x</m:t>
+                                  </m:r>
+                                </m:e>
+                                <m:sub>
+                                  <m:r>
+                                    <w:rPr>
+                                      <w:rFonts w:ascii="Cambria Math" w:hAnsi="Cambria Math" w:cs="Times New Roman"/>
+                                      <w:sz w:val="24"/>
+                                      <w:szCs w:val="24"/>
+                                    </w:rPr>
+                                    <m:t>σ,</m:t>
+                                  </m:r>
+                                  <m:r>
+                                    <w:rPr>
+                                      <w:rFonts w:ascii="Cambria Math" w:hAnsi="Cambria Math" w:cs="Times New Roman"/>
+                                      <w:sz w:val="24"/>
+                                      <w:szCs w:val="24"/>
+                                    </w:rPr>
+                                    <m:t>8</m:t>
+                                  </m:r>
+                                </m:sub>
+                              </m:sSub>
+                              <m:r>
+                                <w:rPr>
+                                  <w:rFonts w:ascii="Cambria Math" w:hAnsi="Cambria Math" w:cs="Times New Roman"/>
+                                  <w:sz w:val="24"/>
+                                  <w:szCs w:val="24"/>
+                                </w:rPr>
+                                <m:t>-</m:t>
+                              </m:r>
+                              <m:sSub>
+                                <m:sSubPr>
+                                  <m:ctrlPr>
+                                    <w:rPr>
+                                      <w:rFonts w:ascii="Cambria Math" w:hAnsi="Cambria Math" w:cs="Times New Roman"/>
+                                      <w:i/>
+                                      <w:sz w:val="24"/>
+                                      <w:szCs w:val="24"/>
+                                    </w:rPr>
+                                  </m:ctrlPr>
+                                </m:sSubPr>
+                                <m:e>
+                                  <m:r>
+                                    <w:rPr>
+                                      <w:rFonts w:ascii="Cambria Math" w:hAnsi="Cambria Math" w:cs="Times New Roman"/>
+                                      <w:sz w:val="24"/>
+                                      <w:szCs w:val="24"/>
+                                    </w:rPr>
+                                    <m:t>μ</m:t>
+                                  </m:r>
+                                </m:e>
+                                <m:sub>
+                                  <m:r>
+                                    <w:rPr>
+                                      <w:rFonts w:ascii="Cambria Math" w:hAnsi="Cambria Math" w:cs="Times New Roman"/>
+                                      <w:sz w:val="24"/>
+                                      <w:szCs w:val="24"/>
+                                    </w:rPr>
+                                    <m:t>σ,</m:t>
+                                  </m:r>
+                                  <m:r>
+                                    <w:rPr>
+                                      <w:rFonts w:ascii="Cambria Math" w:hAnsi="Cambria Math" w:cs="Times New Roman"/>
+                                      <w:sz w:val="24"/>
+                                      <w:szCs w:val="24"/>
+                                    </w:rPr>
+                                    <m:t>8</m:t>
+                                  </m:r>
+                                </m:sub>
+                              </m:sSub>
+                            </m:num>
+                            <m:den>
+                              <m:sSub>
+                                <m:sSubPr>
+                                  <m:ctrlPr>
+                                    <w:rPr>
+                                      <w:rFonts w:ascii="Cambria Math" w:hAnsi="Cambria Math" w:cs="Times New Roman"/>
+                                      <w:i/>
+                                      <w:sz w:val="24"/>
+                                      <w:szCs w:val="24"/>
+                                    </w:rPr>
+                                  </m:ctrlPr>
+                                </m:sSubPr>
+                                <m:e>
+                                  <m:r>
+                                    <w:rPr>
+                                      <w:rFonts w:ascii="Cambria Math" w:hAnsi="Cambria Math" w:cs="Times New Roman"/>
+                                      <w:sz w:val="24"/>
+                                      <w:szCs w:val="24"/>
+                                    </w:rPr>
+                                    <m:t>σ</m:t>
+                                  </m:r>
+                                </m:e>
+                                <m:sub>
+                                  <m:r>
+                                    <w:rPr>
+                                      <w:rFonts w:ascii="Cambria Math" w:hAnsi="Cambria Math" w:cs="Times New Roman"/>
+                                      <w:sz w:val="24"/>
+                                      <w:szCs w:val="24"/>
+                                    </w:rPr>
+                                    <m:t>σ,</m:t>
+                                  </m:r>
+                                  <m:r>
+                                    <w:rPr>
+                                      <w:rFonts w:ascii="Cambria Math" w:hAnsi="Cambria Math" w:cs="Times New Roman"/>
+                                      <w:sz w:val="24"/>
+                                      <w:szCs w:val="24"/>
+                                    </w:rPr>
+                                    <m:t>8</m:t>
+                                  </m:r>
+                                </m:sub>
+                              </m:sSub>
+                            </m:den>
+                          </m:f>
+                        </m:e>
+                      </m:d>
+                    </m:e>
+                    <m:sup>
+                      <m:r>
+                        <w:rPr>
+                          <w:rFonts w:ascii="Cambria Math" w:hAnsi="Cambria Math" w:cs="Times New Roman"/>
+                          <w:sz w:val="24"/>
+                          <w:szCs w:val="24"/>
+                        </w:rPr>
+                        <m:t>2</m:t>
+                      </m:r>
+                    </m:sup>
+                  </m:sSup>
+                </m:sup>
+              </m:sSup>
+            </m:e>
+          </m:d>
+        </m:oMath>
+      </m:oMathPara>
+    </w:p>
+    <w:p>
+      <w:pPr>
+        <w:pStyle w:val="ListParagraph"/>
+        <w:spacing w:line="360" w:lineRule="auto"/>
+        <w:ind w:left="1440"/>
+        <w:rPr>
+          <w:rFonts w:ascii="Times New Roman" w:hAnsi="Times New Roman" w:cs="Times New Roman"/>
+          <w:sz w:val="24"/>
+          <w:szCs w:val="24"/>
+        </w:rPr>
+      </w:pPr>
     </w:p>
     <w:p>
       <w:pPr>
@@ -864,9 +2763,419 @@
         </w:numPr>
         <w:spacing w:line="360" w:lineRule="auto"/>
         <w:rPr>
-          <w:rFonts w:ascii="Times New Roman" w:eastAsiaTheme="minorEastAsia" w:hAnsi="Times New Roman" w:cs="Times New Roman"/>
-          <w:sz w:val="24"/>
-          <w:szCs w:val="24"/>
+          <w:rFonts w:ascii="Times New Roman" w:hAnsi="Times New Roman" w:cs="Times New Roman"/>
+          <w:sz w:val="24"/>
+          <w:szCs w:val="24"/>
+        </w:rPr>
+      </w:pPr>
+      <w:r>
+        <w:rPr>
+          <w:rFonts w:ascii="Times New Roman" w:hAnsi="Times New Roman" w:cs="Times New Roman"/>
+          <w:sz w:val="24"/>
+          <w:szCs w:val="24"/>
+        </w:rPr>
+        <w:t xml:space="preserve">To determine the parameters (which were derived from the features), I took </w:t>
+      </w:r>
+      <w:r>
+        <w:rPr>
+          <w:rFonts w:ascii="Times New Roman" w:hAnsi="Times New Roman" w:cs="Times New Roman"/>
+          <w:sz w:val="24"/>
+          <w:szCs w:val="24"/>
+        </w:rPr>
+        <w:t xml:space="preserve">mean of the </w:t>
+      </w:r>
+      <w:r>
+        <w:rPr>
+          <w:rFonts w:ascii="Times New Roman" w:hAnsi="Times New Roman" w:cs="Times New Roman"/>
+          <w:sz w:val="24"/>
+          <w:szCs w:val="24"/>
+        </w:rPr>
+        <w:t xml:space="preserve">subarrays in the </w:t>
+      </w:r>
+      <w:r>
+        <w:rPr>
+          <w:rFonts w:ascii="Times New Roman" w:hAnsi="Times New Roman" w:cs="Times New Roman"/>
+          <w:sz w:val="24"/>
+          <w:szCs w:val="24"/>
+        </w:rPr>
+        <w:t xml:space="preserve">first </w:t>
+      </w:r>
+      <w:r>
+        <w:rPr>
+          <w:rFonts w:ascii="Times New Roman" w:hAnsi="Times New Roman" w:cs="Times New Roman"/>
+          <w:sz w:val="24"/>
+          <w:szCs w:val="24"/>
+        </w:rPr>
+        <w:t>coordinate spot</w:t>
+      </w:r>
+      <w:r>
+        <w:rPr>
+          <w:rFonts w:ascii="Times New Roman" w:hAnsi="Times New Roman" w:cs="Times New Roman"/>
+          <w:sz w:val="24"/>
+          <w:szCs w:val="24"/>
+        </w:rPr>
+        <w:t xml:space="preserve"> and the standard deviation of the </w:t>
+      </w:r>
+      <w:r>
+        <w:rPr>
+          <w:rFonts w:ascii="Times New Roman" w:hAnsi="Times New Roman" w:cs="Times New Roman"/>
+          <w:sz w:val="24"/>
+          <w:szCs w:val="24"/>
+        </w:rPr>
+        <w:t xml:space="preserve">subarrays in the second coordinate spot </w:t>
+      </w:r>
+      <w:r>
+        <w:rPr>
+          <w:rFonts w:ascii="Times New Roman" w:hAnsi="Times New Roman" w:cs="Times New Roman"/>
+          <w:sz w:val="24"/>
+          <w:szCs w:val="24"/>
+        </w:rPr>
+        <w:t xml:space="preserve">to have a general input parameter vector </w:t>
+      </w:r>
+      <w:r>
+        <w:rPr>
+          <w:rFonts w:ascii="Times New Roman" w:hAnsi="Times New Roman" w:cs="Times New Roman"/>
+          <w:sz w:val="24"/>
+          <w:szCs w:val="24"/>
+        </w:rPr>
+        <w:t xml:space="preserve">consisting of the mean and standard deviation features. </w:t>
+      </w:r>
+      <w:r>
+        <w:rPr>
+          <w:rFonts w:ascii="Times New Roman" w:hAnsi="Times New Roman" w:cs="Times New Roman"/>
+          <w:sz w:val="24"/>
+          <w:szCs w:val="24"/>
+        </w:rPr>
+        <w:t xml:space="preserve">This returned </w:t>
+      </w:r>
+      <w:r>
+        <w:rPr>
+          <w:rFonts w:ascii="Times New Roman" w:hAnsi="Times New Roman" w:cs="Times New Roman"/>
+          <w:sz w:val="24"/>
+          <w:szCs w:val="24"/>
+        </w:rPr>
+        <w:t xml:space="preserve">a list of lists </w:t>
+      </w:r>
+      <w:r>
+        <w:rPr>
+          <w:rFonts w:ascii="Times New Roman" w:hAnsi="Times New Roman" w:cs="Times New Roman"/>
+          <w:sz w:val="24"/>
+          <w:szCs w:val="24"/>
+        </w:rPr>
+        <w:t xml:space="preserve">from the training set </w:t>
+      </w:r>
+      <w:r>
+        <w:rPr>
+          <w:rFonts w:ascii="Times New Roman" w:hAnsi="Times New Roman" w:cs="Times New Roman"/>
+          <w:sz w:val="24"/>
+          <w:szCs w:val="24"/>
+        </w:rPr>
+        <w:t xml:space="preserve">with </w:t>
+      </w:r>
+      <w:r>
+        <w:rPr>
+          <w:rFonts w:ascii="Times New Roman" w:hAnsi="Times New Roman" w:cs="Times New Roman"/>
+          <w:sz w:val="24"/>
+          <w:szCs w:val="24"/>
+        </w:rPr>
+        <w:t xml:space="preserve">12116 rows and </w:t>
+      </w:r>
+      <w:r>
+        <w:rPr>
+          <w:rFonts w:ascii="Times New Roman" w:hAnsi="Times New Roman" w:cs="Times New Roman"/>
+          <w:sz w:val="24"/>
+          <w:szCs w:val="24"/>
+        </w:rPr>
+        <w:t xml:space="preserve">two columns. </w:t>
+      </w:r>
+    </w:p>
+    <w:p>
+      <w:pPr>
+        <w:pStyle w:val="ListParagraph"/>
+        <w:numPr>
+          <w:ilvl w:val="2"/>
+          <w:numId w:val="1"/>
+        </w:numPr>
+        <w:spacing w:line="360" w:lineRule="auto"/>
+        <w:rPr>
+          <w:rFonts w:ascii="Times New Roman" w:hAnsi="Times New Roman" w:cs="Times New Roman"/>
+          <w:sz w:val="24"/>
+          <w:szCs w:val="24"/>
+        </w:rPr>
+      </w:pPr>
+      <w:r>
+        <w:rPr>
+          <w:rFonts w:ascii="Times New Roman" w:hAnsi="Times New Roman" w:cs="Times New Roman"/>
+          <w:sz w:val="24"/>
+          <w:szCs w:val="24"/>
+        </w:rPr>
+        <w:t xml:space="preserve">I then split them according to </w:t>
+      </w:r>
+      <w:r>
+        <w:rPr>
+          <w:rFonts w:ascii="Times New Roman" w:hAnsi="Times New Roman" w:cs="Times New Roman"/>
+          <w:sz w:val="24"/>
+          <w:szCs w:val="24"/>
+        </w:rPr>
+        <w:t xml:space="preserve">whether the respective samples </w:t>
+      </w:r>
+      <w:r>
+        <w:rPr>
+          <w:rFonts w:ascii="Times New Roman" w:hAnsi="Times New Roman" w:cs="Times New Roman"/>
+          <w:sz w:val="24"/>
+          <w:szCs w:val="24"/>
+        </w:rPr>
+        <w:t>would lead to a classification of “7” or “8”. Finally, I would then either take the mean or standard deviation of the entire</w:t>
+      </w:r>
+      <w:r>
+        <w:rPr>
+          <w:rFonts w:ascii="Times New Roman" w:hAnsi="Times New Roman" w:cs="Times New Roman"/>
+          <w:sz w:val="24"/>
+          <w:szCs w:val="24"/>
+        </w:rPr>
+        <w:t xml:space="preserve"> column to get these </w:t>
+      </w:r>
+      <w:r>
+        <w:rPr>
+          <w:rFonts w:ascii="Times New Roman" w:hAnsi="Times New Roman" w:cs="Times New Roman"/>
+          <w:sz w:val="24"/>
+          <w:szCs w:val="24"/>
+        </w:rPr>
+        <w:t>values (for both “7” and “8” class)</w:t>
+      </w:r>
+    </w:p>
+    <w:p>
+      <w:pPr>
+        <w:pStyle w:val="ListParagraph"/>
+        <w:numPr>
+          <w:ilvl w:val="3"/>
+          <w:numId w:val="1"/>
+        </w:numPr>
+        <w:spacing w:line="360" w:lineRule="auto"/>
+        <w:rPr>
+          <w:rFonts w:ascii="Times New Roman" w:hAnsi="Times New Roman" w:cs="Times New Roman"/>
+          <w:sz w:val="24"/>
+          <w:szCs w:val="24"/>
+        </w:rPr>
+      </w:pPr>
+      <w:r>
+        <w:rPr>
+          <w:rFonts w:ascii="Times New Roman" w:hAnsi="Times New Roman" w:cs="Times New Roman"/>
+          <w:sz w:val="24"/>
+          <w:szCs w:val="24"/>
+        </w:rPr>
+        <w:t>Mean of Means</w:t>
+      </w:r>
+    </w:p>
+    <w:p>
+      <w:pPr>
+        <w:pStyle w:val="ListParagraph"/>
+        <w:numPr>
+          <w:ilvl w:val="3"/>
+          <w:numId w:val="1"/>
+        </w:numPr>
+        <w:spacing w:line="360" w:lineRule="auto"/>
+        <w:rPr>
+          <w:rFonts w:ascii="Times New Roman" w:hAnsi="Times New Roman" w:cs="Times New Roman"/>
+          <w:sz w:val="24"/>
+          <w:szCs w:val="24"/>
+        </w:rPr>
+      </w:pPr>
+      <w:r>
+        <w:rPr>
+          <w:rFonts w:ascii="Times New Roman" w:hAnsi="Times New Roman" w:cs="Times New Roman"/>
+          <w:sz w:val="24"/>
+          <w:szCs w:val="24"/>
+        </w:rPr>
+        <w:t>Mean of Standard Deviation</w:t>
+      </w:r>
+    </w:p>
+    <w:p>
+      <w:pPr>
+        <w:pStyle w:val="ListParagraph"/>
+        <w:numPr>
+          <w:ilvl w:val="3"/>
+          <w:numId w:val="1"/>
+        </w:numPr>
+        <w:spacing w:line="360" w:lineRule="auto"/>
+        <w:rPr>
+          <w:rFonts w:ascii="Times New Roman" w:hAnsi="Times New Roman" w:cs="Times New Roman"/>
+          <w:sz w:val="24"/>
+          <w:szCs w:val="24"/>
+        </w:rPr>
+      </w:pPr>
+      <w:r>
+        <w:rPr>
+          <w:rFonts w:ascii="Times New Roman" w:hAnsi="Times New Roman" w:cs="Times New Roman"/>
+          <w:sz w:val="24"/>
+          <w:szCs w:val="24"/>
+        </w:rPr>
+        <w:t>Standard Deviation of Mean</w:t>
+      </w:r>
+    </w:p>
+    <w:p>
+      <w:pPr>
+        <w:pStyle w:val="ListParagraph"/>
+        <w:numPr>
+          <w:ilvl w:val="3"/>
+          <w:numId w:val="1"/>
+        </w:numPr>
+        <w:spacing w:line="360" w:lineRule="auto"/>
+        <w:rPr>
+          <w:rFonts w:ascii="Times New Roman" w:hAnsi="Times New Roman" w:cs="Times New Roman"/>
+          <w:sz w:val="24"/>
+          <w:szCs w:val="24"/>
+        </w:rPr>
+      </w:pPr>
+      <w:r>
+        <w:rPr>
+          <w:rFonts w:ascii="Times New Roman" w:hAnsi="Times New Roman" w:cs="Times New Roman"/>
+          <w:sz w:val="24"/>
+          <w:szCs w:val="24"/>
+        </w:rPr>
+        <w:t>Standard Deviation of Standard Deviation</w:t>
+      </w:r>
+      <w:r>
+        <w:rPr>
+          <w:rFonts w:ascii="Times New Roman" w:hAnsi="Times New Roman" w:cs="Times New Roman"/>
+          <w:sz w:val="24"/>
+          <w:szCs w:val="24"/>
+        </w:rPr>
+        <w:t>s</w:t>
+      </w:r>
+    </w:p>
+    <w:p>
+      <w:pPr>
+        <w:pStyle w:val="ListParagraph"/>
+        <w:numPr>
+          <w:ilvl w:val="2"/>
+          <w:numId w:val="1"/>
+        </w:numPr>
+        <w:spacing w:line="360" w:lineRule="auto"/>
+        <w:rPr>
+          <w:rFonts w:ascii="Times New Roman" w:hAnsi="Times New Roman" w:cs="Times New Roman"/>
+          <w:sz w:val="24"/>
+          <w:szCs w:val="24"/>
+        </w:rPr>
+      </w:pPr>
+      <w:r>
+        <w:rPr>
+          <w:rFonts w:ascii="Times New Roman" w:hAnsi="Times New Roman" w:cs="Times New Roman"/>
+          <w:sz w:val="24"/>
+          <w:szCs w:val="24"/>
+        </w:rPr>
+        <w:lastRenderedPageBreak/>
+        <w:t xml:space="preserve">I then took the higher value </w:t>
+      </w:r>
+      <w:r>
+        <w:rPr>
+          <w:rFonts w:ascii="Times New Roman" w:hAnsi="Times New Roman" w:cs="Times New Roman"/>
+          <w:sz w:val="24"/>
+          <w:szCs w:val="24"/>
+        </w:rPr>
+        <w:t xml:space="preserve">from each respective Naïve Bayes formula </w:t>
+      </w:r>
+      <w:r>
+        <w:rPr>
+          <w:rFonts w:ascii="Times New Roman" w:hAnsi="Times New Roman" w:cs="Times New Roman"/>
+          <w:sz w:val="24"/>
+          <w:szCs w:val="24"/>
+        </w:rPr>
+        <w:t xml:space="preserve">in order to determine the class </w:t>
+      </w:r>
+    </w:p>
+    <w:p>
+      <w:pPr>
+        <w:pStyle w:val="ListParagraph"/>
+        <w:numPr>
+          <w:ilvl w:val="1"/>
+          <w:numId w:val="1"/>
+        </w:numPr>
+        <w:spacing w:line="360" w:lineRule="auto"/>
+        <w:rPr>
+          <w:rFonts w:ascii="Times New Roman" w:hAnsi="Times New Roman" w:cs="Times New Roman"/>
+          <w:sz w:val="24"/>
+          <w:szCs w:val="24"/>
+        </w:rPr>
+      </w:pPr>
+      <w:r>
+        <w:rPr>
+          <w:rFonts w:ascii="Times New Roman" w:hAnsi="Times New Roman" w:cs="Times New Roman"/>
+          <w:sz w:val="24"/>
+          <w:szCs w:val="24"/>
+        </w:rPr>
+        <w:t>The results from the initial feature extraction (calculating the mean</w:t>
+      </w:r>
+      <w:r>
+        <w:rPr>
+          <w:rFonts w:ascii="Times New Roman" w:hAnsi="Times New Roman" w:cs="Times New Roman"/>
+          <w:sz w:val="24"/>
+          <w:szCs w:val="24"/>
+        </w:rPr>
+        <w:t>s of both the means</w:t>
+      </w:r>
+      <w:r>
+        <w:rPr>
+          <w:rFonts w:ascii="Times New Roman" w:hAnsi="Times New Roman" w:cs="Times New Roman"/>
+          <w:sz w:val="24"/>
+          <w:szCs w:val="24"/>
+        </w:rPr>
+        <w:t xml:space="preserve"> and the standard deviation</w:t>
+      </w:r>
+      <w:r>
+        <w:rPr>
+          <w:rFonts w:ascii="Times New Roman" w:hAnsi="Times New Roman" w:cs="Times New Roman"/>
+          <w:sz w:val="24"/>
+          <w:szCs w:val="24"/>
+        </w:rPr>
+        <w:t>s</w:t>
+      </w:r>
+      <w:r>
+        <w:rPr>
+          <w:rFonts w:ascii="Times New Roman" w:hAnsi="Times New Roman" w:cs="Times New Roman"/>
+          <w:sz w:val="24"/>
+          <w:szCs w:val="24"/>
+        </w:rPr>
+        <w:t>) follows as such:</w:t>
+      </w:r>
+    </w:p>
+    <w:p>
+      <w:pPr>
+        <w:pStyle w:val="ListParagraph"/>
+        <w:spacing w:line="360" w:lineRule="auto"/>
+        <w:ind w:left="1440"/>
+        <w:rPr>
+          <w:rFonts w:ascii="Times New Roman" w:hAnsi="Times New Roman" w:cs="Times New Roman"/>
+          <w:b/>
+          <w:bCs/>
+          <w:sz w:val="24"/>
+          <w:szCs w:val="24"/>
+        </w:rPr>
+      </w:pPr>
+      <w:r>
+        <w:rPr>
+          <w:rFonts w:ascii="Times New Roman" w:hAnsi="Times New Roman" w:cs="Times New Roman"/>
+          <w:b/>
+          <w:bCs/>
+          <w:sz w:val="24"/>
+          <w:szCs w:val="24"/>
+        </w:rPr>
+        <w:t>TRAINING SET</w:t>
+      </w:r>
+    </w:p>
+    <w:p>
+      <w:pPr>
+        <w:pStyle w:val="ListParagraph"/>
+        <w:numPr>
+          <w:ilvl w:val="0"/>
+          <w:numId w:val="3"/>
+        </w:numPr>
+        <w:spacing w:line="360" w:lineRule="auto"/>
+        <w:rPr>
+          <w:rFonts w:ascii="Cambria Math" w:hAnsi="Cambria Math" w:cs="Times New Roman"/>
+          <w:sz w:val="24"/>
+          <w:szCs w:val="24"/>
+          <w:oMath/>
         </w:rPr>
       </w:pPr>
       <m:oMath>
@@ -876,23 +3185,7 @@
             <w:sz w:val="24"/>
             <w:szCs w:val="24"/>
           </w:rPr>
-          <m:t>Covarian</m:t>
-        </m:r>
-        <m:r>
-          <w:rPr>
-            <w:rFonts w:ascii="Cambria Math" w:hAnsi="Cambria Math" w:cs="Times New Roman"/>
-            <w:sz w:val="24"/>
-            <w:szCs w:val="24"/>
-          </w:rPr>
-          <m:t>c</m:t>
-        </m:r>
-        <m:r>
-          <w:rPr>
-            <w:rFonts w:ascii="Cambria Math" w:hAnsi="Cambria Math" w:cs="Times New Roman"/>
-            <w:sz w:val="24"/>
-            <w:szCs w:val="24"/>
-          </w:rPr>
-          <m:t>e trX, 8= 0.0015146160624154846</m:t>
+          <m:t>Mean Of Seven Gaussian:  0.015856038875645444</m:t>
         </m:r>
       </m:oMath>
     </w:p>
@@ -902,52 +3195,6 @@
         <w:numPr>
           <w:ilvl w:val="0"/>
           <w:numId w:val="3"/>
-        </w:numPr>
-        <w:spacing w:line="360" w:lineRule="auto"/>
-        <w:rPr>
-          <w:rFonts w:ascii="Times New Roman" w:eastAsiaTheme="minorEastAsia" w:hAnsi="Times New Roman" w:cs="Times New Roman"/>
-          <w:sz w:val="24"/>
-          <w:szCs w:val="24"/>
-        </w:rPr>
-      </w:pPr>
-      <w:r>
-        <w:rPr>
-          <w:rFonts w:ascii="Times New Roman" w:eastAsiaTheme="minorEastAsia" w:hAnsi="Times New Roman" w:cs="Times New Roman"/>
-          <w:sz w:val="24"/>
-          <w:szCs w:val="24"/>
-        </w:rPr>
-        <w:t>Since the covariance is small, this implies that there is no strong correlation between mean and standard deviation (and thus, are strongly independent variables)</w:t>
-      </w:r>
-    </w:p>
-    <w:p>
-      <w:pPr>
-        <w:spacing w:line="360" w:lineRule="auto"/>
-        <w:ind w:left="1440"/>
-        <w:rPr>
-          <w:rFonts w:ascii="Times New Roman" w:eastAsiaTheme="minorEastAsia" w:hAnsi="Times New Roman" w:cs="Times New Roman"/>
-          <w:b/>
-          <w:bCs/>
-          <w:sz w:val="24"/>
-          <w:szCs w:val="24"/>
-        </w:rPr>
-      </w:pPr>
-      <w:r>
-        <w:rPr>
-          <w:rFonts w:ascii="Times New Roman" w:eastAsiaTheme="minorEastAsia" w:hAnsi="Times New Roman" w:cs="Times New Roman"/>
-          <w:b/>
-          <w:bCs/>
-          <w:sz w:val="24"/>
-          <w:szCs w:val="24"/>
-        </w:rPr>
-        <w:t>TESTING SET</w:t>
-      </w:r>
-    </w:p>
-    <w:p>
-      <w:pPr>
-        <w:pStyle w:val="ListParagraph"/>
-        <w:numPr>
-          <w:ilvl w:val="0"/>
-          <w:numId w:val="2"/>
         </w:numPr>
         <w:spacing w:line="360" w:lineRule="auto"/>
         <w:rPr>
@@ -964,7 +3211,7 @@
             <w:sz w:val="24"/>
             <w:szCs w:val="24"/>
           </w:rPr>
-          <m:t>tsX MEAN OF MEANS 7: 0.11452769775108766</m:t>
+          <m:t>STD Of Seven Gaussian:  0.11294710989818092</m:t>
         </m:r>
       </m:oMath>
     </w:p>
@@ -973,15 +3220,14 @@
         <w:pStyle w:val="ListParagraph"/>
         <w:numPr>
           <w:ilvl w:val="0"/>
-          <w:numId w:val="2"/>
+          <w:numId w:val="3"/>
         </w:numPr>
         <w:spacing w:line="360" w:lineRule="auto"/>
         <w:rPr>
-          <w:rFonts w:ascii="Times New Roman" w:eastAsiaTheme="minorEastAsia" w:hAnsi="Times New Roman" w:cs="Times New Roman"/>
-          <w:b/>
-          <w:bCs/>
-          <w:sz w:val="24"/>
-          <w:szCs w:val="24"/>
+          <w:rFonts w:ascii="Cambria Math" w:hAnsi="Cambria Math" w:cs="Times New Roman"/>
+          <w:sz w:val="24"/>
+          <w:szCs w:val="24"/>
+          <w:oMath/>
         </w:rPr>
       </w:pPr>
       <m:oMath>
@@ -991,9 +3237,94 @@
             <w:sz w:val="24"/>
             <w:szCs w:val="24"/>
           </w:rPr>
-          <m:t>tsX MEAN OF STDev 7: 0.28774013146823724</m:t>
+          <m:t>Mean Of Eight Gaussian:  1.4463005533833693</m:t>
         </m:r>
       </m:oMath>
+    </w:p>
+    <w:p>
+      <w:pPr>
+        <w:pStyle w:val="ListParagraph"/>
+        <w:numPr>
+          <w:ilvl w:val="0"/>
+          <w:numId w:val="3"/>
+        </w:numPr>
+        <w:spacing w:line="360" w:lineRule="auto"/>
+        <w:rPr>
+          <w:rFonts w:ascii="Cambria Math" w:hAnsi="Cambria Math" w:cs="Times New Roman"/>
+          <w:sz w:val="24"/>
+          <w:szCs w:val="24"/>
+          <w:oMath/>
+        </w:rPr>
+      </w:pPr>
+      <m:oMath>
+        <m:r>
+          <w:rPr>
+            <w:rFonts w:ascii="Cambria Math" w:hAnsi="Cambria Math" w:cs="Times New Roman"/>
+            <w:sz w:val="24"/>
+            <w:szCs w:val="24"/>
+          </w:rPr>
+          <m:t>STD Of Eight Gaussian:  1.2139208115141336</m:t>
+        </m:r>
+      </m:oMath>
+    </w:p>
+    <w:p>
+      <w:pPr>
+        <w:pStyle w:val="ListParagraph"/>
+        <w:numPr>
+          <w:ilvl w:val="0"/>
+          <w:numId w:val="3"/>
+        </w:numPr>
+        <w:spacing w:line="360" w:lineRule="auto"/>
+        <w:rPr>
+          <w:rFonts w:ascii="Cambria Math" w:hAnsi="Cambria Math" w:cs="Times New Roman"/>
+          <w:sz w:val="24"/>
+          <w:szCs w:val="24"/>
+          <w:oMath/>
+        </w:rPr>
+      </w:pPr>
+      <m:oMath>
+        <m:r>
+          <w:rPr>
+            <w:rFonts w:ascii="Cambria Math" w:hAnsi="Cambria Math" w:cs="Times New Roman"/>
+            <w:sz w:val="24"/>
+            <w:szCs w:val="24"/>
+          </w:rPr>
+          <m:t>Prior Of Seven Gaussian:  0.5170848464839881</m:t>
+        </m:r>
+      </m:oMath>
+    </w:p>
+    <w:p>
+      <w:pPr>
+        <w:pStyle w:val="ListParagraph"/>
+        <w:numPr>
+          <w:ilvl w:val="0"/>
+          <w:numId w:val="3"/>
+        </w:numPr>
+        <w:spacing w:line="360" w:lineRule="auto"/>
+        <w:rPr>
+          <w:rFonts w:ascii="Times New Roman" w:eastAsiaTheme="minorEastAsia" w:hAnsi="Times New Roman" w:cs="Times New Roman"/>
+          <w:sz w:val="24"/>
+          <w:szCs w:val="24"/>
+        </w:rPr>
+      </w:pPr>
+      <m:oMath>
+        <m:r>
+          <w:rPr>
+            <w:rFonts w:ascii="Cambria Math" w:hAnsi="Cambria Math" w:cs="Times New Roman"/>
+            <w:sz w:val="24"/>
+            <w:szCs w:val="24"/>
+          </w:rPr>
+          <m:t>Prior Of Eight Gaussian:  0.4829151535160119</m:t>
+        </m:r>
+      </m:oMath>
+      <w:r>
+        <w:rPr>
+          <w:rFonts w:ascii="Times New Roman" w:eastAsiaTheme="minorEastAsia" w:hAnsi="Times New Roman" w:cs="Times New Roman"/>
+          <w:sz w:val="24"/>
+          <w:szCs w:val="24"/>
+        </w:rPr>
+        <w:t xml:space="preserve"> </w:t>
+      </w:r>
     </w:p>
     <w:p>
       <w:pPr>
@@ -1017,7 +3348,7 @@
           <w:sz w:val="24"/>
           <w:szCs w:val="24"/>
         </w:rPr>
-        <w:t>Due to the results of the Naïve Bayes algorithm, I was able to find that the training set consistently displayed more values learning towards “7” then “8”</w:t>
+        <w:t>As a result of comparing the values returned from Bayesian formulas</w:t>
       </w:r>
       <w:r>
         <w:rPr>
@@ -1025,7 +3356,7 @@
           <w:sz w:val="24"/>
           <w:szCs w:val="24"/>
         </w:rPr>
-        <w:t xml:space="preserve">, as it had a higher probability value </w:t>
+        <w:t xml:space="preserve"> (by determining which is higher)</w:t>
       </w:r>
       <w:r>
         <w:rPr>
@@ -1033,7 +3364,7 @@
           <w:sz w:val="24"/>
           <w:szCs w:val="24"/>
         </w:rPr>
-        <w:t xml:space="preserve">for the former </w:t>
+        <w:t xml:space="preserve"> for </w:t>
       </w:r>
       <w:r>
         <w:rPr>
@@ -1041,7 +3372,7 @@
           <w:sz w:val="24"/>
           <w:szCs w:val="24"/>
         </w:rPr>
-        <w:t>(</w:t>
+        <w:t>the class being a “7” or an “8”, I found that</w:t>
       </w:r>
       <w:r>
         <w:rPr>
@@ -1049,7 +3380,7 @@
           <w:sz w:val="24"/>
           <w:szCs w:val="24"/>
         </w:rPr>
-        <w:t>0.055463849455265765</w:t>
+        <w:t xml:space="preserve"> more samples leaned towards “7” than “8”</w:t>
       </w:r>
       <w:r>
         <w:rPr>
@@ -1057,39 +3388,7 @@
           <w:sz w:val="24"/>
           <w:szCs w:val="24"/>
         </w:rPr>
-        <w:t xml:space="preserve">) </w:t>
-      </w:r>
-      <w:r>
-        <w:rPr>
-          <w:rFonts w:ascii="Times New Roman" w:eastAsiaTheme="minorEastAsia" w:hAnsi="Times New Roman" w:cs="Times New Roman"/>
-          <w:sz w:val="24"/>
-          <w:szCs w:val="24"/>
-        </w:rPr>
-        <w:t>than for the latter</w:t>
-      </w:r>
-      <w:r>
-        <w:rPr>
-          <w:rFonts w:ascii="Times New Roman" w:eastAsiaTheme="minorEastAsia" w:hAnsi="Times New Roman" w:cs="Times New Roman"/>
-          <w:sz w:val="24"/>
-          <w:szCs w:val="24"/>
-        </w:rPr>
-        <w:t xml:space="preserve"> (</w:t>
-      </w:r>
-      <w:r>
-        <w:rPr>
-          <w:rFonts w:ascii="Times New Roman" w:eastAsiaTheme="minorEastAsia" w:hAnsi="Times New Roman" w:cs="Times New Roman"/>
-          <w:sz w:val="24"/>
-          <w:szCs w:val="24"/>
-        </w:rPr>
-        <w:t>0.00924397490921096</w:t>
-      </w:r>
-      <w:r>
-        <w:rPr>
-          <w:rFonts w:ascii="Times New Roman" w:eastAsiaTheme="minorEastAsia" w:hAnsi="Times New Roman" w:cs="Times New Roman"/>
-          <w:sz w:val="24"/>
-          <w:szCs w:val="24"/>
-        </w:rPr>
-        <w:t>)</w:t>
+        <w:t xml:space="preserve">. This is also reflected in the priors. </w:t>
       </w:r>
     </w:p>
     <w:p>
@@ -1114,7 +3413,7 @@
           <w:sz w:val="24"/>
           <w:szCs w:val="24"/>
         </w:rPr>
-        <w:t>Unfortunately, I was unable to acquire the respective accuracy of the training data compared to the test dataset</w:t>
+        <w:t xml:space="preserve">The distribution is used to classify a test sample by getting n number of Gaussian distributions </w:t>
       </w:r>
       <w:r>
         <w:rPr>
@@ -1122,7 +3421,7 @@
           <w:sz w:val="24"/>
           <w:szCs w:val="24"/>
         </w:rPr>
-        <w:t>. It appears I need addit</w:t>
+        <w:t>(depending on how many features you are measuring, in this case two</w:t>
       </w:r>
       <w:r>
         <w:rPr>
@@ -1130,11 +3429,26 @@
           <w:sz w:val="24"/>
           <w:szCs w:val="24"/>
         </w:rPr>
-        <w:t xml:space="preserve">ional practice with Python for future assignments and will be visiting office hours regularly. </w:t>
-      </w:r>
-    </w:p>
-    <w:p>
-      <w:pPr>
+        <w:t>:</w:t>
+      </w:r>
+      <w:bookmarkStart w:id="0" w:name="_GoBack"/>
+      <w:bookmarkEnd w:id="0"/>
+      <w:r>
+        <w:rPr>
+          <w:rFonts w:ascii="Times New Roman" w:eastAsiaTheme="minorEastAsia" w:hAnsi="Times New Roman" w:cs="Times New Roman"/>
+          <w:sz w:val="24"/>
+          <w:szCs w:val="24"/>
+        </w:rPr>
+        <w:t xml:space="preserve"> one for the mean feature and one for the standard deviation feature) </w:t>
+      </w:r>
+    </w:p>
+    <w:p>
+      <w:pPr>
+        <w:pStyle w:val="ListParagraph"/>
+        <w:numPr>
+          <w:ilvl w:val="1"/>
+          <w:numId w:val="1"/>
+        </w:numPr>
         <w:spacing w:line="360" w:lineRule="auto"/>
         <w:rPr>
           <w:rFonts w:ascii="Times New Roman" w:eastAsiaTheme="minorEastAsia" w:hAnsi="Times New Roman" w:cs="Times New Roman"/>
@@ -1146,13 +3460,40 @@
       </w:pPr>
       <w:r>
         <w:rPr>
+          <w:rFonts w:ascii="Times New Roman" w:eastAsiaTheme="minorEastAsia" w:hAnsi="Times New Roman" w:cs="Times New Roman"/>
+          <w:sz w:val="24"/>
+          <w:szCs w:val="24"/>
+        </w:rPr>
+        <w:t>Due to the results of the Naïve Bayes algorithm, I was able to find t</w:t>
+      </w:r>
+      <w:r>
+        <w:rPr>
+          <w:rFonts w:ascii="Times New Roman" w:eastAsiaTheme="minorEastAsia" w:hAnsi="Times New Roman" w:cs="Times New Roman"/>
+          <w:sz w:val="24"/>
+          <w:szCs w:val="24"/>
+        </w:rPr>
+        <w:t>hat the accuracy value is roughly 69%</w:t>
+      </w:r>
+    </w:p>
+    <w:p>
+      <w:pPr>
+        <w:spacing w:line="360" w:lineRule="auto"/>
+        <w:rPr>
+          <w:rFonts w:ascii="Times New Roman" w:eastAsiaTheme="minorEastAsia" w:hAnsi="Times New Roman" w:cs="Times New Roman"/>
+          <w:b/>
+          <w:bCs/>
+          <w:sz w:val="24"/>
+          <w:szCs w:val="24"/>
+        </w:rPr>
+      </w:pPr>
+      <w:r>
+        <w:rPr>
           <w:noProof/>
         </w:rPr>
-        <w:lastRenderedPageBreak/>
         <w:drawing>
-          <wp:inline distT="0" distB="0" distL="0" distR="0" wp14:anchorId="38EEFE3A" wp14:editId="74C8F6F8">
-            <wp:extent cx="5943600" cy="3300730"/>
-            <wp:effectExtent l="0" t="0" r="0" b="0"/>
+          <wp:inline distT="0" distB="0" distL="0" distR="0" wp14:anchorId="0AFDADE0" wp14:editId="5A07241A">
+            <wp:extent cx="5943600" cy="2773045"/>
+            <wp:effectExtent l="0" t="0" r="0" b="8255"/>
             <wp:docPr id="1" name="Picture 1"/>
             <wp:cNvGraphicFramePr>
               <a:graphicFrameLocks xmlns:a="http://schemas.openxmlformats.org/drawingml/2006/main" noChangeAspect="1"/>
@@ -1165,7 +3506,7 @@
                     <pic:cNvPicPr/>
                   </pic:nvPicPr>
                   <pic:blipFill>
-                    <a:blip r:embed="rId5"/>
+                    <a:blip r:embed="rId6"/>
                     <a:stretch>
                       <a:fillRect/>
                     </a:stretch>
@@ -1173,7 +3514,7 @@
                   <pic:spPr>
                     <a:xfrm>
                       <a:off x="0" y="0"/>
-                      <a:ext cx="5943600" cy="3300730"/>
+                      <a:ext cx="5943600" cy="2773045"/>
                     </a:xfrm>
                     <a:prstGeom prst="rect">
                       <a:avLst/>
@@ -1210,6 +3551,7 @@
           <w:sz w:val="24"/>
           <w:szCs w:val="24"/>
         </w:rPr>
+        <w:lastRenderedPageBreak/>
         <w:t>LOGISTIC REGRESSION</w:t>
       </w:r>
     </w:p>
@@ -1241,25 +3583,7 @@
           <w:sz w:val="24"/>
           <w:szCs w:val="24"/>
         </w:rPr>
-        <w:t xml:space="preserve"> and my current lack of understanding on advanced data manipulation into </w:t>
-      </w:r>
-      <w:proofErr w:type="spellStart"/>
-      <w:r>
-        <w:rPr>
-          <w:rFonts w:ascii="Times New Roman" w:hAnsi="Times New Roman" w:cs="Times New Roman"/>
-          <w:sz w:val="24"/>
-          <w:szCs w:val="24"/>
-        </w:rPr>
-        <w:t>numpy</w:t>
-      </w:r>
-      <w:proofErr w:type="spellEnd"/>
-      <w:r>
-        <w:rPr>
-          <w:rFonts w:ascii="Times New Roman" w:hAnsi="Times New Roman" w:cs="Times New Roman"/>
-          <w:sz w:val="24"/>
-          <w:szCs w:val="24"/>
-        </w:rPr>
-        <w:t xml:space="preserve">, I was unable to find the decision boundary using gradient descent. </w:t>
+        <w:t xml:space="preserve"> and my current lack of understanding on advanced data manipulation into numpy, I was unable to find the decision boundary using gradient descent. </w:t>
       </w:r>
       <w:r>
         <w:rPr>
@@ -1319,17 +3643,23 @@
           <w:sz w:val="24"/>
           <w:szCs w:val="24"/>
         </w:rPr>
-        <w:t xml:space="preserve">Due to the incomplete gathering of data, the lack of proper accuracy values gathered and the lack of a functioning logistic regression, the results could not be conclusively determined. I would like to come in during office hours so I </w:t>
-      </w:r>
-      <w:bookmarkStart w:id="0" w:name="_GoBack"/>
-      <w:bookmarkEnd w:id="0"/>
-      <w:r>
-        <w:rPr>
-          <w:rFonts w:ascii="Times New Roman" w:hAnsi="Times New Roman" w:cs="Times New Roman"/>
-          <w:sz w:val="24"/>
-          <w:szCs w:val="24"/>
-        </w:rPr>
-        <w:t>will do better in the future.</w:t>
+        <w:t xml:space="preserve">The results from Naïve Bayes indicate </w:t>
+      </w:r>
+      <w:r>
+        <w:rPr>
+          <w:rFonts w:ascii="Times New Roman" w:hAnsi="Times New Roman" w:cs="Times New Roman"/>
+          <w:sz w:val="24"/>
+          <w:szCs w:val="24"/>
+        </w:rPr>
+        <w:t>that there are slightly more samples in the t</w:t>
+      </w:r>
+      <w:r>
+        <w:rPr>
+          <w:rFonts w:ascii="Times New Roman" w:hAnsi="Times New Roman" w:cs="Times New Roman"/>
+          <w:sz w:val="24"/>
+          <w:szCs w:val="24"/>
+        </w:rPr>
+        <w:t>esting and training data for “7” than “8”, with an accuracy of roughly ~69%.</w:t>
       </w:r>
     </w:p>
     <w:sectPr>
@@ -2410,4 +4740,16 @@
     </a:ext>
   </a:extLst>
 </a:theme>
+</file>
+
+<file path=customXml/item1.xml><?xml version="1.0" encoding="utf-8"?>
+<b:Sources xmlns:b="http://schemas.openxmlformats.org/officeDocument/2006/bibliography" xmlns="http://schemas.openxmlformats.org/officeDocument/2006/bibliography" SelectedStyle="\APASixthEditionOfficeOnline.xsl" StyleName="APA" Version="6"/>
+</file>
+
+<file path=customXml/itemProps1.xml><?xml version="1.0" encoding="utf-8"?>
+<ds:datastoreItem xmlns:ds="http://schemas.openxmlformats.org/officeDocument/2006/customXml" ds:itemID="{BA1432CA-FBA6-454B-B1AE-E6702695B7DE}">
+  <ds:schemaRefs>
+    <ds:schemaRef ds:uri="http://schemas.openxmlformats.org/officeDocument/2006/bibliography"/>
+  </ds:schemaRefs>
+</ds:datastoreItem>
 </file>
</xml_diff>

<commit_message>
Attempting one last time with other tutorial
</commit_message>
<xml_diff>
--- a/Project 1/Mendoza_Project1Report.docx
+++ b/Project 1/Mendoza_Project1Report.docx
@@ -1040,15 +1040,7 @@
                           <w:sz w:val="24"/>
                           <w:szCs w:val="24"/>
                         </w:rPr>
-                        <m:t>μ</m:t>
-                      </m:r>
-                      <m:r>
-                        <w:rPr>
-                          <w:rFonts w:ascii="Cambria Math" w:hAnsi="Cambria Math" w:cs="Times New Roman"/>
-                          <w:sz w:val="24"/>
-                          <w:szCs w:val="24"/>
-                        </w:rPr>
-                        <m:t>,7</m:t>
+                        <m:t>μ,7</m:t>
                       </m:r>
                     </m:sub>
                   </m:sSub>
@@ -1204,15 +1196,7 @@
                                       <w:sz w:val="24"/>
                                       <w:szCs w:val="24"/>
                                     </w:rPr>
-                                    <m:t>μ</m:t>
-                                  </m:r>
-                                  <m:r>
-                                    <w:rPr>
-                                      <w:rFonts w:ascii="Cambria Math" w:hAnsi="Cambria Math" w:cs="Times New Roman"/>
-                                      <w:sz w:val="24"/>
-                                      <w:szCs w:val="24"/>
-                                    </w:rPr>
-                                    <m:t>,7</m:t>
+                                    <m:t>μ,7</m:t>
                                   </m:r>
                                 </m:sub>
                               </m:sSub>
@@ -1252,15 +1236,7 @@
                                       <w:sz w:val="24"/>
                                       <w:szCs w:val="24"/>
                                     </w:rPr>
-                                    <m:t>μ</m:t>
-                                  </m:r>
-                                  <m:r>
-                                    <w:rPr>
-                                      <w:rFonts w:ascii="Cambria Math" w:hAnsi="Cambria Math" w:cs="Times New Roman"/>
-                                      <w:sz w:val="24"/>
-                                      <w:szCs w:val="24"/>
-                                    </w:rPr>
-                                    <m:t>,7</m:t>
+                                    <m:t>μ,7</m:t>
                                   </m:r>
                                 </m:sub>
                               </m:sSub>
@@ -1294,15 +1270,7 @@
                                       <w:sz w:val="24"/>
                                       <w:szCs w:val="24"/>
                                     </w:rPr>
-                                    <m:t>μ</m:t>
-                                  </m:r>
-                                  <m:r>
-                                    <w:rPr>
-                                      <w:rFonts w:ascii="Cambria Math" w:hAnsi="Cambria Math" w:cs="Times New Roman"/>
-                                      <w:sz w:val="24"/>
-                                      <w:szCs w:val="24"/>
-                                    </w:rPr>
-                                    <m:t>,7</m:t>
+                                    <m:t>μ,7</m:t>
                                   </m:r>
                                 </m:sub>
                               </m:sSub>
@@ -1396,15 +1364,7 @@
                           <w:sz w:val="24"/>
                           <w:szCs w:val="24"/>
                         </w:rPr>
-                        <m:t>σ</m:t>
-                      </m:r>
-                      <m:r>
-                        <w:rPr>
-                          <w:rFonts w:ascii="Cambria Math" w:hAnsi="Cambria Math" w:cs="Times New Roman"/>
-                          <w:sz w:val="24"/>
-                          <w:szCs w:val="24"/>
-                        </w:rPr>
-                        <m:t>,7</m:t>
+                        <m:t>σ,7</m:t>
                       </m:r>
                     </m:sub>
                   </m:sSub>
@@ -1560,15 +1520,7 @@
                                       <w:sz w:val="24"/>
                                       <w:szCs w:val="24"/>
                                     </w:rPr>
-                                    <m:t>σ</m:t>
-                                  </m:r>
-                                  <m:r>
-                                    <w:rPr>
-                                      <w:rFonts w:ascii="Cambria Math" w:hAnsi="Cambria Math" w:cs="Times New Roman"/>
-                                      <w:sz w:val="24"/>
-                                      <w:szCs w:val="24"/>
-                                    </w:rPr>
-                                    <m:t>,7</m:t>
+                                    <m:t>σ,7</m:t>
                                   </m:r>
                                 </m:sub>
                               </m:sSub>
@@ -1608,15 +1560,7 @@
                                       <w:sz w:val="24"/>
                                       <w:szCs w:val="24"/>
                                     </w:rPr>
-                                    <m:t>σ</m:t>
-                                  </m:r>
-                                  <m:r>
-                                    <w:rPr>
-                                      <w:rFonts w:ascii="Cambria Math" w:hAnsi="Cambria Math" w:cs="Times New Roman"/>
-                                      <w:sz w:val="24"/>
-                                      <w:szCs w:val="24"/>
-                                    </w:rPr>
-                                    <m:t>,7</m:t>
+                                    <m:t>σ,7</m:t>
                                   </m:r>
                                 </m:sub>
                               </m:sSub>
@@ -1650,15 +1594,7 @@
                                       <w:sz w:val="24"/>
                                       <w:szCs w:val="24"/>
                                     </w:rPr>
-                                    <m:t>σ</m:t>
-                                  </m:r>
-                                  <m:r>
-                                    <w:rPr>
-                                      <w:rFonts w:ascii="Cambria Math" w:hAnsi="Cambria Math" w:cs="Times New Roman"/>
-                                      <w:sz w:val="24"/>
-                                      <w:szCs w:val="24"/>
-                                    </w:rPr>
-                                    <m:t>,7</m:t>
+                                    <m:t>σ,7</m:t>
                                   </m:r>
                                 </m:sub>
                               </m:sSub>
@@ -2005,15 +1941,7 @@
                   <w:sz w:val="24"/>
                   <w:szCs w:val="24"/>
                 </w:rPr>
-                <m:t xml:space="preserve">samples for </m:t>
-              </m:r>
-              <m:r>
-                <w:rPr>
-                  <w:rFonts w:ascii="Cambria Math" w:hAnsi="Cambria Math" w:cs="Times New Roman"/>
-                  <w:sz w:val="24"/>
-                  <w:szCs w:val="24"/>
-                </w:rPr>
-                <m:t>8</m:t>
+                <m:t>samples for 8</m:t>
               </m:r>
             </m:num>
             <m:den>
@@ -2097,15 +2025,7 @@
                           <w:sz w:val="24"/>
                           <w:szCs w:val="24"/>
                         </w:rPr>
-                        <m:t>μ,</m:t>
-                      </m:r>
-                      <m:r>
-                        <w:rPr>
-                          <w:rFonts w:ascii="Cambria Math" w:hAnsi="Cambria Math" w:cs="Times New Roman"/>
-                          <w:sz w:val="24"/>
-                          <w:szCs w:val="24"/>
-                        </w:rPr>
-                        <m:t>8</m:t>
+                        <m:t>μ,8</m:t>
                       </m:r>
                     </m:sub>
                   </m:sSub>
@@ -2261,15 +2181,7 @@
                                       <w:sz w:val="24"/>
                                       <w:szCs w:val="24"/>
                                     </w:rPr>
-                                    <m:t>μ,</m:t>
-                                  </m:r>
-                                  <m:r>
-                                    <w:rPr>
-                                      <w:rFonts w:ascii="Cambria Math" w:hAnsi="Cambria Math" w:cs="Times New Roman"/>
-                                      <w:sz w:val="24"/>
-                                      <w:szCs w:val="24"/>
-                                    </w:rPr>
-                                    <m:t>8</m:t>
+                                    <m:t>μ,8</m:t>
                                   </m:r>
                                 </m:sub>
                               </m:sSub>
@@ -2309,15 +2221,7 @@
                                       <w:sz w:val="24"/>
                                       <w:szCs w:val="24"/>
                                     </w:rPr>
-                                    <m:t>μ,</m:t>
-                                  </m:r>
-                                  <m:r>
-                                    <w:rPr>
-                                      <w:rFonts w:ascii="Cambria Math" w:hAnsi="Cambria Math" w:cs="Times New Roman"/>
-                                      <w:sz w:val="24"/>
-                                      <w:szCs w:val="24"/>
-                                    </w:rPr>
-                                    <m:t>8</m:t>
+                                    <m:t>μ,8</m:t>
                                   </m:r>
                                 </m:sub>
                               </m:sSub>
@@ -2351,15 +2255,7 @@
                                       <w:sz w:val="24"/>
                                       <w:szCs w:val="24"/>
                                     </w:rPr>
-                                    <m:t>μ,</m:t>
-                                  </m:r>
-                                  <m:r>
-                                    <w:rPr>
-                                      <w:rFonts w:ascii="Cambria Math" w:hAnsi="Cambria Math" w:cs="Times New Roman"/>
-                                      <w:sz w:val="24"/>
-                                      <w:szCs w:val="24"/>
-                                    </w:rPr>
-                                    <m:t>8</m:t>
+                                    <m:t>μ,8</m:t>
                                   </m:r>
                                 </m:sub>
                               </m:sSub>
@@ -2453,15 +2349,7 @@
                           <w:sz w:val="24"/>
                           <w:szCs w:val="24"/>
                         </w:rPr>
-                        <m:t>σ</m:t>
-                      </m:r>
-                      <m:r>
-                        <w:rPr>
-                          <w:rFonts w:ascii="Cambria Math" w:hAnsi="Cambria Math" w:cs="Times New Roman"/>
-                          <w:sz w:val="24"/>
-                          <w:szCs w:val="24"/>
-                        </w:rPr>
-                        <m:t>,8</m:t>
+                        <m:t>σ,8</m:t>
                       </m:r>
                     </m:sub>
                   </m:sSub>
@@ -2617,15 +2505,7 @@
                                       <w:sz w:val="24"/>
                                       <w:szCs w:val="24"/>
                                     </w:rPr>
-                                    <m:t>σ,</m:t>
-                                  </m:r>
-                                  <m:r>
-                                    <w:rPr>
-                                      <w:rFonts w:ascii="Cambria Math" w:hAnsi="Cambria Math" w:cs="Times New Roman"/>
-                                      <w:sz w:val="24"/>
-                                      <w:szCs w:val="24"/>
-                                    </w:rPr>
-                                    <m:t>8</m:t>
+                                    <m:t>σ,8</m:t>
                                   </m:r>
                                 </m:sub>
                               </m:sSub>
@@ -2665,15 +2545,7 @@
                                       <w:sz w:val="24"/>
                                       <w:szCs w:val="24"/>
                                     </w:rPr>
-                                    <m:t>σ,</m:t>
-                                  </m:r>
-                                  <m:r>
-                                    <w:rPr>
-                                      <w:rFonts w:ascii="Cambria Math" w:hAnsi="Cambria Math" w:cs="Times New Roman"/>
-                                      <w:sz w:val="24"/>
-                                      <w:szCs w:val="24"/>
-                                    </w:rPr>
-                                    <m:t>8</m:t>
+                                    <m:t>σ,8</m:t>
                                   </m:r>
                                 </m:sub>
                               </m:sSub>
@@ -2707,15 +2579,7 @@
                                       <w:sz w:val="24"/>
                                       <w:szCs w:val="24"/>
                                     </w:rPr>
-                                    <m:t>σ,</m:t>
-                                  </m:r>
-                                  <m:r>
-                                    <w:rPr>
-                                      <w:rFonts w:ascii="Cambria Math" w:hAnsi="Cambria Math" w:cs="Times New Roman"/>
-                                      <w:sz w:val="24"/>
-                                      <w:szCs w:val="24"/>
-                                    </w:rPr>
-                                    <m:t>8</m:t>
+                                    <m:t>σ,8</m:t>
                                   </m:r>
                                 </m:sub>
                               </m:sSub>
@@ -3431,8 +3295,6 @@
         </w:rPr>
         <w:t>:</w:t>
       </w:r>
-      <w:bookmarkStart w:id="0" w:name="_GoBack"/>
-      <w:bookmarkEnd w:id="0"/>
       <w:r>
         <w:rPr>
           <w:rFonts w:ascii="Times New Roman" w:eastAsiaTheme="minorEastAsia" w:hAnsi="Times New Roman" w:cs="Times New Roman"/>
@@ -3593,6 +3455,589 @@
         </w:rPr>
         <w:t>Because of this, this code block was commented out to get the rest of the file to compile properly.</w:t>
       </w:r>
+    </w:p>
+    <w:p>
+      <w:pPr>
+        <w:pStyle w:val="ListParagraph"/>
+        <w:numPr>
+          <w:ilvl w:val="1"/>
+          <w:numId w:val="1"/>
+        </w:numPr>
+        <w:spacing w:line="360" w:lineRule="auto"/>
+        <w:rPr>
+          <w:rFonts w:ascii="Times New Roman" w:hAnsi="Times New Roman" w:cs="Times New Roman"/>
+          <w:sz w:val="24"/>
+          <w:szCs w:val="24"/>
+        </w:rPr>
+      </w:pPr>
+      <w:r>
+        <w:rPr>
+          <w:rFonts w:ascii="Times New Roman" w:hAnsi="Times New Roman" w:cs="Times New Roman"/>
+          <w:sz w:val="24"/>
+          <w:szCs w:val="24"/>
+        </w:rPr>
+        <w:t xml:space="preserve">Essentially, logistic regression works by </w:t>
+      </w:r>
+      <w:r>
+        <w:rPr>
+          <w:rFonts w:ascii="Times New Roman" w:hAnsi="Times New Roman" w:cs="Times New Roman"/>
+          <w:sz w:val="24"/>
+          <w:szCs w:val="24"/>
+        </w:rPr>
+        <w:t xml:space="preserve">calculating a probability value between 0 and 1 of how likely a value from belongs to a </w:t>
+      </w:r>
+      <w:r>
+        <w:rPr>
+          <w:rFonts w:ascii="Times New Roman" w:hAnsi="Times New Roman" w:cs="Times New Roman"/>
+          <w:sz w:val="24"/>
+          <w:szCs w:val="24"/>
+        </w:rPr>
+        <w:t xml:space="preserve">certain </w:t>
+      </w:r>
+      <w:r>
+        <w:rPr>
+          <w:rFonts w:ascii="Times New Roman" w:hAnsi="Times New Roman" w:cs="Times New Roman"/>
+          <w:sz w:val="24"/>
+          <w:szCs w:val="24"/>
+        </w:rPr>
+        <w:t>class. This is accomplished by using a logistic function called a sigmoid</w:t>
+      </w:r>
+      <w:r>
+        <w:rPr>
+          <w:rFonts w:ascii="Times New Roman" w:hAnsi="Times New Roman" w:cs="Times New Roman"/>
+          <w:sz w:val="24"/>
+          <w:szCs w:val="24"/>
+        </w:rPr>
+        <w:t>, which c</w:t>
+      </w:r>
+      <w:r>
+        <w:rPr>
+          <w:rFonts w:ascii="Times New Roman" w:hAnsi="Times New Roman" w:cs="Times New Roman"/>
+          <w:sz w:val="24"/>
+          <w:szCs w:val="24"/>
+        </w:rPr>
+        <w:t>lassifies given an input</w:t>
+      </w:r>
+      <w:r>
+        <w:rPr>
+          <w:rFonts w:ascii="Times New Roman" w:hAnsi="Times New Roman" w:cs="Times New Roman"/>
+          <w:sz w:val="24"/>
+          <w:szCs w:val="24"/>
+        </w:rPr>
+        <w:t xml:space="preserve">. </w:t>
+      </w:r>
+    </w:p>
+    <w:p>
+      <w:pPr>
+        <w:spacing w:line="360" w:lineRule="auto"/>
+        <w:jc w:val="center"/>
+        <w:rPr>
+          <w:rFonts w:ascii="Times New Roman" w:eastAsiaTheme="minorEastAsia" w:hAnsi="Times New Roman" w:cs="Times New Roman"/>
+          <w:sz w:val="24"/>
+          <w:szCs w:val="24"/>
+        </w:rPr>
+      </w:pPr>
+      <m:oMathPara>
+        <m:oMath>
+          <m:r>
+            <w:rPr>
+              <w:rFonts w:ascii="Cambria Math" w:hAnsi="Cambria Math" w:cs="Times New Roman"/>
+              <w:sz w:val="24"/>
+              <w:szCs w:val="24"/>
+            </w:rPr>
+            <m:t>f</m:t>
+          </m:r>
+          <m:d>
+            <m:dPr>
+              <m:ctrlPr>
+                <w:rPr>
+                  <w:rFonts w:ascii="Cambria Math" w:hAnsi="Cambria Math" w:cs="Times New Roman"/>
+                  <w:i/>
+                  <w:sz w:val="24"/>
+                  <w:szCs w:val="24"/>
+                </w:rPr>
+              </m:ctrlPr>
+            </m:dPr>
+            <m:e>
+              <m:r>
+                <w:rPr>
+                  <w:rFonts w:ascii="Cambria Math" w:hAnsi="Cambria Math" w:cs="Times New Roman"/>
+                  <w:sz w:val="24"/>
+                  <w:szCs w:val="24"/>
+                </w:rPr>
+                <m:t>x</m:t>
+              </m:r>
+            </m:e>
+          </m:d>
+          <m:r>
+            <w:rPr>
+              <w:rFonts w:ascii="Cambria Math" w:hAnsi="Cambria Math" w:cs="Times New Roman"/>
+              <w:sz w:val="24"/>
+              <w:szCs w:val="24"/>
+            </w:rPr>
+            <m:t>=</m:t>
+          </m:r>
+          <m:f>
+            <m:fPr>
+              <m:ctrlPr>
+                <w:rPr>
+                  <w:rFonts w:ascii="Cambria Math" w:hAnsi="Cambria Math" w:cs="Times New Roman"/>
+                  <w:i/>
+                  <w:sz w:val="24"/>
+                  <w:szCs w:val="24"/>
+                </w:rPr>
+              </m:ctrlPr>
+            </m:fPr>
+            <m:num>
+              <m:r>
+                <w:rPr>
+                  <w:rFonts w:ascii="Cambria Math" w:hAnsi="Cambria Math" w:cs="Times New Roman"/>
+                  <w:sz w:val="24"/>
+                  <w:szCs w:val="24"/>
+                </w:rPr>
+                <m:t>L</m:t>
+              </m:r>
+            </m:num>
+            <m:den>
+              <m:r>
+                <w:rPr>
+                  <w:rFonts w:ascii="Cambria Math" w:hAnsi="Cambria Math" w:cs="Times New Roman"/>
+                  <w:sz w:val="24"/>
+                  <w:szCs w:val="24"/>
+                </w:rPr>
+                <m:t>1+</m:t>
+              </m:r>
+              <m:sSup>
+                <m:sSupPr>
+                  <m:ctrlPr>
+                    <w:rPr>
+                      <w:rFonts w:ascii="Cambria Math" w:hAnsi="Cambria Math" w:cs="Times New Roman"/>
+                      <w:i/>
+                      <w:sz w:val="24"/>
+                      <w:szCs w:val="24"/>
+                    </w:rPr>
+                  </m:ctrlPr>
+                </m:sSupPr>
+                <m:e>
+                  <m:r>
+                    <w:rPr>
+                      <w:rFonts w:ascii="Cambria Math" w:hAnsi="Cambria Math" w:cs="Times New Roman"/>
+                      <w:sz w:val="24"/>
+                      <w:szCs w:val="24"/>
+                    </w:rPr>
+                    <m:t>e</m:t>
+                  </m:r>
+                </m:e>
+                <m:sup>
+                  <m:r>
+                    <w:rPr>
+                      <w:rFonts w:ascii="Cambria Math" w:hAnsi="Cambria Math" w:cs="Times New Roman"/>
+                      <w:sz w:val="24"/>
+                      <w:szCs w:val="24"/>
+                    </w:rPr>
+                    <m:t>-k(x-</m:t>
+                  </m:r>
+                  <m:sSub>
+                    <m:sSubPr>
+                      <m:ctrlPr>
+                        <w:rPr>
+                          <w:rFonts w:ascii="Cambria Math" w:hAnsi="Cambria Math" w:cs="Times New Roman"/>
+                          <w:i/>
+                          <w:sz w:val="24"/>
+                          <w:szCs w:val="24"/>
+                        </w:rPr>
+                      </m:ctrlPr>
+                    </m:sSubPr>
+                    <m:e>
+                      <m:r>
+                        <w:rPr>
+                          <w:rFonts w:ascii="Cambria Math" w:hAnsi="Cambria Math" w:cs="Times New Roman"/>
+                          <w:sz w:val="24"/>
+                          <w:szCs w:val="24"/>
+                        </w:rPr>
+                        <m:t>x</m:t>
+                      </m:r>
+                    </m:e>
+                    <m:sub>
+                      <m:r>
+                        <w:rPr>
+                          <w:rFonts w:ascii="Cambria Math" w:hAnsi="Cambria Math" w:cs="Times New Roman"/>
+                          <w:sz w:val="24"/>
+                          <w:szCs w:val="24"/>
+                        </w:rPr>
+                        <m:t>0</m:t>
+                      </m:r>
+                    </m:sub>
+                  </m:sSub>
+                  <m:r>
+                    <w:rPr>
+                      <w:rFonts w:ascii="Cambria Math" w:hAnsi="Cambria Math" w:cs="Times New Roman"/>
+                      <w:sz w:val="24"/>
+                      <w:szCs w:val="24"/>
+                    </w:rPr>
+                    <m:t>)</m:t>
+                  </m:r>
+                </m:sup>
+              </m:sSup>
+            </m:den>
+          </m:f>
+        </m:oMath>
+      </m:oMathPara>
+    </w:p>
+    <w:p>
+      <w:pPr>
+        <w:pStyle w:val="ListParagraph"/>
+        <w:numPr>
+          <w:ilvl w:val="0"/>
+          <w:numId w:val="3"/>
+        </w:numPr>
+        <w:spacing w:line="360" w:lineRule="auto"/>
+        <w:rPr>
+          <w:rFonts w:ascii="Times New Roman" w:hAnsi="Times New Roman" w:cs="Times New Roman"/>
+          <w:sz w:val="24"/>
+          <w:szCs w:val="24"/>
+        </w:rPr>
+      </w:pPr>
+      <w:r>
+        <w:rPr>
+          <w:rFonts w:ascii="Times New Roman" w:hAnsi="Times New Roman" w:cs="Times New Roman"/>
+          <w:sz w:val="24"/>
+          <w:szCs w:val="24"/>
+        </w:rPr>
+        <w:t>e is a constant representing Euler’s number, or 2.718281828</w:t>
+      </w:r>
+    </w:p>
+    <w:p>
+      <w:pPr>
+        <w:pStyle w:val="ListParagraph"/>
+        <w:numPr>
+          <w:ilvl w:val="0"/>
+          <w:numId w:val="3"/>
+        </w:numPr>
+        <w:spacing w:line="360" w:lineRule="auto"/>
+        <w:rPr>
+          <w:rFonts w:ascii="Times New Roman" w:hAnsi="Times New Roman" w:cs="Times New Roman"/>
+          <w:sz w:val="24"/>
+          <w:szCs w:val="24"/>
+        </w:rPr>
+      </w:pPr>
+      <m:oMath>
+        <m:sSub>
+          <m:sSubPr>
+            <m:ctrlPr>
+              <w:rPr>
+                <w:rFonts w:ascii="Cambria Math" w:hAnsi="Cambria Math" w:cs="Times New Roman"/>
+                <w:i/>
+                <w:sz w:val="24"/>
+                <w:szCs w:val="24"/>
+              </w:rPr>
+            </m:ctrlPr>
+          </m:sSubPr>
+          <m:e>
+            <m:r>
+              <w:rPr>
+                <w:rFonts w:ascii="Cambria Math" w:hAnsi="Cambria Math" w:cs="Times New Roman"/>
+                <w:sz w:val="24"/>
+                <w:szCs w:val="24"/>
+              </w:rPr>
+              <m:t>x</m:t>
+            </m:r>
+          </m:e>
+          <m:sub>
+            <m:r>
+              <w:rPr>
+                <w:rFonts w:ascii="Cambria Math" w:hAnsi="Cambria Math" w:cs="Times New Roman"/>
+                <w:sz w:val="24"/>
+                <w:szCs w:val="24"/>
+              </w:rPr>
+              <m:t>0</m:t>
+            </m:r>
+          </m:sub>
+        </m:sSub>
+      </m:oMath>
+      <w:r>
+        <w:rPr>
+          <w:rFonts w:ascii="Times New Roman" w:eastAsiaTheme="minorEastAsia" w:hAnsi="Times New Roman" w:cs="Times New Roman"/>
+          <w:sz w:val="24"/>
+          <w:szCs w:val="24"/>
+        </w:rPr>
+        <w:t xml:space="preserve"> represents the sigmoid’s midpoint on the x axis </w:t>
+      </w:r>
+    </w:p>
+    <w:p>
+      <w:pPr>
+        <w:pStyle w:val="ListParagraph"/>
+        <w:numPr>
+          <w:ilvl w:val="0"/>
+          <w:numId w:val="3"/>
+        </w:numPr>
+        <w:spacing w:line="360" w:lineRule="auto"/>
+        <w:rPr>
+          <w:rFonts w:ascii="Times New Roman" w:hAnsi="Times New Roman" w:cs="Times New Roman"/>
+          <w:sz w:val="24"/>
+          <w:szCs w:val="24"/>
+        </w:rPr>
+      </w:pPr>
+      <m:oMath>
+        <m:r>
+          <w:rPr>
+            <w:rFonts w:ascii="Cambria Math" w:hAnsi="Cambria Math" w:cs="Times New Roman"/>
+            <w:sz w:val="24"/>
+            <w:szCs w:val="24"/>
+          </w:rPr>
+          <m:t>L</m:t>
+        </m:r>
+      </m:oMath>
+      <w:r>
+        <w:rPr>
+          <w:rFonts w:ascii="Times New Roman" w:eastAsiaTheme="minorEastAsia" w:hAnsi="Times New Roman" w:cs="Times New Roman"/>
+          <w:sz w:val="24"/>
+          <w:szCs w:val="24"/>
+        </w:rPr>
+        <w:t xml:space="preserve"> represents the maximum value</w:t>
+      </w:r>
+    </w:p>
+    <w:p>
+      <w:pPr>
+        <w:pStyle w:val="ListParagraph"/>
+        <w:numPr>
+          <w:ilvl w:val="0"/>
+          <w:numId w:val="3"/>
+        </w:numPr>
+        <w:spacing w:line="360" w:lineRule="auto"/>
+        <w:rPr>
+          <w:rFonts w:ascii="Times New Roman" w:hAnsi="Times New Roman" w:cs="Times New Roman"/>
+          <w:sz w:val="24"/>
+          <w:szCs w:val="24"/>
+        </w:rPr>
+      </w:pPr>
+      <m:oMath>
+        <m:r>
+          <w:rPr>
+            <w:rFonts w:ascii="Cambria Math" w:hAnsi="Cambria Math" w:cs="Times New Roman"/>
+            <w:sz w:val="24"/>
+            <w:szCs w:val="24"/>
+          </w:rPr>
+          <m:t>k</m:t>
+        </m:r>
+      </m:oMath>
+      <w:r>
+        <w:rPr>
+          <w:rFonts w:ascii="Times New Roman" w:eastAsiaTheme="minorEastAsia" w:hAnsi="Times New Roman" w:cs="Times New Roman"/>
+          <w:sz w:val="24"/>
+          <w:szCs w:val="24"/>
+        </w:rPr>
+        <w:t xml:space="preserve"> represents the slope of steepness of a curve </w:t>
+      </w:r>
+    </w:p>
+    <w:p>
+      <w:pPr>
+        <w:spacing w:line="360" w:lineRule="auto"/>
+        <w:ind w:left="1440"/>
+        <w:rPr>
+          <w:rFonts w:ascii="Times New Roman" w:hAnsi="Times New Roman" w:cs="Times New Roman"/>
+          <w:sz w:val="24"/>
+          <w:szCs w:val="24"/>
+        </w:rPr>
+      </w:pPr>
+      <w:r>
+        <w:rPr>
+          <w:rFonts w:ascii="Times New Roman" w:hAnsi="Times New Roman" w:cs="Times New Roman"/>
+          <w:sz w:val="24"/>
+          <w:szCs w:val="24"/>
+        </w:rPr>
+        <w:t xml:space="preserve">Within the scope of logistic regression, the logistic function looks like this </w:t>
+      </w:r>
+    </w:p>
+    <w:p>
+      <w:pPr>
+        <w:spacing w:line="360" w:lineRule="auto"/>
+        <w:ind w:left="1440"/>
+        <w:rPr>
+          <w:rFonts w:ascii="Times New Roman" w:eastAsiaTheme="minorEastAsia" w:hAnsi="Times New Roman" w:cs="Times New Roman"/>
+          <w:sz w:val="24"/>
+          <w:szCs w:val="24"/>
+        </w:rPr>
+      </w:pPr>
+      <m:oMathPara>
+        <m:oMath>
+          <m:r>
+            <w:rPr>
+              <w:rFonts w:ascii="Cambria Math" w:hAnsi="Cambria Math" w:cs="Times New Roman"/>
+              <w:sz w:val="24"/>
+              <w:szCs w:val="24"/>
+            </w:rPr>
+            <m:t>z=</m:t>
+          </m:r>
+          <m:sSup>
+            <m:sSupPr>
+              <m:ctrlPr>
+                <w:rPr>
+                  <w:rFonts w:ascii="Cambria Math" w:hAnsi="Cambria Math" w:cs="Times New Roman"/>
+                  <w:i/>
+                  <w:sz w:val="24"/>
+                  <w:szCs w:val="24"/>
+                </w:rPr>
+              </m:ctrlPr>
+            </m:sSupPr>
+            <m:e>
+              <m:r>
+                <w:rPr>
+                  <w:rFonts w:ascii="Cambria Math" w:hAnsi="Cambria Math" w:cs="Times New Roman"/>
+                  <w:sz w:val="24"/>
+                  <w:szCs w:val="24"/>
+                </w:rPr>
+                <m:t>w</m:t>
+              </m:r>
+              <m:r>
+                <w:rPr>
+                  <w:rFonts w:ascii="Cambria Math" w:hAnsi="Cambria Math" w:cs="Times New Roman"/>
+                  <w:sz w:val="24"/>
+                  <w:szCs w:val="24"/>
+                </w:rPr>
+                <m:t>eight</m:t>
+              </m:r>
+              <w:bookmarkStart w:id="0" w:name="_GoBack"/>
+              <w:bookmarkEnd w:id="0"/>
+            </m:e>
+            <m:sup>
+              <m:r>
+                <w:rPr>
+                  <w:rFonts w:ascii="Cambria Math" w:hAnsi="Cambria Math" w:cs="Times New Roman"/>
+                  <w:sz w:val="24"/>
+                  <w:szCs w:val="24"/>
+                </w:rPr>
+                <m:t>t</m:t>
+              </m:r>
+            </m:sup>
+          </m:sSup>
+          <m:r>
+            <w:rPr>
+              <w:rFonts w:ascii="Cambria Math" w:hAnsi="Cambria Math" w:cs="Times New Roman"/>
+              <w:sz w:val="24"/>
+              <w:szCs w:val="24"/>
+            </w:rPr>
+            <m:t>x</m:t>
+          </m:r>
+        </m:oMath>
+      </m:oMathPara>
+    </w:p>
+    <w:p>
+      <w:pPr>
+        <w:spacing w:line="360" w:lineRule="auto"/>
+        <w:ind w:left="1440"/>
+        <w:rPr>
+          <w:rFonts w:ascii="Times New Roman" w:hAnsi="Times New Roman" w:cs="Times New Roman"/>
+          <w:sz w:val="24"/>
+          <w:szCs w:val="24"/>
+        </w:rPr>
+      </w:pPr>
+      <m:oMathPara>
+        <m:oMath>
+          <m:r>
+            <w:rPr>
+              <w:rFonts w:ascii="Cambria Math" w:hAnsi="Cambria Math" w:cs="Times New Roman"/>
+              <w:sz w:val="24"/>
+              <w:szCs w:val="24"/>
+            </w:rPr>
+            <m:t>sigmoid</m:t>
+          </m:r>
+          <m:d>
+            <m:dPr>
+              <m:ctrlPr>
+                <w:rPr>
+                  <w:rFonts w:ascii="Cambria Math" w:hAnsi="Cambria Math" w:cs="Times New Roman"/>
+                  <w:i/>
+                  <w:sz w:val="24"/>
+                  <w:szCs w:val="24"/>
+                </w:rPr>
+              </m:ctrlPr>
+            </m:dPr>
+            <m:e>
+              <m:r>
+                <w:rPr>
+                  <w:rFonts w:ascii="Cambria Math" w:hAnsi="Cambria Math" w:cs="Times New Roman"/>
+                  <w:sz w:val="24"/>
+                  <w:szCs w:val="24"/>
+                </w:rPr>
+                <m:t>z</m:t>
+              </m:r>
+            </m:e>
+          </m:d>
+          <m:r>
+            <w:rPr>
+              <w:rFonts w:ascii="Cambria Math" w:hAnsi="Cambria Math" w:cs="Times New Roman"/>
+              <w:sz w:val="24"/>
+              <w:szCs w:val="24"/>
+            </w:rPr>
+            <m:t>=</m:t>
+          </m:r>
+          <m:f>
+            <m:fPr>
+              <m:ctrlPr>
+                <w:rPr>
+                  <w:rFonts w:ascii="Cambria Math" w:hAnsi="Cambria Math" w:cs="Times New Roman"/>
+                  <w:i/>
+                  <w:sz w:val="24"/>
+                  <w:szCs w:val="24"/>
+                </w:rPr>
+              </m:ctrlPr>
+            </m:fPr>
+            <m:num>
+              <m:r>
+                <w:rPr>
+                  <w:rFonts w:ascii="Cambria Math" w:hAnsi="Cambria Math" w:cs="Times New Roman"/>
+                  <w:sz w:val="24"/>
+                  <w:szCs w:val="24"/>
+                </w:rPr>
+                <m:t>1</m:t>
+              </m:r>
+            </m:num>
+            <m:den>
+              <m:r>
+                <w:rPr>
+                  <w:rFonts w:ascii="Cambria Math" w:hAnsi="Cambria Math" w:cs="Times New Roman"/>
+                  <w:sz w:val="24"/>
+                  <w:szCs w:val="24"/>
+                </w:rPr>
+                <m:t>1+</m:t>
+              </m:r>
+              <m:sSup>
+                <m:sSupPr>
+                  <m:ctrlPr>
+                    <w:rPr>
+                      <w:rFonts w:ascii="Cambria Math" w:hAnsi="Cambria Math" w:cs="Times New Roman"/>
+                      <w:i/>
+                      <w:sz w:val="24"/>
+                      <w:szCs w:val="24"/>
+                    </w:rPr>
+                  </m:ctrlPr>
+                </m:sSupPr>
+                <m:e>
+                  <m:r>
+                    <w:rPr>
+                      <w:rFonts w:ascii="Cambria Math" w:hAnsi="Cambria Math" w:cs="Times New Roman"/>
+                      <w:sz w:val="24"/>
+                      <w:szCs w:val="24"/>
+                    </w:rPr>
+                    <m:t>e</m:t>
+                  </m:r>
+                </m:e>
+                <m:sup>
+                  <m:r>
+                    <w:rPr>
+                      <w:rFonts w:ascii="Cambria Math" w:hAnsi="Cambria Math" w:cs="Times New Roman"/>
+                      <w:sz w:val="24"/>
+                      <w:szCs w:val="24"/>
+                    </w:rPr>
+                    <m:t>-z</m:t>
+                  </m:r>
+                </m:sup>
+              </m:sSup>
+            </m:den>
+          </m:f>
+        </m:oMath>
+      </m:oMathPara>
     </w:p>
     <w:p>
       <w:pPr>
@@ -4747,7 +5192,7 @@
 </file>
 
 <file path=customXml/itemProps1.xml><?xml version="1.0" encoding="utf-8"?>
-<ds:datastoreItem xmlns:ds="http://schemas.openxmlformats.org/officeDocument/2006/customXml" ds:itemID="{BA1432CA-FBA6-454B-B1AE-E6702695B7DE}">
+<ds:datastoreItem xmlns:ds="http://schemas.openxmlformats.org/officeDocument/2006/customXml" ds:itemID="{DDEA64A0-287B-47F1-9EFE-68EBC4F77921}">
   <ds:schemaRefs>
     <ds:schemaRef ds:uri="http://schemas.openxmlformats.org/officeDocument/2006/bibliography"/>
   </ds:schemaRefs>

</xml_diff>

<commit_message>
Started work on Project #3
</commit_message>
<xml_diff>
--- a/Project 1/Mendoza_Project1Report.docx
+++ b/Project 1/Mendoza_Project1Report.docx
@@ -4,28 +4,28 @@
   <w:body>
     <w:p>
       <w:pPr>
-        <w:spacing w:line="360" w:lineRule="auto"/>
+        <w:spacing w:line="276" w:lineRule="auto"/>
         <w:jc w:val="center"/>
         <w:rPr>
           <w:b/>
           <w:bCs/>
-          <w:sz w:val="48"/>
-          <w:szCs w:val="48"/>
+          <w:sz w:val="24"/>
+          <w:szCs w:val="24"/>
         </w:rPr>
       </w:pPr>
       <w:r>
         <w:rPr>
           <w:b/>
           <w:bCs/>
-          <w:sz w:val="48"/>
-          <w:szCs w:val="48"/>
+          <w:sz w:val="24"/>
+          <w:szCs w:val="24"/>
         </w:rPr>
         <w:t>DENSITY ESTIMATION AND CLASSIFICATION</w:t>
       </w:r>
     </w:p>
     <w:p>
       <w:pPr>
-        <w:spacing w:line="360" w:lineRule="auto"/>
+        <w:spacing w:line="276" w:lineRule="auto"/>
         <w:jc w:val="center"/>
         <w:rPr>
           <w:rFonts w:ascii="Times New Roman" w:hAnsi="Times New Roman" w:cs="Times New Roman"/>
@@ -44,7 +44,7 @@
     </w:p>
     <w:p>
       <w:pPr>
-        <w:spacing w:line="360" w:lineRule="auto"/>
+        <w:spacing w:line="276" w:lineRule="auto"/>
         <w:jc w:val="center"/>
         <w:rPr>
           <w:rFonts w:ascii="Times New Roman" w:hAnsi="Times New Roman" w:cs="Times New Roman"/>
@@ -63,7 +63,7 @@
     </w:p>
     <w:p>
       <w:pPr>
-        <w:spacing w:line="360" w:lineRule="auto"/>
+        <w:spacing w:line="276" w:lineRule="auto"/>
         <w:jc w:val="center"/>
         <w:rPr>
           <w:rFonts w:ascii="Times New Roman" w:hAnsi="Times New Roman" w:cs="Times New Roman"/>
@@ -82,7 +82,7 @@
     </w:p>
     <w:p>
       <w:pPr>
-        <w:spacing w:line="360" w:lineRule="auto"/>
+        <w:spacing w:line="276" w:lineRule="auto"/>
         <w:jc w:val="center"/>
         <w:rPr>
           <w:rFonts w:ascii="Times New Roman" w:hAnsi="Times New Roman" w:cs="Times New Roman"/>
@@ -106,7 +106,7 @@
           <w:ilvl w:val="0"/>
           <w:numId w:val="1"/>
         </w:numPr>
-        <w:spacing w:line="360" w:lineRule="auto"/>
+        <w:spacing w:line="276" w:lineRule="auto"/>
         <w:rPr>
           <w:rFonts w:ascii="Times New Roman" w:hAnsi="Times New Roman" w:cs="Times New Roman"/>
           <w:b/>
@@ -133,7 +133,7 @@
           <w:ilvl w:val="1"/>
           <w:numId w:val="1"/>
         </w:numPr>
-        <w:spacing w:line="360" w:lineRule="auto"/>
+        <w:spacing w:line="276" w:lineRule="auto"/>
         <w:rPr>
           <w:rFonts w:ascii="Times New Roman" w:hAnsi="Times New Roman" w:cs="Times New Roman"/>
           <w:sz w:val="24"/>
@@ -282,7 +282,43 @@
           <w:sz w:val="24"/>
           <w:szCs w:val="24"/>
         </w:rPr>
-        <w:t xml:space="preserve"> The entire file was first developed on the Jupyter Notebook environment and then converted into a .py file using the following command</w:t>
+        <w:t xml:space="preserve"> The entire file was first developed on the </w:t>
+      </w:r>
+      <w:proofErr w:type="spellStart"/>
+      <w:r>
+        <w:rPr>
+          <w:rFonts w:ascii="Times New Roman" w:hAnsi="Times New Roman" w:cs="Times New Roman"/>
+          <w:sz w:val="24"/>
+          <w:szCs w:val="24"/>
+        </w:rPr>
+        <w:t>Jupyter</w:t>
+      </w:r>
+      <w:proofErr w:type="spellEnd"/>
+      <w:r>
+        <w:rPr>
+          <w:rFonts w:ascii="Times New Roman" w:hAnsi="Times New Roman" w:cs="Times New Roman"/>
+          <w:sz w:val="24"/>
+          <w:szCs w:val="24"/>
+        </w:rPr>
+        <w:t xml:space="preserve"> Notebook environment and then converted into a .</w:t>
+      </w:r>
+      <w:proofErr w:type="spellStart"/>
+      <w:r>
+        <w:rPr>
+          <w:rFonts w:ascii="Times New Roman" w:hAnsi="Times New Roman" w:cs="Times New Roman"/>
+          <w:sz w:val="24"/>
+          <w:szCs w:val="24"/>
+        </w:rPr>
+        <w:t>py</w:t>
+      </w:r>
+      <w:proofErr w:type="spellEnd"/>
+      <w:r>
+        <w:rPr>
+          <w:rFonts w:ascii="Times New Roman" w:hAnsi="Times New Roman" w:cs="Times New Roman"/>
+          <w:sz w:val="24"/>
+          <w:szCs w:val="24"/>
+        </w:rPr>
+        <w:t xml:space="preserve"> file using the following command</w:t>
       </w:r>
     </w:p>
     <w:p>
@@ -292,20 +328,48 @@
           <w:ilvl w:val="2"/>
           <w:numId w:val="1"/>
         </w:numPr>
-        <w:spacing w:line="360" w:lineRule="auto"/>
-        <w:rPr>
-          <w:rFonts w:ascii="Times New Roman" w:hAnsi="Times New Roman" w:cs="Times New Roman"/>
-          <w:sz w:val="24"/>
-          <w:szCs w:val="24"/>
-        </w:rPr>
-      </w:pPr>
+        <w:spacing w:line="276" w:lineRule="auto"/>
+        <w:rPr>
+          <w:rFonts w:ascii="Times New Roman" w:hAnsi="Times New Roman" w:cs="Times New Roman"/>
+          <w:sz w:val="24"/>
+          <w:szCs w:val="24"/>
+        </w:rPr>
+      </w:pPr>
+      <w:proofErr w:type="spellStart"/>
       <w:r>
         <w:rPr>
           <w:rFonts w:ascii="Lucida Console" w:hAnsi="Lucida Console" w:cs="Lucida Console"/>
-          <w:sz w:val="18"/>
-          <w:szCs w:val="18"/>
-        </w:rPr>
-        <w:t>jupyter nbconvert --to script Mendoza-DRAFTFORPY_Project1.ipynb</w:t>
+          <w:sz w:val="24"/>
+          <w:szCs w:val="24"/>
+        </w:rPr>
+        <w:t>jupyter</w:t>
+      </w:r>
+      <w:proofErr w:type="spellEnd"/>
+      <w:r>
+        <w:rPr>
+          <w:rFonts w:ascii="Lucida Console" w:hAnsi="Lucida Console" w:cs="Lucida Console"/>
+          <w:sz w:val="24"/>
+          <w:szCs w:val="24"/>
+        </w:rPr>
+        <w:t xml:space="preserve"> </w:t>
+      </w:r>
+      <w:proofErr w:type="spellStart"/>
+      <w:r>
+        <w:rPr>
+          <w:rFonts w:ascii="Lucida Console" w:hAnsi="Lucida Console" w:cs="Lucida Console"/>
+          <w:sz w:val="24"/>
+          <w:szCs w:val="24"/>
+        </w:rPr>
+        <w:t>nbconvert</w:t>
+      </w:r>
+      <w:proofErr w:type="spellEnd"/>
+      <w:r>
+        <w:rPr>
+          <w:rFonts w:ascii="Lucida Console" w:hAnsi="Lucida Console" w:cs="Lucida Console"/>
+          <w:sz w:val="24"/>
+          <w:szCs w:val="24"/>
+        </w:rPr>
+        <w:t xml:space="preserve"> --to script Mendoza-DRAFTFORPY_Project1.ipynb</w:t>
       </w:r>
     </w:p>
     <w:p>
@@ -315,7 +379,7 @@
           <w:ilvl w:val="0"/>
           <w:numId w:val="1"/>
         </w:numPr>
-        <w:spacing w:line="360" w:lineRule="auto"/>
+        <w:spacing w:line="276" w:lineRule="auto"/>
         <w:rPr>
           <w:rFonts w:ascii="Times New Roman" w:hAnsi="Times New Roman" w:cs="Times New Roman"/>
           <w:b/>
@@ -342,7 +406,7 @@
           <w:ilvl w:val="1"/>
           <w:numId w:val="1"/>
         </w:numPr>
-        <w:spacing w:line="360" w:lineRule="auto"/>
+        <w:spacing w:line="276" w:lineRule="auto"/>
         <w:rPr>
           <w:rFonts w:ascii="Times New Roman" w:hAnsi="Times New Roman" w:cs="Times New Roman"/>
           <w:sz w:val="24"/>
@@ -373,7 +437,7 @@
           <w:ilvl w:val="2"/>
           <w:numId w:val="1"/>
         </w:numPr>
-        <w:spacing w:line="360" w:lineRule="auto"/>
+        <w:spacing w:line="276" w:lineRule="auto"/>
         <w:rPr>
           <w:rFonts w:ascii="Times New Roman" w:hAnsi="Times New Roman" w:cs="Times New Roman"/>
           <w:sz w:val="24"/>
@@ -396,7 +460,7 @@
           <w:ilvl w:val="2"/>
           <w:numId w:val="1"/>
         </w:numPr>
-        <w:spacing w:line="360" w:lineRule="auto"/>
+        <w:spacing w:line="276" w:lineRule="auto"/>
         <w:rPr>
           <w:rFonts w:ascii="Times New Roman" w:hAnsi="Times New Roman" w:cs="Times New Roman"/>
           <w:sz w:val="24"/>
@@ -427,7 +491,7 @@
           <w:ilvl w:val="1"/>
           <w:numId w:val="1"/>
         </w:numPr>
-        <w:spacing w:line="360" w:lineRule="auto"/>
+        <w:spacing w:line="276" w:lineRule="auto"/>
         <w:rPr>
           <w:rFonts w:ascii="Times New Roman" w:hAnsi="Times New Roman" w:cs="Times New Roman"/>
           <w:sz w:val="24"/>
@@ -450,7 +514,7 @@
           <w:ilvl w:val="2"/>
           <w:numId w:val="1"/>
         </w:numPr>
-        <w:spacing w:line="360" w:lineRule="auto"/>
+        <w:spacing w:line="276" w:lineRule="auto"/>
         <w:rPr>
           <w:rFonts w:ascii="Times New Roman" w:hAnsi="Times New Roman" w:cs="Times New Roman"/>
           <w:sz w:val="24"/>
@@ -473,7 +537,7 @@
           <w:ilvl w:val="2"/>
           <w:numId w:val="1"/>
         </w:numPr>
-        <w:spacing w:line="360" w:lineRule="auto"/>
+        <w:spacing w:line="276" w:lineRule="auto"/>
         <w:rPr>
           <w:rFonts w:ascii="Times New Roman" w:hAnsi="Times New Roman" w:cs="Times New Roman"/>
           <w:sz w:val="24"/>
@@ -496,7 +560,7 @@
           <w:ilvl w:val="1"/>
           <w:numId w:val="1"/>
         </w:numPr>
-        <w:spacing w:line="360" w:lineRule="auto"/>
+        <w:spacing w:line="276" w:lineRule="auto"/>
         <w:rPr>
           <w:rFonts w:ascii="Times New Roman" w:hAnsi="Times New Roman" w:cs="Times New Roman"/>
           <w:sz w:val="24"/>
@@ -527,7 +591,7 @@
           <w:ilvl w:val="2"/>
           <w:numId w:val="1"/>
         </w:numPr>
-        <w:spacing w:line="360" w:lineRule="auto"/>
+        <w:spacing w:line="276" w:lineRule="auto"/>
         <w:rPr>
           <w:rFonts w:ascii="Times New Roman" w:hAnsi="Times New Roman" w:cs="Times New Roman"/>
           <w:sz w:val="24"/>
@@ -550,7 +614,7 @@
           <w:ilvl w:val="2"/>
           <w:numId w:val="1"/>
         </w:numPr>
-        <w:spacing w:line="360" w:lineRule="auto"/>
+        <w:spacing w:line="276" w:lineRule="auto"/>
         <w:rPr>
           <w:rFonts w:ascii="Times New Roman" w:hAnsi="Times New Roman" w:cs="Times New Roman"/>
           <w:sz w:val="24"/>
@@ -573,7 +637,7 @@
           <w:ilvl w:val="0"/>
           <w:numId w:val="1"/>
         </w:numPr>
-        <w:spacing w:line="360" w:lineRule="auto"/>
+        <w:spacing w:line="276" w:lineRule="auto"/>
         <w:rPr>
           <w:rFonts w:ascii="Times New Roman" w:hAnsi="Times New Roman" w:cs="Times New Roman"/>
           <w:b/>
@@ -600,7 +664,7 @@
           <w:ilvl w:val="1"/>
           <w:numId w:val="1"/>
         </w:numPr>
-        <w:spacing w:line="360" w:lineRule="auto"/>
+        <w:spacing w:line="276" w:lineRule="auto"/>
         <w:rPr>
           <w:rFonts w:ascii="Times New Roman" w:hAnsi="Times New Roman" w:cs="Times New Roman"/>
           <w:sz w:val="24"/>
@@ -621,16 +685,7 @@
           <w:sz w:val="24"/>
           <w:szCs w:val="24"/>
         </w:rPr>
-        <w:t xml:space="preserve">that have the mean of </w:t>
-      </w:r>
-      <w:r>
-        <w:rPr>
-          <w:rFonts w:ascii="Times New Roman" w:hAnsi="Times New Roman" w:cs="Times New Roman"/>
-          <w:sz w:val="24"/>
-          <w:szCs w:val="24"/>
-        </w:rPr>
-        <w:lastRenderedPageBreak/>
-        <w:t xml:space="preserve">means, mean of standard deviation, standard deviation </w:t>
+        <w:t xml:space="preserve">that have the mean of means, mean of standard deviation, standard deviation </w:t>
       </w:r>
       <w:r>
         <w:rPr>
@@ -646,7 +701,25 @@
           <w:sz w:val="24"/>
           <w:szCs w:val="24"/>
         </w:rPr>
-        <w:t xml:space="preserve">I have verified that this is a valid approach by going to Mr. Kevin Ding’s office hours on Tuesday and Wednesday (2/18-2/19) at 10:00-11:00 hrs MST. </w:t>
+        <w:t xml:space="preserve">I have verified that this is a valid approach by going to Mr. Kevin Ding’s office hours on Tuesday and Wednesday (2/18-2/19) at 10:00-11:00 </w:t>
+      </w:r>
+      <w:proofErr w:type="spellStart"/>
+      <w:r>
+        <w:rPr>
+          <w:rFonts w:ascii="Times New Roman" w:hAnsi="Times New Roman" w:cs="Times New Roman"/>
+          <w:sz w:val="24"/>
+          <w:szCs w:val="24"/>
+        </w:rPr>
+        <w:t>hrs</w:t>
+      </w:r>
+      <w:proofErr w:type="spellEnd"/>
+      <w:r>
+        <w:rPr>
+          <w:rFonts w:ascii="Times New Roman" w:hAnsi="Times New Roman" w:cs="Times New Roman"/>
+          <w:sz w:val="24"/>
+          <w:szCs w:val="24"/>
+        </w:rPr>
+        <w:t xml:space="preserve"> MST. </w:t>
       </w:r>
     </w:p>
     <w:p>
@@ -656,7 +729,7 @@
           <w:ilvl w:val="2"/>
           <w:numId w:val="1"/>
         </w:numPr>
-        <w:spacing w:line="360" w:lineRule="auto"/>
+        <w:spacing w:line="276" w:lineRule="auto"/>
         <w:rPr>
           <w:rFonts w:ascii="Times New Roman" w:hAnsi="Times New Roman" w:cs="Times New Roman"/>
           <w:sz w:val="24"/>
@@ -679,7 +752,7 @@
           <w:ilvl w:val="3"/>
           <w:numId w:val="1"/>
         </w:numPr>
-        <w:spacing w:line="360" w:lineRule="auto"/>
+        <w:spacing w:line="276" w:lineRule="auto"/>
         <w:rPr>
           <w:rFonts w:ascii="Times New Roman" w:hAnsi="Times New Roman" w:cs="Times New Roman"/>
           <w:sz w:val="24"/>
@@ -921,7 +994,7 @@
     </w:p>
     <w:p>
       <w:pPr>
-        <w:spacing w:line="360" w:lineRule="auto"/>
+        <w:spacing w:line="276" w:lineRule="auto"/>
         <w:rPr>
           <w:rFonts w:ascii="Times New Roman" w:eastAsiaTheme="minorEastAsia" w:hAnsi="Times New Roman" w:cs="Times New Roman"/>
           <w:sz w:val="24"/>
@@ -1624,7 +1697,7 @@
     <w:p>
       <w:pPr>
         <w:pStyle w:val="ListParagraph"/>
-        <w:spacing w:line="360" w:lineRule="auto"/>
+        <w:spacing w:line="276" w:lineRule="auto"/>
         <w:ind w:left="2880"/>
         <w:rPr>
           <w:rFonts w:ascii="Times New Roman" w:eastAsiaTheme="minorEastAsia" w:hAnsi="Times New Roman" w:cs="Times New Roman"/>
@@ -1640,7 +1713,7 @@
           <w:ilvl w:val="2"/>
           <w:numId w:val="1"/>
         </w:numPr>
-        <w:spacing w:line="360" w:lineRule="auto"/>
+        <w:spacing w:line="276" w:lineRule="auto"/>
         <w:rPr>
           <w:rFonts w:ascii="Times New Roman" w:hAnsi="Times New Roman" w:cs="Times New Roman"/>
           <w:sz w:val="24"/>
@@ -1663,7 +1736,7 @@
           <w:ilvl w:val="3"/>
           <w:numId w:val="1"/>
         </w:numPr>
-        <w:spacing w:line="360" w:lineRule="auto"/>
+        <w:spacing w:line="276" w:lineRule="auto"/>
         <w:rPr>
           <w:rFonts w:ascii="Times New Roman" w:hAnsi="Times New Roman" w:cs="Times New Roman"/>
           <w:sz w:val="24"/>
@@ -1905,7 +1978,7 @@
     </w:p>
     <w:p>
       <w:pPr>
-        <w:spacing w:line="360" w:lineRule="auto"/>
+        <w:spacing w:line="276" w:lineRule="auto"/>
         <w:ind w:left="360"/>
         <w:rPr>
           <w:rFonts w:ascii="Times New Roman" w:eastAsiaTheme="minorEastAsia" w:hAnsi="Times New Roman" w:cs="Times New Roman"/>
@@ -2609,7 +2682,7 @@
     <w:p>
       <w:pPr>
         <w:pStyle w:val="ListParagraph"/>
-        <w:spacing w:line="360" w:lineRule="auto"/>
+        <w:spacing w:line="276" w:lineRule="auto"/>
         <w:ind w:left="1440"/>
         <w:rPr>
           <w:rFonts w:ascii="Times New Roman" w:hAnsi="Times New Roman" w:cs="Times New Roman"/>
@@ -2625,7 +2698,7 @@
           <w:ilvl w:val="2"/>
           <w:numId w:val="1"/>
         </w:numPr>
-        <w:spacing w:line="360" w:lineRule="auto"/>
+        <w:spacing w:line="276" w:lineRule="auto"/>
         <w:rPr>
           <w:rFonts w:ascii="Times New Roman" w:hAnsi="Times New Roman" w:cs="Times New Roman"/>
           <w:sz w:val="24"/>
@@ -2760,7 +2833,7 @@
           <w:ilvl w:val="2"/>
           <w:numId w:val="1"/>
         </w:numPr>
-        <w:spacing w:line="360" w:lineRule="auto"/>
+        <w:spacing w:line="276" w:lineRule="auto"/>
         <w:rPr>
           <w:rFonts w:ascii="Times New Roman" w:hAnsi="Times New Roman" w:cs="Times New Roman"/>
           <w:sz w:val="24"/>
@@ -2815,7 +2888,7 @@
           <w:ilvl w:val="3"/>
           <w:numId w:val="1"/>
         </w:numPr>
-        <w:spacing w:line="360" w:lineRule="auto"/>
+        <w:spacing w:line="276" w:lineRule="auto"/>
         <w:rPr>
           <w:rFonts w:ascii="Times New Roman" w:hAnsi="Times New Roman" w:cs="Times New Roman"/>
           <w:sz w:val="24"/>
@@ -2838,7 +2911,7 @@
           <w:ilvl w:val="3"/>
           <w:numId w:val="1"/>
         </w:numPr>
-        <w:spacing w:line="360" w:lineRule="auto"/>
+        <w:spacing w:line="276" w:lineRule="auto"/>
         <w:rPr>
           <w:rFonts w:ascii="Times New Roman" w:hAnsi="Times New Roman" w:cs="Times New Roman"/>
           <w:sz w:val="24"/>
@@ -2861,7 +2934,7 @@
           <w:ilvl w:val="3"/>
           <w:numId w:val="1"/>
         </w:numPr>
-        <w:spacing w:line="360" w:lineRule="auto"/>
+        <w:spacing w:line="276" w:lineRule="auto"/>
         <w:rPr>
           <w:rFonts w:ascii="Times New Roman" w:hAnsi="Times New Roman" w:cs="Times New Roman"/>
           <w:sz w:val="24"/>
@@ -2884,7 +2957,7 @@
           <w:ilvl w:val="3"/>
           <w:numId w:val="1"/>
         </w:numPr>
-        <w:spacing w:line="360" w:lineRule="auto"/>
+        <w:spacing w:line="276" w:lineRule="auto"/>
         <w:rPr>
           <w:rFonts w:ascii="Times New Roman" w:hAnsi="Times New Roman" w:cs="Times New Roman"/>
           <w:sz w:val="24"/>
@@ -2915,20 +2988,19 @@
           <w:ilvl w:val="2"/>
           <w:numId w:val="1"/>
         </w:numPr>
-        <w:spacing w:line="360" w:lineRule="auto"/>
-        <w:rPr>
-          <w:rFonts w:ascii="Times New Roman" w:hAnsi="Times New Roman" w:cs="Times New Roman"/>
-          <w:sz w:val="24"/>
-          <w:szCs w:val="24"/>
-        </w:rPr>
-      </w:pPr>
-      <w:r>
-        <w:rPr>
-          <w:rFonts w:ascii="Times New Roman" w:hAnsi="Times New Roman" w:cs="Times New Roman"/>
-          <w:sz w:val="24"/>
-          <w:szCs w:val="24"/>
-        </w:rPr>
-        <w:lastRenderedPageBreak/>
+        <w:spacing w:line="276" w:lineRule="auto"/>
+        <w:rPr>
+          <w:rFonts w:ascii="Times New Roman" w:hAnsi="Times New Roman" w:cs="Times New Roman"/>
+          <w:sz w:val="24"/>
+          <w:szCs w:val="24"/>
+        </w:rPr>
+      </w:pPr>
+      <w:r>
+        <w:rPr>
+          <w:rFonts w:ascii="Times New Roman" w:hAnsi="Times New Roman" w:cs="Times New Roman"/>
+          <w:sz w:val="24"/>
+          <w:szCs w:val="24"/>
+        </w:rPr>
         <w:t xml:space="preserve">I then took the higher value </w:t>
       </w:r>
       <w:r>
@@ -2955,58 +3027,26 @@
           <w:ilvl w:val="1"/>
           <w:numId w:val="1"/>
         </w:numPr>
-        <w:spacing w:line="360" w:lineRule="auto"/>
-        <w:rPr>
-          <w:rFonts w:ascii="Times New Roman" w:hAnsi="Times New Roman" w:cs="Times New Roman"/>
-          <w:sz w:val="24"/>
-          <w:szCs w:val="24"/>
-        </w:rPr>
-      </w:pPr>
-      <w:r>
-        <w:rPr>
-          <w:rFonts w:ascii="Times New Roman" w:hAnsi="Times New Roman" w:cs="Times New Roman"/>
-          <w:sz w:val="24"/>
-          <w:szCs w:val="24"/>
-        </w:rPr>
-        <w:t>The results from the initial feature extraction (calculating the mean</w:t>
-      </w:r>
-      <w:r>
-        <w:rPr>
-          <w:rFonts w:ascii="Times New Roman" w:hAnsi="Times New Roman" w:cs="Times New Roman"/>
-          <w:sz w:val="24"/>
-          <w:szCs w:val="24"/>
-        </w:rPr>
-        <w:t>s of both the means</w:t>
-      </w:r>
-      <w:r>
-        <w:rPr>
-          <w:rFonts w:ascii="Times New Roman" w:hAnsi="Times New Roman" w:cs="Times New Roman"/>
-          <w:sz w:val="24"/>
-          <w:szCs w:val="24"/>
-        </w:rPr>
-        <w:t xml:space="preserve"> and the standard deviation</w:t>
-      </w:r>
-      <w:r>
-        <w:rPr>
-          <w:rFonts w:ascii="Times New Roman" w:hAnsi="Times New Roman" w:cs="Times New Roman"/>
-          <w:sz w:val="24"/>
-          <w:szCs w:val="24"/>
-        </w:rPr>
-        <w:t>s</w:t>
-      </w:r>
-      <w:r>
-        <w:rPr>
-          <w:rFonts w:ascii="Times New Roman" w:hAnsi="Times New Roman" w:cs="Times New Roman"/>
-          <w:sz w:val="24"/>
-          <w:szCs w:val="24"/>
-        </w:rPr>
-        <w:t>) follows as such:</w:t>
+        <w:spacing w:line="276" w:lineRule="auto"/>
+        <w:rPr>
+          <w:rFonts w:ascii="Times New Roman" w:hAnsi="Times New Roman" w:cs="Times New Roman"/>
+          <w:sz w:val="24"/>
+          <w:szCs w:val="24"/>
+        </w:rPr>
+      </w:pPr>
+      <w:r>
+        <w:rPr>
+          <w:rFonts w:ascii="Times New Roman" w:hAnsi="Times New Roman" w:cs="Times New Roman"/>
+          <w:sz w:val="24"/>
+          <w:szCs w:val="24"/>
+        </w:rPr>
+        <w:t>The results from the initial feature extraction (calculating the means of both the means and the standard deviations) follows as such:</w:t>
       </w:r>
     </w:p>
     <w:p>
       <w:pPr>
         <w:pStyle w:val="ListParagraph"/>
-        <w:spacing w:line="360" w:lineRule="auto"/>
+        <w:spacing w:line="276" w:lineRule="auto"/>
         <w:ind w:left="1440"/>
         <w:rPr>
           <w:rFonts w:ascii="Times New Roman" w:hAnsi="Times New Roman" w:cs="Times New Roman"/>
@@ -3034,7 +3074,7 @@
           <w:ilvl w:val="0"/>
           <w:numId w:val="3"/>
         </w:numPr>
-        <w:spacing w:line="360" w:lineRule="auto"/>
+        <w:spacing w:line="276" w:lineRule="auto"/>
         <w:rPr>
           <w:rFonts w:ascii="Cambria Math" w:hAnsi="Cambria Math" w:cs="Times New Roman"/>
           <w:sz w:val="24"/>
@@ -3060,7 +3100,7 @@
           <w:ilvl w:val="0"/>
           <w:numId w:val="3"/>
         </w:numPr>
-        <w:spacing w:line="360" w:lineRule="auto"/>
+        <w:spacing w:line="276" w:lineRule="auto"/>
         <w:rPr>
           <w:rFonts w:ascii="Cambria Math" w:hAnsi="Cambria Math" w:cs="Times New Roman"/>
           <w:sz w:val="24"/>
@@ -3086,7 +3126,7 @@
           <w:ilvl w:val="0"/>
           <w:numId w:val="3"/>
         </w:numPr>
-        <w:spacing w:line="360" w:lineRule="auto"/>
+        <w:spacing w:line="276" w:lineRule="auto"/>
         <w:rPr>
           <w:rFonts w:ascii="Cambria Math" w:hAnsi="Cambria Math" w:cs="Times New Roman"/>
           <w:sz w:val="24"/>
@@ -3112,7 +3152,7 @@
           <w:ilvl w:val="0"/>
           <w:numId w:val="3"/>
         </w:numPr>
-        <w:spacing w:line="360" w:lineRule="auto"/>
+        <w:spacing w:line="276" w:lineRule="auto"/>
         <w:rPr>
           <w:rFonts w:ascii="Cambria Math" w:hAnsi="Cambria Math" w:cs="Times New Roman"/>
           <w:sz w:val="24"/>
@@ -3138,7 +3178,7 @@
           <w:ilvl w:val="0"/>
           <w:numId w:val="3"/>
         </w:numPr>
-        <w:spacing w:line="360" w:lineRule="auto"/>
+        <w:spacing w:line="276" w:lineRule="auto"/>
         <w:rPr>
           <w:rFonts w:ascii="Cambria Math" w:hAnsi="Cambria Math" w:cs="Times New Roman"/>
           <w:sz w:val="24"/>
@@ -3164,7 +3204,7 @@
           <w:ilvl w:val="0"/>
           <w:numId w:val="3"/>
         </w:numPr>
-        <w:spacing w:line="360" w:lineRule="auto"/>
+        <w:spacing w:line="276" w:lineRule="auto"/>
         <w:rPr>
           <w:rFonts w:ascii="Times New Roman" w:eastAsiaTheme="minorEastAsia" w:hAnsi="Times New Roman" w:cs="Times New Roman"/>
           <w:sz w:val="24"/>
@@ -3197,7 +3237,7 @@
           <w:ilvl w:val="1"/>
           <w:numId w:val="1"/>
         </w:numPr>
-        <w:spacing w:line="360" w:lineRule="auto"/>
+        <w:spacing w:line="276" w:lineRule="auto"/>
         <w:rPr>
           <w:rFonts w:ascii="Times New Roman" w:eastAsiaTheme="minorEastAsia" w:hAnsi="Times New Roman" w:cs="Times New Roman"/>
           <w:b/>
@@ -3262,7 +3302,7 @@
           <w:ilvl w:val="1"/>
           <w:numId w:val="1"/>
         </w:numPr>
-        <w:spacing w:line="360" w:lineRule="auto"/>
+        <w:spacing w:line="276" w:lineRule="auto"/>
         <w:rPr>
           <w:rFonts w:ascii="Times New Roman" w:eastAsiaTheme="minorEastAsia" w:hAnsi="Times New Roman" w:cs="Times New Roman"/>
           <w:b/>
@@ -3311,7 +3351,7 @@
           <w:ilvl w:val="1"/>
           <w:numId w:val="1"/>
         </w:numPr>
-        <w:spacing w:line="360" w:lineRule="auto"/>
+        <w:spacing w:line="276" w:lineRule="auto"/>
         <w:rPr>
           <w:rFonts w:ascii="Times New Roman" w:eastAsiaTheme="minorEastAsia" w:hAnsi="Times New Roman" w:cs="Times New Roman"/>
           <w:b/>
@@ -3339,7 +3379,7 @@
     </w:p>
     <w:p>
       <w:pPr>
-        <w:spacing w:line="360" w:lineRule="auto"/>
+        <w:spacing w:line="276" w:lineRule="auto"/>
         <w:rPr>
           <w:rFonts w:ascii="Times New Roman" w:eastAsiaTheme="minorEastAsia" w:hAnsi="Times New Roman" w:cs="Times New Roman"/>
           <w:b/>
@@ -3351,7 +3391,10 @@
       <w:r>
         <w:rPr>
           <w:noProof/>
-        </w:rPr>
+          <w:sz w:val="24"/>
+          <w:szCs w:val="24"/>
+        </w:rPr>
+        <w:lastRenderedPageBreak/>
         <w:drawing>
           <wp:inline distT="0" distB="0" distL="0" distR="0" wp14:anchorId="0AFDADE0" wp14:editId="5A07241A">
             <wp:extent cx="5943600" cy="2773045"/>
@@ -3396,7 +3439,7 @@
           <w:ilvl w:val="0"/>
           <w:numId w:val="1"/>
         </w:numPr>
-        <w:spacing w:line="360" w:lineRule="auto"/>
+        <w:spacing w:line="276" w:lineRule="auto"/>
         <w:rPr>
           <w:rFonts w:ascii="Times New Roman" w:eastAsiaTheme="minorEastAsia" w:hAnsi="Times New Roman" w:cs="Times New Roman"/>
           <w:b/>
@@ -3413,7 +3456,6 @@
           <w:sz w:val="24"/>
           <w:szCs w:val="24"/>
         </w:rPr>
-        <w:lastRenderedPageBreak/>
         <w:t>LOGISTIC REGRESSION</w:t>
       </w:r>
     </w:p>
@@ -3424,7 +3466,7 @@
           <w:ilvl w:val="1"/>
           <w:numId w:val="1"/>
         </w:numPr>
-        <w:spacing w:line="360" w:lineRule="auto"/>
+        <w:spacing w:line="276" w:lineRule="auto"/>
         <w:rPr>
           <w:rFonts w:ascii="Times New Roman" w:hAnsi="Times New Roman" w:cs="Times New Roman"/>
           <w:sz w:val="24"/>
@@ -3445,7 +3487,25 @@
           <w:sz w:val="24"/>
           <w:szCs w:val="24"/>
         </w:rPr>
-        <w:t xml:space="preserve"> and my current lack of understanding on advanced data manipulation into numpy, I was unable to find the decision boundary using gradient descent. </w:t>
+        <w:t xml:space="preserve"> and my current lack of understanding on advanced data manipulation into </w:t>
+      </w:r>
+      <w:proofErr w:type="spellStart"/>
+      <w:r>
+        <w:rPr>
+          <w:rFonts w:ascii="Times New Roman" w:hAnsi="Times New Roman" w:cs="Times New Roman"/>
+          <w:sz w:val="24"/>
+          <w:szCs w:val="24"/>
+        </w:rPr>
+        <w:t>numpy</w:t>
+      </w:r>
+      <w:proofErr w:type="spellEnd"/>
+      <w:r>
+        <w:rPr>
+          <w:rFonts w:ascii="Times New Roman" w:hAnsi="Times New Roman" w:cs="Times New Roman"/>
+          <w:sz w:val="24"/>
+          <w:szCs w:val="24"/>
+        </w:rPr>
+        <w:t xml:space="preserve">, I was unable to find the decision boundary using gradient descent. </w:t>
       </w:r>
       <w:r>
         <w:rPr>
@@ -3463,7 +3523,7 @@
           <w:ilvl w:val="1"/>
           <w:numId w:val="1"/>
         </w:numPr>
-        <w:spacing w:line="360" w:lineRule="auto"/>
+        <w:spacing w:line="276" w:lineRule="auto"/>
         <w:rPr>
           <w:rFonts w:ascii="Times New Roman" w:hAnsi="Times New Roman" w:cs="Times New Roman"/>
           <w:sz w:val="24"/>
@@ -3529,7 +3589,7 @@
     </w:p>
     <w:p>
       <w:pPr>
-        <w:spacing w:line="360" w:lineRule="auto"/>
+        <w:spacing w:line="276" w:lineRule="auto"/>
         <w:jc w:val="center"/>
         <w:rPr>
           <w:rFonts w:ascii="Times New Roman" w:eastAsiaTheme="minorEastAsia" w:hAnsi="Times New Roman" w:cs="Times New Roman"/>
@@ -3691,7 +3751,7 @@
           <w:ilvl w:val="0"/>
           <w:numId w:val="3"/>
         </w:numPr>
-        <w:spacing w:line="360" w:lineRule="auto"/>
+        <w:spacing w:line="276" w:lineRule="auto"/>
         <w:rPr>
           <w:rFonts w:ascii="Times New Roman" w:hAnsi="Times New Roman" w:cs="Times New Roman"/>
           <w:sz w:val="24"/>
@@ -3714,7 +3774,7 @@
           <w:ilvl w:val="0"/>
           <w:numId w:val="3"/>
         </w:numPr>
-        <w:spacing w:line="360" w:lineRule="auto"/>
+        <w:spacing w:line="276" w:lineRule="auto"/>
         <w:rPr>
           <w:rFonts w:ascii="Times New Roman" w:hAnsi="Times New Roman" w:cs="Times New Roman"/>
           <w:sz w:val="24"/>
@@ -3771,7 +3831,7 @@
           <w:ilvl w:val="0"/>
           <w:numId w:val="3"/>
         </w:numPr>
-        <w:spacing w:line="360" w:lineRule="auto"/>
+        <w:spacing w:line="276" w:lineRule="auto"/>
         <w:rPr>
           <w:rFonts w:ascii="Times New Roman" w:hAnsi="Times New Roman" w:cs="Times New Roman"/>
           <w:sz w:val="24"/>
@@ -3804,7 +3864,7 @@
           <w:ilvl w:val="0"/>
           <w:numId w:val="3"/>
         </w:numPr>
-        <w:spacing w:line="360" w:lineRule="auto"/>
+        <w:spacing w:line="276" w:lineRule="auto"/>
         <w:rPr>
           <w:rFonts w:ascii="Times New Roman" w:hAnsi="Times New Roman" w:cs="Times New Roman"/>
           <w:sz w:val="24"/>
@@ -3832,7 +3892,7 @@
     </w:p>
     <w:p>
       <w:pPr>
-        <w:spacing w:line="360" w:lineRule="auto"/>
+        <w:spacing w:line="276" w:lineRule="auto"/>
         <w:ind w:left="1440"/>
         <w:rPr>
           <w:rFonts w:ascii="Times New Roman" w:hAnsi="Times New Roman" w:cs="Times New Roman"/>
@@ -3851,7 +3911,7 @@
     </w:p>
     <w:p>
       <w:pPr>
-        <w:spacing w:line="360" w:lineRule="auto"/>
+        <w:spacing w:line="276" w:lineRule="auto"/>
         <w:ind w:left="1440"/>
         <w:rPr>
           <w:rFonts w:ascii="Times New Roman" w:eastAsiaTheme="minorEastAsia" w:hAnsi="Times New Roman" w:cs="Times New Roman"/>
@@ -3887,18 +3947,8 @@
                   <w:sz w:val="24"/>
                   <w:szCs w:val="24"/>
                 </w:rPr>
-                <m:t>w</m:t>
+                <m:t>weight</m:t>
               </m:r>
-              <m:r>
-                <w:rPr>
-                  <w:rFonts w:ascii="Cambria Math" w:hAnsi="Cambria Math" w:cs="Times New Roman"/>
-                  <w:sz w:val="24"/>
-                  <w:szCs w:val="24"/>
-                </w:rPr>
-                <m:t>eight</m:t>
-              </m:r>
-              <w:bookmarkStart w:id="0" w:name="_GoBack"/>
-              <w:bookmarkEnd w:id="0"/>
             </m:e>
             <m:sup>
               <m:r>
@@ -3924,10 +3974,10 @@
     </w:p>
     <w:p>
       <w:pPr>
-        <w:spacing w:line="360" w:lineRule="auto"/>
+        <w:spacing w:line="276" w:lineRule="auto"/>
         <w:ind w:left="1440"/>
         <w:rPr>
-          <w:rFonts w:ascii="Times New Roman" w:hAnsi="Times New Roman" w:cs="Times New Roman"/>
+          <w:rFonts w:ascii="Times New Roman" w:eastAsiaTheme="minorEastAsia" w:hAnsi="Times New Roman" w:cs="Times New Roman"/>
           <w:sz w:val="24"/>
           <w:szCs w:val="24"/>
         </w:rPr>
@@ -4043,27 +4093,23 @@
       <w:pPr>
         <w:pStyle w:val="ListParagraph"/>
         <w:numPr>
-          <w:ilvl w:val="0"/>
+          <w:ilvl w:val="1"/>
           <w:numId w:val="1"/>
         </w:numPr>
-        <w:spacing w:line="360" w:lineRule="auto"/>
-        <w:rPr>
-          <w:rFonts w:ascii="Times New Roman" w:hAnsi="Times New Roman" w:cs="Times New Roman"/>
-          <w:b/>
-          <w:bCs/>
-          <w:sz w:val="24"/>
-          <w:szCs w:val="24"/>
-        </w:rPr>
-      </w:pPr>
-      <w:r>
-        <w:rPr>
-          <w:rFonts w:ascii="Times New Roman" w:hAnsi="Times New Roman" w:cs="Times New Roman"/>
-          <w:b/>
-          <w:bCs/>
-          <w:sz w:val="24"/>
-          <w:szCs w:val="24"/>
-        </w:rPr>
-        <w:t>RESULTS</w:t>
+        <w:spacing w:line="276" w:lineRule="auto"/>
+        <w:rPr>
+          <w:rFonts w:ascii="Times New Roman" w:hAnsi="Times New Roman" w:cs="Times New Roman"/>
+          <w:sz w:val="24"/>
+          <w:szCs w:val="24"/>
+        </w:rPr>
+      </w:pPr>
+      <w:r>
+        <w:rPr>
+          <w:rFonts w:ascii="Times New Roman" w:hAnsi="Times New Roman" w:cs="Times New Roman"/>
+          <w:sz w:val="24"/>
+          <w:szCs w:val="24"/>
+        </w:rPr>
+        <w:t>The logistic function essentially uses gradient ascent to update the weight values for each iteration (called an epoch), while an optimization function such as gradient descent is used to minimize the loss for each epoch</w:t>
       </w:r>
     </w:p>
     <w:p>
@@ -4073,7 +4119,83 @@
           <w:ilvl w:val="1"/>
           <w:numId w:val="1"/>
         </w:numPr>
-        <w:spacing w:line="360" w:lineRule="auto"/>
+        <w:spacing w:line="276" w:lineRule="auto"/>
+        <w:rPr>
+          <w:rFonts w:ascii="Times New Roman" w:hAnsi="Times New Roman" w:cs="Times New Roman"/>
+          <w:sz w:val="24"/>
+          <w:szCs w:val="24"/>
+        </w:rPr>
+      </w:pPr>
+      <w:r>
+        <w:rPr>
+          <w:rFonts w:ascii="Times New Roman" w:hAnsi="Times New Roman" w:cs="Times New Roman"/>
+          <w:sz w:val="24"/>
+          <w:szCs w:val="24"/>
+        </w:rPr>
+        <w:lastRenderedPageBreak/>
+        <w:t xml:space="preserve">Unfortunately, while I was able to extract the features, have a general method to </w:t>
+      </w:r>
+      <w:bookmarkStart w:id="0" w:name="_GoBack"/>
+      <w:bookmarkEnd w:id="0"/>
+      <w:r>
+        <w:rPr>
+          <w:rFonts w:ascii="Times New Roman" w:hAnsi="Times New Roman" w:cs="Times New Roman"/>
+          <w:sz w:val="24"/>
+          <w:szCs w:val="24"/>
+        </w:rPr>
+        <w:t>calculate the accuracy value (nested under Naïve Bayes for now</w:t>
+      </w:r>
+      <w:r>
+        <w:rPr>
+          <w:rFonts w:ascii="Times New Roman" w:hAnsi="Times New Roman" w:cs="Times New Roman"/>
+          <w:sz w:val="24"/>
+          <w:szCs w:val="24"/>
+        </w:rPr>
+        <w:t>) and have the code for Naïve Bayes, I was not able to complete Logistic Regression with Gradient Ascent to adjust the weights, due to my travels to the 2020 Stanford Blockchain Summit</w:t>
+      </w:r>
+      <w:r>
+        <w:rPr>
+          <w:rFonts w:ascii="Times New Roman" w:hAnsi="Times New Roman" w:cs="Times New Roman"/>
+          <w:sz w:val="24"/>
+          <w:szCs w:val="24"/>
+        </w:rPr>
+        <w:t xml:space="preserve">. </w:t>
+      </w:r>
+      <w:r>
+        <w:rPr>
+          <w:rFonts w:ascii="Times New Roman" w:hAnsi="Times New Roman" w:cs="Times New Roman"/>
+          <w:sz w:val="24"/>
+          <w:szCs w:val="24"/>
+        </w:rPr>
+        <w:t xml:space="preserve">I </w:t>
+      </w:r>
+      <w:proofErr w:type="gramStart"/>
+      <w:r>
+        <w:rPr>
+          <w:rFonts w:ascii="Times New Roman" w:hAnsi="Times New Roman" w:cs="Times New Roman"/>
+          <w:sz w:val="24"/>
+          <w:szCs w:val="24"/>
+        </w:rPr>
+        <w:t>did</w:t>
+      </w:r>
+      <w:proofErr w:type="gramEnd"/>
+      <w:r>
+        <w:rPr>
+          <w:rFonts w:ascii="Times New Roman" w:hAnsi="Times New Roman" w:cs="Times New Roman"/>
+          <w:sz w:val="24"/>
+          <w:szCs w:val="24"/>
+        </w:rPr>
+        <w:t xml:space="preserve"> however, list some important functions necessary to get started. </w:t>
+      </w:r>
+    </w:p>
+    <w:p>
+      <w:pPr>
+        <w:pStyle w:val="ListParagraph"/>
+        <w:numPr>
+          <w:ilvl w:val="0"/>
+          <w:numId w:val="1"/>
+        </w:numPr>
+        <w:spacing w:line="276" w:lineRule="auto"/>
         <w:rPr>
           <w:rFonts w:ascii="Times New Roman" w:hAnsi="Times New Roman" w:cs="Times New Roman"/>
           <w:b/>
@@ -4085,26 +4207,94 @@
       <w:r>
         <w:rPr>
           <w:rFonts w:ascii="Times New Roman" w:hAnsi="Times New Roman" w:cs="Times New Roman"/>
-          <w:sz w:val="24"/>
-          <w:szCs w:val="24"/>
-        </w:rPr>
-        <w:t xml:space="preserve">The results from Naïve Bayes indicate </w:t>
-      </w:r>
-      <w:r>
-        <w:rPr>
-          <w:rFonts w:ascii="Times New Roman" w:hAnsi="Times New Roman" w:cs="Times New Roman"/>
-          <w:sz w:val="24"/>
-          <w:szCs w:val="24"/>
-        </w:rPr>
-        <w:t>that there are slightly more samples in the t</w:t>
-      </w:r>
-      <w:r>
-        <w:rPr>
-          <w:rFonts w:ascii="Times New Roman" w:hAnsi="Times New Roman" w:cs="Times New Roman"/>
-          <w:sz w:val="24"/>
-          <w:szCs w:val="24"/>
-        </w:rPr>
-        <w:t>esting and training data for “7” than “8”, with an accuracy of roughly ~69%.</w:t>
+          <w:b/>
+          <w:bCs/>
+          <w:sz w:val="24"/>
+          <w:szCs w:val="24"/>
+        </w:rPr>
+        <w:t>RESULTS</w:t>
+      </w:r>
+    </w:p>
+    <w:p>
+      <w:pPr>
+        <w:pStyle w:val="ListParagraph"/>
+        <w:numPr>
+          <w:ilvl w:val="1"/>
+          <w:numId w:val="1"/>
+        </w:numPr>
+        <w:spacing w:line="276" w:lineRule="auto"/>
+        <w:rPr>
+          <w:rFonts w:ascii="Times New Roman" w:hAnsi="Times New Roman" w:cs="Times New Roman"/>
+          <w:b/>
+          <w:bCs/>
+          <w:sz w:val="24"/>
+          <w:szCs w:val="24"/>
+        </w:rPr>
+      </w:pPr>
+      <w:r>
+        <w:rPr>
+          <w:rFonts w:ascii="Times New Roman" w:hAnsi="Times New Roman" w:cs="Times New Roman"/>
+          <w:sz w:val="24"/>
+          <w:szCs w:val="24"/>
+        </w:rPr>
+        <w:t>Although</w:t>
+      </w:r>
+      <w:r>
+        <w:rPr>
+          <w:rFonts w:ascii="Times New Roman" w:hAnsi="Times New Roman" w:cs="Times New Roman"/>
+          <w:sz w:val="24"/>
+          <w:szCs w:val="24"/>
+        </w:rPr>
+        <w:t xml:space="preserve"> there are slightly more samples in the t</w:t>
+      </w:r>
+      <w:r>
+        <w:rPr>
+          <w:rFonts w:ascii="Times New Roman" w:hAnsi="Times New Roman" w:cs="Times New Roman"/>
+          <w:sz w:val="24"/>
+          <w:szCs w:val="24"/>
+        </w:rPr>
+        <w:t xml:space="preserve">esting and training data for “7” than “8”, </w:t>
+      </w:r>
+      <w:r>
+        <w:rPr>
+          <w:rFonts w:ascii="Times New Roman" w:hAnsi="Times New Roman" w:cs="Times New Roman"/>
+          <w:sz w:val="24"/>
+          <w:szCs w:val="24"/>
+        </w:rPr>
+        <w:t>using Naïve Bayes yields</w:t>
+      </w:r>
+      <w:r>
+        <w:rPr>
+          <w:rFonts w:ascii="Times New Roman" w:hAnsi="Times New Roman" w:cs="Times New Roman"/>
+          <w:sz w:val="24"/>
+          <w:szCs w:val="24"/>
+        </w:rPr>
+        <w:t xml:space="preserve"> an accuracy of roughly ~69%.</w:t>
+      </w:r>
+    </w:p>
+    <w:p>
+      <w:pPr>
+        <w:pStyle w:val="ListParagraph"/>
+        <w:numPr>
+          <w:ilvl w:val="1"/>
+          <w:numId w:val="1"/>
+        </w:numPr>
+        <w:spacing w:line="276" w:lineRule="auto"/>
+        <w:rPr>
+          <w:rFonts w:ascii="Times New Roman" w:hAnsi="Times New Roman" w:cs="Times New Roman"/>
+          <w:b/>
+          <w:bCs/>
+          <w:sz w:val="24"/>
+          <w:szCs w:val="24"/>
+        </w:rPr>
+      </w:pPr>
+      <w:r>
+        <w:rPr>
+          <w:rFonts w:ascii="Times New Roman" w:hAnsi="Times New Roman" w:cs="Times New Roman"/>
+          <w:sz w:val="24"/>
+          <w:szCs w:val="24"/>
+        </w:rPr>
+        <w:t xml:space="preserve">Although I was unable to finish the logistic regression code, if it was completed in time, it essentially would’ve returned a decision boundary (with conditionals to determine under what class a value from the testing set would fall under), with gradient descent used to minimize loss while gradient ascent is used to adjust the weights for each epoch. </w:t>
       </w:r>
     </w:p>
     <w:sectPr>
@@ -5192,7 +5382,7 @@
 </file>
 
 <file path=customXml/itemProps1.xml><?xml version="1.0" encoding="utf-8"?>
-<ds:datastoreItem xmlns:ds="http://schemas.openxmlformats.org/officeDocument/2006/customXml" ds:itemID="{DDEA64A0-287B-47F1-9EFE-68EBC4F77921}">
+<ds:datastoreItem xmlns:ds="http://schemas.openxmlformats.org/officeDocument/2006/customXml" ds:itemID="{6AA4A689-67B1-4316-9874-EF83CE7DECAA}">
   <ds:schemaRefs>
     <ds:schemaRef ds:uri="http://schemas.openxmlformats.org/officeDocument/2006/bibliography"/>
   </ds:schemaRefs>

</xml_diff>